<commit_message>
STD lab 09 update
</commit_message>
<xml_diff>
--- a/2020-Sisteme Tolerante la Defecte/labs/09/Enunt-laborator09.docx
+++ b/2020-Sisteme Tolerante la Defecte/labs/09/Enunt-laborator09.docx
@@ -1,6 +1,6 @@
 
 <file path=word/document.xml><?xml version="1.0" encoding="utf-8"?>
-<w:document xmlns:wpc="http://schemas.microsoft.com/office/word/2010/wordprocessingCanvas" xmlns:cx="http://schemas.microsoft.com/office/drawing/2014/chartex" xmlns:cx1="http://schemas.microsoft.com/office/drawing/2015/9/8/chartex" xmlns:cx2="http://schemas.microsoft.com/office/drawing/2015/10/21/chartex" xmlns:cx3="http://schemas.microsoft.com/office/drawing/2016/5/9/chartex" xmlns:cx4="http://schemas.microsoft.com/office/drawing/2016/5/10/chartex" xmlns:cx5="http://schemas.microsoft.com/office/drawing/2016/5/11/chartex" xmlns:cx6="http://schemas.microsoft.com/office/drawing/2016/5/12/chartex" xmlns:cx7="http://schemas.microsoft.com/office/drawing/2016/5/13/chartex" xmlns:cx8="http://schemas.microsoft.com/office/drawing/2016/5/14/chartex" xmlns:mc="http://schemas.openxmlformats.org/markup-compatibility/2006" xmlns:aink="http://schemas.microsoft.com/office/drawing/2016/ink" xmlns:am3d="http://schemas.microsoft.com/office/drawing/2017/model3d" xmlns:o="urn:schemas-microsoft-com:office:office" xmlns:r="http://schemas.openxmlformats.org/officeDocument/2006/relationships" xmlns:m="http://schemas.openxmlformats.org/officeDocument/2006/math" xmlns:v="urn:schemas-microsoft-com:vml" xmlns:wp14="http://schemas.microsoft.com/office/word/2010/wordprocessingDrawing" xmlns:wp="http://schemas.openxmlformats.org/drawingml/2006/wordprocessingDrawing" xmlns:w10="urn:schemas-microsoft-com:office:word" xmlns:w="http://schemas.openxmlformats.org/wordprocessingml/2006/main" xmlns:w14="http://schemas.microsoft.com/office/word/2010/wordml" xmlns:w15="http://schemas.microsoft.com/office/word/2012/wordml" xmlns:w16cex="http://schemas.microsoft.com/office/word/2018/wordml/cex" xmlns:w16cid="http://schemas.microsoft.com/office/word/2016/wordml/cid" xmlns:w16="http://schemas.microsoft.com/office/word/2018/wordml" xmlns:w16se="http://schemas.microsoft.com/office/word/2015/wordml/symex" xmlns:wpg="http://schemas.microsoft.com/office/word/2010/wordprocessingGroup" xmlns:wpi="http://schemas.microsoft.com/office/word/2010/wordprocessingInk" xmlns:wne="http://schemas.microsoft.com/office/word/2006/wordml" xmlns:wps="http://schemas.microsoft.com/office/word/2010/wordprocessingShape" mc:Ignorable="w14 w15 w16se w16cid w16 w16cex wp14">
+<w:document xmlns:wpc="http://schemas.microsoft.com/office/word/2010/wordprocessingCanvas" xmlns:cx="http://schemas.microsoft.com/office/drawing/2014/chartex" xmlns:cx1="http://schemas.microsoft.com/office/drawing/2015/9/8/chartex" xmlns:cx2="http://schemas.microsoft.com/office/drawing/2015/10/21/chartex" xmlns:cx3="http://schemas.microsoft.com/office/drawing/2016/5/9/chartex" xmlns:cx4="http://schemas.microsoft.com/office/drawing/2016/5/10/chartex" xmlns:cx5="http://schemas.microsoft.com/office/drawing/2016/5/11/chartex" xmlns:cx6="http://schemas.microsoft.com/office/drawing/2016/5/12/chartex" xmlns:cx7="http://schemas.microsoft.com/office/drawing/2016/5/13/chartex" xmlns:cx8="http://schemas.microsoft.com/office/drawing/2016/5/14/chartex" xmlns:mc="http://schemas.openxmlformats.org/markup-compatibility/2006" xmlns:aink="http://schemas.microsoft.com/office/drawing/2016/ink" xmlns:am3d="http://schemas.microsoft.com/office/drawing/2017/model3d" xmlns:o="urn:schemas-microsoft-com:office:office" xmlns:r="http://schemas.openxmlformats.org/officeDocument/2006/relationships" xmlns:m="http://schemas.openxmlformats.org/officeDocument/2006/math" xmlns:v="urn:schemas-microsoft-com:vml" xmlns:wp14="http://schemas.microsoft.com/office/word/2010/wordprocessingDrawing" xmlns:wp="http://schemas.openxmlformats.org/drawingml/2006/wordprocessingDrawing" xmlns:w10="urn:schemas-microsoft-com:office:word" xmlns:w="http://schemas.openxmlformats.org/wordprocessingml/2006/main" xmlns:w14="http://schemas.microsoft.com/office/word/2010/wordml" xmlns:w15="http://schemas.microsoft.com/office/word/2012/wordml" xmlns:w16cex="http://schemas.microsoft.com/office/word/2018/wordml/cex" xmlns:w16cid="http://schemas.microsoft.com/office/word/2016/wordml/cid" xmlns:w16="http://schemas.microsoft.com/office/word/2018/wordml" xmlns:w16sdtdh="http://schemas.microsoft.com/office/word/2020/wordml/sdtdatahash" xmlns:w16se="http://schemas.microsoft.com/office/word/2015/wordml/symex" xmlns:wpg="http://schemas.microsoft.com/office/word/2010/wordprocessingGroup" xmlns:wpi="http://schemas.microsoft.com/office/word/2010/wordprocessingInk" xmlns:wne="http://schemas.microsoft.com/office/word/2006/wordml" xmlns:wps="http://schemas.microsoft.com/office/word/2010/wordprocessingShape" mc:Ignorable="w14 w15 w16se w16cid w16 w16cex w16sdtdh wp14">
   <w:body>
     <w:p>
       <w:pPr>
@@ -104,8 +104,39 @@
           <w:szCs w:val="27"/>
           <w:lang w:val="ro-RO"/>
         </w:rPr>
-        <w:t xml:space="preserve"> și rularea unui site web pe mai multe mașini cu suport load balance</w:t>
-      </w:r>
+        <w:t xml:space="preserve"> și rularea unui site web pe mai multe mașini cu suport </w:t>
+      </w:r>
+      <w:proofErr w:type="spellStart"/>
+      <w:r>
+        <w:rPr>
+          <w:rFonts w:ascii="Arial" w:eastAsia="Times New Roman" w:hAnsi="Arial" w:cs="Arial"/>
+          <w:sz w:val="27"/>
+          <w:szCs w:val="27"/>
+          <w:lang w:val="ro-RO"/>
+        </w:rPr>
+        <w:t>load</w:t>
+      </w:r>
+      <w:proofErr w:type="spellEnd"/>
+      <w:r>
+        <w:rPr>
+          <w:rFonts w:ascii="Arial" w:eastAsia="Times New Roman" w:hAnsi="Arial" w:cs="Arial"/>
+          <w:sz w:val="27"/>
+          <w:szCs w:val="27"/>
+          <w:lang w:val="ro-RO"/>
+        </w:rPr>
+        <w:t xml:space="preserve"> </w:t>
+      </w:r>
+      <w:proofErr w:type="spellStart"/>
+      <w:r>
+        <w:rPr>
+          <w:rFonts w:ascii="Arial" w:eastAsia="Times New Roman" w:hAnsi="Arial" w:cs="Arial"/>
+          <w:sz w:val="27"/>
+          <w:szCs w:val="27"/>
+          <w:lang w:val="ro-RO"/>
+        </w:rPr>
+        <w:t>balance</w:t>
+      </w:r>
+      <w:proofErr w:type="spellEnd"/>
       <w:r>
         <w:rPr>
           <w:rFonts w:ascii="Arial" w:eastAsia="Times New Roman" w:hAnsi="Arial" w:cs="Arial"/>
@@ -212,7 +243,33 @@
           <w:u w:val="single"/>
           <w:lang w:val="ro-RO"/>
         </w:rPr>
-        <w:t xml:space="preserve">Atenție la copy-paste unele simboluri gen </w:t>
+        <w:t xml:space="preserve">Atenție la </w:t>
+      </w:r>
+      <w:proofErr w:type="spellStart"/>
+      <w:r>
+        <w:rPr>
+          <w:rFonts w:ascii="Arial" w:eastAsia="Times New Roman" w:hAnsi="Arial" w:cs="Arial"/>
+          <w:b/>
+          <w:bCs/>
+          <w:sz w:val="27"/>
+          <w:szCs w:val="27"/>
+          <w:u w:val="single"/>
+          <w:lang w:val="ro-RO"/>
+        </w:rPr>
+        <w:t>copy</w:t>
+      </w:r>
+      <w:proofErr w:type="spellEnd"/>
+      <w:r>
+        <w:rPr>
+          <w:rFonts w:ascii="Arial" w:eastAsia="Times New Roman" w:hAnsi="Arial" w:cs="Arial"/>
+          <w:b/>
+          <w:bCs/>
+          <w:sz w:val="27"/>
+          <w:szCs w:val="27"/>
+          <w:u w:val="single"/>
+          <w:lang w:val="ro-RO"/>
+        </w:rPr>
+        <w:t xml:space="preserve">-paste unele simboluri gen </w:t>
       </w:r>
       <w:r>
         <w:rPr>
@@ -347,6 +404,7 @@
           <w:highlight w:val="lightGray"/>
         </w:rPr>
       </w:pPr>
+      <w:proofErr w:type="spellStart"/>
       <w:r>
         <w:rPr>
           <w:rFonts w:ascii="Courier New" w:eastAsia="Times New Roman" w:hAnsi="Courier New" w:cs="Courier New"/>
@@ -356,8 +414,33 @@
           <w:szCs w:val="20"/>
           <w:highlight w:val="lightGray"/>
         </w:rPr>
-        <w:t>kubectl get all</w:t>
-      </w:r>
+        <w:t>kubectl</w:t>
+      </w:r>
+      <w:proofErr w:type="spellEnd"/>
+      <w:r>
+        <w:rPr>
+          <w:rFonts w:ascii="Courier New" w:eastAsia="Times New Roman" w:hAnsi="Courier New" w:cs="Courier New"/>
+          <w:b/>
+          <w:bCs/>
+          <w:sz w:val="20"/>
+          <w:szCs w:val="20"/>
+          <w:highlight w:val="lightGray"/>
+        </w:rPr>
+        <w:t xml:space="preserve"> get </w:t>
+      </w:r>
+      <w:proofErr w:type="gramStart"/>
+      <w:r>
+        <w:rPr>
+          <w:rFonts w:ascii="Courier New" w:eastAsia="Times New Roman" w:hAnsi="Courier New" w:cs="Courier New"/>
+          <w:b/>
+          <w:bCs/>
+          <w:sz w:val="20"/>
+          <w:szCs w:val="20"/>
+          <w:highlight w:val="lightGray"/>
+        </w:rPr>
+        <w:t>all</w:t>
+      </w:r>
+      <w:proofErr w:type="gramEnd"/>
     </w:p>
     <w:p>
       <w:pPr>
@@ -375,6 +458,7 @@
           <w:highlight w:val="lightGray"/>
         </w:rPr>
       </w:pPr>
+      <w:proofErr w:type="spellStart"/>
       <w:r>
         <w:rPr>
           <w:rFonts w:ascii="Courier New" w:eastAsia="Times New Roman" w:hAnsi="Courier New" w:cs="Courier New"/>
@@ -384,8 +468,44 @@
           <w:szCs w:val="20"/>
           <w:highlight w:val="lightGray"/>
         </w:rPr>
-        <w:t>kubectl delete NUME</w:t>
-      </w:r>
+        <w:t>kubectl</w:t>
+      </w:r>
+      <w:proofErr w:type="spellEnd"/>
+      <w:r>
+        <w:rPr>
+          <w:rFonts w:ascii="Courier New" w:eastAsia="Times New Roman" w:hAnsi="Courier New" w:cs="Courier New"/>
+          <w:b/>
+          <w:bCs/>
+          <w:sz w:val="20"/>
+          <w:szCs w:val="20"/>
+          <w:highlight w:val="lightGray"/>
+        </w:rPr>
+        <w:t xml:space="preserve"> delete </w:t>
+      </w:r>
+      <w:r>
+        <w:rPr>
+          <w:rFonts w:ascii="Courier New" w:eastAsia="Times New Roman" w:hAnsi="Courier New" w:cs="Courier New"/>
+          <w:b/>
+          <w:bCs/>
+          <w:sz w:val="20"/>
+          <w:szCs w:val="20"/>
+          <w:highlight w:val="lightGray"/>
+        </w:rPr>
+        <w:t xml:space="preserve">TIP </w:t>
+      </w:r>
+      <w:proofErr w:type="gramStart"/>
+      <w:r>
+        <w:rPr>
+          <w:rFonts w:ascii="Courier New" w:eastAsia="Times New Roman" w:hAnsi="Courier New" w:cs="Courier New"/>
+          <w:b/>
+          <w:bCs/>
+          <w:sz w:val="20"/>
+          <w:szCs w:val="20"/>
+          <w:highlight w:val="lightGray"/>
+        </w:rPr>
+        <w:t>NUME</w:t>
+      </w:r>
+      <w:proofErr w:type="gramEnd"/>
     </w:p>
     <w:p>
       <w:pPr>
@@ -576,8 +696,19 @@
           <w:szCs w:val="24"/>
           <w:lang w:val="ro-RO"/>
         </w:rPr>
-        <w:t xml:space="preserve"> în Azure</w:t>
-      </w:r>
+        <w:t xml:space="preserve"> în </w:t>
+      </w:r>
+      <w:proofErr w:type="spellStart"/>
+      <w:r>
+        <w:rPr>
+          <w:rFonts w:ascii="Arial" w:eastAsia="Times New Roman" w:hAnsi="Arial" w:cs="Arial"/>
+          <w:sz w:val="24"/>
+          <w:szCs w:val="24"/>
+          <w:lang w:val="ro-RO"/>
+        </w:rPr>
+        <w:t>Azure</w:t>
+      </w:r>
+      <w:proofErr w:type="spellEnd"/>
       <w:r>
         <w:rPr>
           <w:rFonts w:ascii="Arial" w:eastAsia="Times New Roman" w:hAnsi="Arial" w:cs="Arial"/>
@@ -622,6 +753,7 @@
         </w:rPr>
         <w:t xml:space="preserve">: </w:t>
       </w:r>
+      <w:proofErr w:type="spellStart"/>
       <w:r>
         <w:rPr>
           <w:rFonts w:ascii="Courier New" w:eastAsia="Times New Roman" w:hAnsi="Courier New" w:cs="Courier New"/>
@@ -644,6 +776,7 @@
         </w:rPr>
         <w:t>ubernetes</w:t>
       </w:r>
+      <w:proofErr w:type="spellEnd"/>
       <w:r>
         <w:rPr>
           <w:rFonts w:ascii="Arial" w:eastAsia="Times New Roman" w:hAnsi="Arial" w:cs="Arial"/>
@@ -660,8 +793,19 @@
           <w:szCs w:val="24"/>
           <w:lang w:val="ro-RO"/>
         </w:rPr>
-        <w:t>ambele mașini în același group</w:t>
-      </w:r>
+        <w:t xml:space="preserve">ambele mașini în același </w:t>
+      </w:r>
+      <w:proofErr w:type="spellStart"/>
+      <w:r>
+        <w:rPr>
+          <w:rFonts w:ascii="Arial" w:eastAsia="Times New Roman" w:hAnsi="Arial" w:cs="Arial"/>
+          <w:sz w:val="24"/>
+          <w:szCs w:val="24"/>
+          <w:lang w:val="ro-RO"/>
+        </w:rPr>
+        <w:t>group</w:t>
+      </w:r>
+      <w:proofErr w:type="spellEnd"/>
       <w:r>
         <w:rPr>
           <w:rFonts w:ascii="Arial" w:eastAsia="Times New Roman" w:hAnsi="Arial" w:cs="Arial"/>
@@ -688,8 +832,20 @@
           <w:szCs w:val="24"/>
           <w:lang w:val="ro-RO"/>
         </w:rPr>
-        <w:t>Create new</w:t>
-      </w:r>
+        <w:t xml:space="preserve">Create </w:t>
+      </w:r>
+      <w:proofErr w:type="spellStart"/>
+      <w:r>
+        <w:rPr>
+          <w:rFonts w:ascii="Arial" w:eastAsia="Times New Roman" w:hAnsi="Arial" w:cs="Arial"/>
+          <w:color w:val="4472C4" w:themeColor="accent1"/>
+          <w:sz w:val="24"/>
+          <w:szCs w:val="24"/>
+          <w:lang w:val="ro-RO"/>
+        </w:rPr>
+        <w:t>new</w:t>
+      </w:r>
+      <w:proofErr w:type="spellEnd"/>
       <w:r>
         <w:rPr>
           <w:rFonts w:ascii="Arial" w:eastAsia="Times New Roman" w:hAnsi="Arial" w:cs="Arial"/>
@@ -733,7 +889,47 @@
           <w:szCs w:val="24"/>
           <w:lang w:val="ro-RO"/>
         </w:rPr>
-        <w:t xml:space="preserve">Virtual machine name: </w:t>
+        <w:t xml:space="preserve">Virtual </w:t>
+      </w:r>
+      <w:proofErr w:type="spellStart"/>
+      <w:r>
+        <w:rPr>
+          <w:rFonts w:ascii="Arial" w:eastAsia="Times New Roman" w:hAnsi="Arial" w:cs="Arial"/>
+          <w:sz w:val="24"/>
+          <w:szCs w:val="24"/>
+          <w:lang w:val="ro-RO"/>
+        </w:rPr>
+        <w:t>machine</w:t>
+      </w:r>
+      <w:proofErr w:type="spellEnd"/>
+      <w:r>
+        <w:rPr>
+          <w:rFonts w:ascii="Arial" w:eastAsia="Times New Roman" w:hAnsi="Arial" w:cs="Arial"/>
+          <w:sz w:val="24"/>
+          <w:szCs w:val="24"/>
+          <w:lang w:val="ro-RO"/>
+        </w:rPr>
+        <w:t xml:space="preserve"> </w:t>
+      </w:r>
+      <w:proofErr w:type="spellStart"/>
+      <w:r>
+        <w:rPr>
+          <w:rFonts w:ascii="Arial" w:eastAsia="Times New Roman" w:hAnsi="Arial" w:cs="Arial"/>
+          <w:sz w:val="24"/>
+          <w:szCs w:val="24"/>
+          <w:lang w:val="ro-RO"/>
+        </w:rPr>
+        <w:t>name</w:t>
+      </w:r>
+      <w:proofErr w:type="spellEnd"/>
+      <w:r>
+        <w:rPr>
+          <w:rFonts w:ascii="Arial" w:eastAsia="Times New Roman" w:hAnsi="Arial" w:cs="Arial"/>
+          <w:sz w:val="24"/>
+          <w:szCs w:val="24"/>
+          <w:lang w:val="ro-RO"/>
+        </w:rPr>
+        <w:t xml:space="preserve">: </w:t>
       </w:r>
       <w:r>
         <w:rPr>
@@ -799,7 +995,27 @@
           <w:szCs w:val="24"/>
           <w:lang w:val="ro-RO"/>
         </w:rPr>
-        <w:t>: (Europe) Germany West Central</w:t>
+        <w:t xml:space="preserve">: (Europe) </w:t>
+      </w:r>
+      <w:proofErr w:type="spellStart"/>
+      <w:r>
+        <w:rPr>
+          <w:rFonts w:ascii="Arial" w:eastAsia="Times New Roman" w:hAnsi="Arial" w:cs="Arial"/>
+          <w:sz w:val="24"/>
+          <w:szCs w:val="24"/>
+          <w:lang w:val="ro-RO"/>
+        </w:rPr>
+        <w:t>Germany</w:t>
+      </w:r>
+      <w:proofErr w:type="spellEnd"/>
+      <w:r>
+        <w:rPr>
+          <w:rFonts w:ascii="Arial" w:eastAsia="Times New Roman" w:hAnsi="Arial" w:cs="Arial"/>
+          <w:sz w:val="24"/>
+          <w:szCs w:val="24"/>
+          <w:lang w:val="ro-RO"/>
+        </w:rPr>
+        <w:t xml:space="preserve"> West Central</w:t>
       </w:r>
     </w:p>
     <w:p>
@@ -832,8 +1048,18 @@
           <w:sz w:val="24"/>
           <w:szCs w:val="24"/>
         </w:rPr>
-        <w:t xml:space="preserve"> options: No infrastructure redundancy required</w:t>
-      </w:r>
+        <w:t xml:space="preserve"> options: No infrastructure redundancy </w:t>
+      </w:r>
+      <w:proofErr w:type="gramStart"/>
+      <w:r>
+        <w:rPr>
+          <w:rFonts w:ascii="Arial" w:eastAsia="Times New Roman" w:hAnsi="Arial" w:cs="Arial"/>
+          <w:sz w:val="24"/>
+          <w:szCs w:val="24"/>
+        </w:rPr>
+        <w:t>required</w:t>
+      </w:r>
+      <w:proofErr w:type="gramEnd"/>
     </w:p>
     <w:p>
       <w:pPr>
@@ -857,8 +1083,36 @@
           <w:sz w:val="24"/>
           <w:szCs w:val="24"/>
         </w:rPr>
-        <w:t>Azure Spot instance: nu este selectat</w:t>
-      </w:r>
+        <w:t xml:space="preserve">Azure Spot instance: nu </w:t>
+      </w:r>
+      <w:proofErr w:type="spellStart"/>
+      <w:r>
+        <w:rPr>
+          <w:rFonts w:ascii="Arial" w:eastAsia="Times New Roman" w:hAnsi="Arial" w:cs="Arial"/>
+          <w:sz w:val="24"/>
+          <w:szCs w:val="24"/>
+        </w:rPr>
+        <w:t>este</w:t>
+      </w:r>
+      <w:proofErr w:type="spellEnd"/>
+      <w:r>
+        <w:rPr>
+          <w:rFonts w:ascii="Arial" w:eastAsia="Times New Roman" w:hAnsi="Arial" w:cs="Arial"/>
+          <w:sz w:val="24"/>
+          <w:szCs w:val="24"/>
+        </w:rPr>
+        <w:t xml:space="preserve"> </w:t>
+      </w:r>
+      <w:proofErr w:type="spellStart"/>
+      <w:r>
+        <w:rPr>
+          <w:rFonts w:ascii="Arial" w:eastAsia="Times New Roman" w:hAnsi="Arial" w:cs="Arial"/>
+          <w:sz w:val="24"/>
+          <w:szCs w:val="24"/>
+        </w:rPr>
+        <w:t>selectat</w:t>
+      </w:r>
+      <w:proofErr w:type="spellEnd"/>
     </w:p>
     <w:p>
       <w:pPr>
@@ -1116,8 +1370,19 @@
           <w:szCs w:val="24"/>
           <w:lang w:val="ro-RO"/>
         </w:rPr>
-        <w:t>Se apasă Next:Disks</w:t>
-      </w:r>
+        <w:t xml:space="preserve">Se apasă </w:t>
+      </w:r>
+      <w:proofErr w:type="spellStart"/>
+      <w:r>
+        <w:rPr>
+          <w:rFonts w:ascii="Arial" w:eastAsia="Times New Roman" w:hAnsi="Arial" w:cs="Arial"/>
+          <w:sz w:val="24"/>
+          <w:szCs w:val="24"/>
+          <w:lang w:val="ro-RO"/>
+        </w:rPr>
+        <w:t>Next:Disks</w:t>
+      </w:r>
+      <w:proofErr w:type="spellEnd"/>
     </w:p>
     <w:p>
       <w:pPr>
@@ -1152,8 +1417,39 @@
           <w:szCs w:val="24"/>
           <w:lang w:val="ro-RO"/>
         </w:rPr>
-        <w:t xml:space="preserve"> Next: Networking</w:t>
-      </w:r>
+        <w:t xml:space="preserve"> </w:t>
+      </w:r>
+      <w:proofErr w:type="spellStart"/>
+      <w:r>
+        <w:rPr>
+          <w:rFonts w:ascii="Arial" w:eastAsia="Times New Roman" w:hAnsi="Arial" w:cs="Arial"/>
+          <w:sz w:val="24"/>
+          <w:szCs w:val="24"/>
+          <w:lang w:val="ro-RO"/>
+        </w:rPr>
+        <w:t>Next</w:t>
+      </w:r>
+      <w:proofErr w:type="spellEnd"/>
+      <w:r>
+        <w:rPr>
+          <w:rFonts w:ascii="Arial" w:eastAsia="Times New Roman" w:hAnsi="Arial" w:cs="Arial"/>
+          <w:sz w:val="24"/>
+          <w:szCs w:val="24"/>
+          <w:lang w:val="ro-RO"/>
+        </w:rPr>
+        <w:t xml:space="preserve">: </w:t>
+      </w:r>
+      <w:proofErr w:type="spellStart"/>
+      <w:r>
+        <w:rPr>
+          <w:rFonts w:ascii="Arial" w:eastAsia="Times New Roman" w:hAnsi="Arial" w:cs="Arial"/>
+          <w:sz w:val="24"/>
+          <w:szCs w:val="24"/>
+          <w:lang w:val="ro-RO"/>
+        </w:rPr>
+        <w:t>Networking</w:t>
+      </w:r>
+      <w:proofErr w:type="spellEnd"/>
     </w:p>
     <w:p>
       <w:pPr>
@@ -1179,8 +1475,59 @@
           <w:szCs w:val="24"/>
           <w:lang w:val="ro-RO"/>
         </w:rPr>
-        <w:t>NIC network security group</w:t>
-      </w:r>
+        <w:t xml:space="preserve">NIC </w:t>
+      </w:r>
+      <w:proofErr w:type="spellStart"/>
+      <w:r>
+        <w:rPr>
+          <w:rFonts w:ascii="Arial" w:eastAsia="Times New Roman" w:hAnsi="Arial" w:cs="Arial"/>
+          <w:sz w:val="24"/>
+          <w:szCs w:val="24"/>
+          <w:lang w:val="ro-RO"/>
+        </w:rPr>
+        <w:t>network</w:t>
+      </w:r>
+      <w:proofErr w:type="spellEnd"/>
+      <w:r>
+        <w:rPr>
+          <w:rFonts w:ascii="Arial" w:eastAsia="Times New Roman" w:hAnsi="Arial" w:cs="Arial"/>
+          <w:sz w:val="24"/>
+          <w:szCs w:val="24"/>
+          <w:lang w:val="ro-RO"/>
+        </w:rPr>
+        <w:t xml:space="preserve"> </w:t>
+      </w:r>
+      <w:proofErr w:type="spellStart"/>
+      <w:r>
+        <w:rPr>
+          <w:rFonts w:ascii="Arial" w:eastAsia="Times New Roman" w:hAnsi="Arial" w:cs="Arial"/>
+          <w:sz w:val="24"/>
+          <w:szCs w:val="24"/>
+          <w:lang w:val="ro-RO"/>
+        </w:rPr>
+        <w:t>security</w:t>
+      </w:r>
+      <w:proofErr w:type="spellEnd"/>
+      <w:r>
+        <w:rPr>
+          <w:rFonts w:ascii="Arial" w:eastAsia="Times New Roman" w:hAnsi="Arial" w:cs="Arial"/>
+          <w:sz w:val="24"/>
+          <w:szCs w:val="24"/>
+          <w:lang w:val="ro-RO"/>
+        </w:rPr>
+        <w:t xml:space="preserve"> </w:t>
+      </w:r>
+      <w:proofErr w:type="spellStart"/>
+      <w:r>
+        <w:rPr>
+          <w:rFonts w:ascii="Arial" w:eastAsia="Times New Roman" w:hAnsi="Arial" w:cs="Arial"/>
+          <w:sz w:val="24"/>
+          <w:szCs w:val="24"/>
+          <w:lang w:val="ro-RO"/>
+        </w:rPr>
+        <w:t>group</w:t>
+      </w:r>
+      <w:proofErr w:type="spellEnd"/>
       <w:r>
         <w:rPr>
           <w:rFonts w:ascii="Arial" w:eastAsia="Times New Roman" w:hAnsi="Arial" w:cs="Arial"/>
@@ -1215,7 +1562,27 @@
           <w:szCs w:val="24"/>
           <w:lang w:val="ro-RO"/>
         </w:rPr>
-        <w:t>Se va merge la Review+Create și se va apăsa Create.</w:t>
+        <w:t xml:space="preserve">Se va merge la </w:t>
+      </w:r>
+      <w:proofErr w:type="spellStart"/>
+      <w:r>
+        <w:rPr>
+          <w:rFonts w:ascii="Arial" w:eastAsia="Times New Roman" w:hAnsi="Arial" w:cs="Arial"/>
+          <w:sz w:val="24"/>
+          <w:szCs w:val="24"/>
+          <w:lang w:val="ro-RO"/>
+        </w:rPr>
+        <w:t>Review+Create</w:t>
+      </w:r>
+      <w:proofErr w:type="spellEnd"/>
+      <w:r>
+        <w:rPr>
+          <w:rFonts w:ascii="Arial" w:eastAsia="Times New Roman" w:hAnsi="Arial" w:cs="Arial"/>
+          <w:sz w:val="24"/>
+          <w:szCs w:val="24"/>
+          <w:lang w:val="ro-RO"/>
+        </w:rPr>
+        <w:t xml:space="preserve"> și se va apăsa Create.</w:t>
       </w:r>
     </w:p>
     <w:p>
@@ -1242,7 +1609,27 @@
           <w:szCs w:val="24"/>
           <w:lang w:val="ro-RO"/>
         </w:rPr>
-        <w:t xml:space="preserve">Prin putty conectați-vă la cele </w:t>
+        <w:t xml:space="preserve">Prin </w:t>
+      </w:r>
+      <w:proofErr w:type="spellStart"/>
+      <w:r>
+        <w:rPr>
+          <w:rFonts w:ascii="Arial" w:eastAsia="Times New Roman" w:hAnsi="Arial" w:cs="Arial"/>
+          <w:sz w:val="24"/>
+          <w:szCs w:val="24"/>
+          <w:lang w:val="ro-RO"/>
+        </w:rPr>
+        <w:t>putty</w:t>
+      </w:r>
+      <w:proofErr w:type="spellEnd"/>
+      <w:r>
+        <w:rPr>
+          <w:rFonts w:ascii="Arial" w:eastAsia="Times New Roman" w:hAnsi="Arial" w:cs="Arial"/>
+          <w:sz w:val="24"/>
+          <w:szCs w:val="24"/>
+          <w:lang w:val="ro-RO"/>
+        </w:rPr>
+        <w:t xml:space="preserve"> conectați-vă la cele </w:t>
       </w:r>
       <w:r>
         <w:rPr>
@@ -1260,7 +1647,27 @@
           <w:szCs w:val="24"/>
           <w:lang w:val="ro-RO"/>
         </w:rPr>
-        <w:t xml:space="preserve"> mașini (un terminal putty pentru fiecare).</w:t>
+        <w:t xml:space="preserve"> mașini (un terminal </w:t>
+      </w:r>
+      <w:proofErr w:type="spellStart"/>
+      <w:r>
+        <w:rPr>
+          <w:rFonts w:ascii="Arial" w:eastAsia="Times New Roman" w:hAnsi="Arial" w:cs="Arial"/>
+          <w:sz w:val="24"/>
+          <w:szCs w:val="24"/>
+          <w:lang w:val="ro-RO"/>
+        </w:rPr>
+        <w:t>putty</w:t>
+      </w:r>
+      <w:proofErr w:type="spellEnd"/>
+      <w:r>
+        <w:rPr>
+          <w:rFonts w:ascii="Arial" w:eastAsia="Times New Roman" w:hAnsi="Arial" w:cs="Arial"/>
+          <w:sz w:val="24"/>
+          <w:szCs w:val="24"/>
+          <w:lang w:val="ro-RO"/>
+        </w:rPr>
+        <w:t xml:space="preserve"> pentru fiecare).</w:t>
       </w:r>
     </w:p>
     <w:p>
@@ -1317,6 +1724,7 @@
         <w:lastRenderedPageBreak/>
         <w:t xml:space="preserve">Veți folosi </w:t>
       </w:r>
+      <w:proofErr w:type="spellStart"/>
       <w:r>
         <w:rPr>
           <w:rFonts w:ascii="Arial" w:eastAsia="Times New Roman" w:hAnsi="Arial" w:cs="Arial"/>
@@ -1333,7 +1741,17 @@
           <w:szCs w:val="24"/>
           <w:lang w:val="ro-RO"/>
         </w:rPr>
-        <w:t xml:space="preserve">@IP_public dar notați și IP-ul privat al celor </w:t>
+        <w:t>@IP_public</w:t>
+      </w:r>
+      <w:proofErr w:type="spellEnd"/>
+      <w:r>
+        <w:rPr>
+          <w:rFonts w:ascii="Arial" w:eastAsia="Times New Roman" w:hAnsi="Arial" w:cs="Arial"/>
+          <w:sz w:val="24"/>
+          <w:szCs w:val="24"/>
+          <w:lang w:val="ro-RO"/>
+        </w:rPr>
+        <w:t xml:space="preserve"> dar notați și IP-ul privat al celor </w:t>
       </w:r>
       <w:r>
         <w:rPr>
@@ -1445,6 +1863,7 @@
         </w:rPr>
         <w:t xml:space="preserve">porni </w:t>
       </w:r>
+      <w:proofErr w:type="spellStart"/>
       <w:r>
         <w:rPr>
           <w:rFonts w:ascii="Courier New" w:eastAsia="Times New Roman" w:hAnsi="Courier New" w:cs="Courier New"/>
@@ -1454,7 +1873,19 @@
           <w:szCs w:val="20"/>
           <w:highlight w:val="lightGray"/>
         </w:rPr>
-        <w:t>nc -l -p 5000</w:t>
+        <w:t>nc</w:t>
+      </w:r>
+      <w:proofErr w:type="spellEnd"/>
+      <w:r>
+        <w:rPr>
+          <w:rFonts w:ascii="Courier New" w:eastAsia="Times New Roman" w:hAnsi="Courier New" w:cs="Courier New"/>
+          <w:b/>
+          <w:bCs/>
+          <w:sz w:val="20"/>
+          <w:szCs w:val="20"/>
+          <w:highlight w:val="lightGray"/>
+        </w:rPr>
+        <w:t xml:space="preserve"> -l -p 5000</w:t>
       </w:r>
     </w:p>
     <w:p>
@@ -1501,6 +1932,7 @@
         </w:rPr>
         <w:t xml:space="preserve"> se va porni </w:t>
       </w:r>
+      <w:proofErr w:type="spellStart"/>
       <w:r>
         <w:rPr>
           <w:rFonts w:ascii="Courier New" w:eastAsia="Times New Roman" w:hAnsi="Courier New" w:cs="Courier New"/>
@@ -1510,7 +1942,19 @@
           <w:szCs w:val="20"/>
           <w:highlight w:val="lightGray"/>
         </w:rPr>
-        <w:t>nc IP</w:t>
+        <w:t>nc</w:t>
+      </w:r>
+      <w:proofErr w:type="spellEnd"/>
+      <w:r>
+        <w:rPr>
+          <w:rFonts w:ascii="Courier New" w:eastAsia="Times New Roman" w:hAnsi="Courier New" w:cs="Courier New"/>
+          <w:b/>
+          <w:bCs/>
+          <w:sz w:val="20"/>
+          <w:szCs w:val="20"/>
+          <w:highlight w:val="lightGray"/>
+        </w:rPr>
+        <w:t xml:space="preserve"> IP</w:t>
       </w:r>
       <w:r>
         <w:rPr>
@@ -1586,8 +2030,29 @@
           <w:szCs w:val="24"/>
           <w:lang w:val="ro-RO"/>
         </w:rPr>
-        <w:t xml:space="preserve">Dacă aveți nevoie de root puteți scrie </w:t>
-      </w:r>
+        <w:t xml:space="preserve">Dacă aveți nevoie de </w:t>
+      </w:r>
+      <w:proofErr w:type="spellStart"/>
+      <w:r>
+        <w:rPr>
+          <w:rFonts w:ascii="Arial" w:eastAsia="Times New Roman" w:hAnsi="Arial" w:cs="Arial"/>
+          <w:sz w:val="24"/>
+          <w:szCs w:val="24"/>
+          <w:lang w:val="ro-RO"/>
+        </w:rPr>
+        <w:t>root</w:t>
+      </w:r>
+      <w:proofErr w:type="spellEnd"/>
+      <w:r>
+        <w:rPr>
+          <w:rFonts w:ascii="Arial" w:eastAsia="Times New Roman" w:hAnsi="Arial" w:cs="Arial"/>
+          <w:sz w:val="24"/>
+          <w:szCs w:val="24"/>
+          <w:lang w:val="ro-RO"/>
+        </w:rPr>
+        <w:t xml:space="preserve"> puteți scrie </w:t>
+      </w:r>
+      <w:proofErr w:type="spellStart"/>
       <w:r>
         <w:rPr>
           <w:rFonts w:ascii="Courier New" w:eastAsia="Times New Roman" w:hAnsi="Courier New" w:cs="Courier New"/>
@@ -1597,8 +2062,33 @@
           <w:szCs w:val="20"/>
           <w:highlight w:val="lightGray"/>
         </w:rPr>
-        <w:t>sudo su</w:t>
-      </w:r>
+        <w:t>sudo</w:t>
+      </w:r>
+      <w:proofErr w:type="spellEnd"/>
+      <w:r>
+        <w:rPr>
+          <w:rFonts w:ascii="Courier New" w:eastAsia="Times New Roman" w:hAnsi="Courier New" w:cs="Courier New"/>
+          <w:b/>
+          <w:bCs/>
+          <w:sz w:val="20"/>
+          <w:szCs w:val="20"/>
+          <w:highlight w:val="lightGray"/>
+        </w:rPr>
+        <w:t xml:space="preserve"> </w:t>
+      </w:r>
+      <w:proofErr w:type="spellStart"/>
+      <w:r>
+        <w:rPr>
+          <w:rFonts w:ascii="Courier New" w:eastAsia="Times New Roman" w:hAnsi="Courier New" w:cs="Courier New"/>
+          <w:b/>
+          <w:bCs/>
+          <w:sz w:val="20"/>
+          <w:szCs w:val="20"/>
+          <w:highlight w:val="lightGray"/>
+        </w:rPr>
+        <w:t>su</w:t>
+      </w:r>
+      <w:proofErr w:type="spellEnd"/>
     </w:p>
     <w:p>
       <w:pPr>
@@ -1645,7 +2135,27 @@
           <w:szCs w:val="24"/>
           <w:lang w:val="ro-RO"/>
         </w:rPr>
-        <w:t xml:space="preserve"> (o versiune de Kubernetes de la Canonical)</w:t>
+        <w:t xml:space="preserve"> (o versiune de Kubernetes de la </w:t>
+      </w:r>
+      <w:proofErr w:type="spellStart"/>
+      <w:r>
+        <w:rPr>
+          <w:rFonts w:ascii="Arial" w:eastAsia="Times New Roman" w:hAnsi="Arial" w:cs="Arial"/>
+          <w:sz w:val="24"/>
+          <w:szCs w:val="24"/>
+          <w:lang w:val="ro-RO"/>
+        </w:rPr>
+        <w:t>Canonical</w:t>
+      </w:r>
+      <w:proofErr w:type="spellEnd"/>
+      <w:r>
+        <w:rPr>
+          <w:rFonts w:ascii="Arial" w:eastAsia="Times New Roman" w:hAnsi="Arial" w:cs="Arial"/>
+          <w:sz w:val="24"/>
+          <w:szCs w:val="24"/>
+          <w:lang w:val="ro-RO"/>
+        </w:rPr>
+        <w:t>)</w:t>
       </w:r>
       <w:r>
         <w:rPr>
@@ -2060,6 +2570,7 @@
         </w:rPr>
         <w:t xml:space="preserve"> rulați </w:t>
       </w:r>
+      <w:proofErr w:type="spellStart"/>
       <w:r>
         <w:rPr>
           <w:rFonts w:ascii="Courier New" w:eastAsia="Times New Roman" w:hAnsi="Courier New" w:cs="Courier New"/>
@@ -2080,7 +2591,19 @@
           <w:szCs w:val="18"/>
           <w:highlight w:val="lightGray"/>
         </w:rPr>
-        <w:t>l get node</w:t>
+        <w:t>l</w:t>
+      </w:r>
+      <w:proofErr w:type="spellEnd"/>
+      <w:r>
+        <w:rPr>
+          <w:rFonts w:ascii="Courier New" w:eastAsia="Times New Roman" w:hAnsi="Courier New" w:cs="Courier New"/>
+          <w:b/>
+          <w:bCs/>
+          <w:sz w:val="18"/>
+          <w:szCs w:val="18"/>
+          <w:highlight w:val="lightGray"/>
+        </w:rPr>
+        <w:t xml:space="preserve"> get node</w:t>
       </w:r>
       <w:r>
         <w:rPr>
@@ -2126,7 +2649,27 @@
           <w:szCs w:val="24"/>
           <w:lang w:val="ro-RO"/>
         </w:rPr>
-        <w:t>Porniți add-on-uri</w:t>
+        <w:t xml:space="preserve">Porniți </w:t>
+      </w:r>
+      <w:proofErr w:type="spellStart"/>
+      <w:r>
+        <w:rPr>
+          <w:rFonts w:ascii="Arial" w:eastAsia="Times New Roman" w:hAnsi="Arial" w:cs="Arial"/>
+          <w:sz w:val="24"/>
+          <w:szCs w:val="24"/>
+          <w:lang w:val="ro-RO"/>
+        </w:rPr>
+        <w:t>add</w:t>
+      </w:r>
+      <w:proofErr w:type="spellEnd"/>
+      <w:r>
+        <w:rPr>
+          <w:rFonts w:ascii="Arial" w:eastAsia="Times New Roman" w:hAnsi="Arial" w:cs="Arial"/>
+          <w:sz w:val="24"/>
+          <w:szCs w:val="24"/>
+          <w:lang w:val="ro-RO"/>
+        </w:rPr>
+        <w:t>-on-uri</w:t>
       </w:r>
       <w:r>
         <w:rPr>
@@ -2202,8 +2745,21 @@
           <w:szCs w:val="18"/>
           <w:highlight w:val="lightGray"/>
         </w:rPr>
-        <w:t>microk8s enable dns</w:t>
-      </w:r>
+        <w:t xml:space="preserve">microk8s enable </w:t>
+      </w:r>
+      <w:proofErr w:type="spellStart"/>
+      <w:r>
+        <w:rPr>
+          <w:rFonts w:ascii="Courier New" w:eastAsia="Times New Roman" w:hAnsi="Courier New" w:cs="Courier New"/>
+          <w:b/>
+          <w:bCs/>
+          <w:sz w:val="18"/>
+          <w:szCs w:val="18"/>
+          <w:highlight w:val="lightGray"/>
+        </w:rPr>
+        <w:t>dns</w:t>
+      </w:r>
+      <w:proofErr w:type="spellEnd"/>
       <w:r>
         <w:rPr>
           <w:rFonts w:ascii="Arial" w:eastAsia="Times New Roman" w:hAnsi="Arial" w:cs="Arial"/>
@@ -2231,6 +2787,7 @@
           <w:lang w:val="ro-RO"/>
         </w:rPr>
       </w:pPr>
+      <w:proofErr w:type="spellStart"/>
       <w:r>
         <w:rPr>
           <w:rFonts w:ascii="Arial" w:eastAsia="Times New Roman" w:hAnsi="Arial" w:cs="Arial"/>
@@ -2240,6 +2797,7 @@
         </w:rPr>
         <w:t>Load</w:t>
       </w:r>
+      <w:proofErr w:type="spellEnd"/>
       <w:r>
         <w:rPr>
           <w:rFonts w:ascii="Arial" w:eastAsia="Times New Roman" w:hAnsi="Arial" w:cs="Arial"/>
@@ -2249,14 +2807,25 @@
         </w:rPr>
         <w:t xml:space="preserve"> </w:t>
       </w:r>
-      <w:r>
-        <w:rPr>
-          <w:rFonts w:ascii="Arial" w:eastAsia="Times New Roman" w:hAnsi="Arial" w:cs="Arial"/>
-          <w:sz w:val="24"/>
-          <w:szCs w:val="24"/>
-          <w:lang w:val="ro-RO"/>
-        </w:rPr>
-        <w:t xml:space="preserve">Balancer: </w:t>
+      <w:proofErr w:type="spellStart"/>
+      <w:r>
+        <w:rPr>
+          <w:rFonts w:ascii="Arial" w:eastAsia="Times New Roman" w:hAnsi="Arial" w:cs="Arial"/>
+          <w:sz w:val="24"/>
+          <w:szCs w:val="24"/>
+          <w:lang w:val="ro-RO"/>
+        </w:rPr>
+        <w:t>Balancer</w:t>
+      </w:r>
+      <w:proofErr w:type="spellEnd"/>
+      <w:r>
+        <w:rPr>
+          <w:rFonts w:ascii="Arial" w:eastAsia="Times New Roman" w:hAnsi="Arial" w:cs="Arial"/>
+          <w:sz w:val="24"/>
+          <w:szCs w:val="24"/>
+          <w:lang w:val="ro-RO"/>
+        </w:rPr>
+        <w:t xml:space="preserve">: </w:t>
       </w:r>
       <w:r>
         <w:rPr>
@@ -2347,8 +2916,21 @@
           <w:szCs w:val="18"/>
           <w:highlight w:val="lightGray"/>
         </w:rPr>
-        <w:t>microk8s enable metrics-server prometheus</w:t>
-      </w:r>
+        <w:t xml:space="preserve">microk8s enable metrics-server </w:t>
+      </w:r>
+      <w:proofErr w:type="spellStart"/>
+      <w:r>
+        <w:rPr>
+          <w:rFonts w:ascii="Courier New" w:eastAsia="Times New Roman" w:hAnsi="Courier New" w:cs="Courier New"/>
+          <w:b/>
+          <w:bCs/>
+          <w:sz w:val="18"/>
+          <w:szCs w:val="18"/>
+          <w:highlight w:val="lightGray"/>
+        </w:rPr>
+        <w:t>prometheus</w:t>
+      </w:r>
+      <w:proofErr w:type="spellEnd"/>
       <w:r>
         <w:rPr>
           <w:rFonts w:ascii="Arial" w:eastAsia="Times New Roman" w:hAnsi="Arial" w:cs="Arial"/>
@@ -2396,16 +2978,29 @@
         </w:rPr>
         <w:t xml:space="preserve">: </w:t>
       </w:r>
-      <w:r>
-        <w:rPr>
-          <w:rFonts w:ascii="Courier New" w:eastAsia="Times New Roman" w:hAnsi="Courier New" w:cs="Courier New"/>
-          <w:b/>
-          <w:bCs/>
-          <w:sz w:val="18"/>
-          <w:szCs w:val="18"/>
-          <w:highlight w:val="lightGray"/>
-        </w:rPr>
-        <w:t>kubectl port-forward -n monitoring service/prometheus-k8s --address IP_PRIVAT_KUBE1 9090:9090</w:t>
+      <w:proofErr w:type="spellStart"/>
+      <w:r>
+        <w:rPr>
+          <w:rFonts w:ascii="Courier New" w:eastAsia="Times New Roman" w:hAnsi="Courier New" w:cs="Courier New"/>
+          <w:b/>
+          <w:bCs/>
+          <w:sz w:val="18"/>
+          <w:szCs w:val="18"/>
+          <w:highlight w:val="lightGray"/>
+        </w:rPr>
+        <w:t>kubectl</w:t>
+      </w:r>
+      <w:proofErr w:type="spellEnd"/>
+      <w:r>
+        <w:rPr>
+          <w:rFonts w:ascii="Courier New" w:eastAsia="Times New Roman" w:hAnsi="Courier New" w:cs="Courier New"/>
+          <w:b/>
+          <w:bCs/>
+          <w:sz w:val="18"/>
+          <w:szCs w:val="18"/>
+          <w:highlight w:val="lightGray"/>
+        </w:rPr>
+        <w:t xml:space="preserve"> port-forward -n monitoring service/prometheus-k8s --address IP_PRIVAT_KUBE1 9090:9090</w:t>
       </w:r>
       <w:r>
         <w:rPr>
@@ -2449,8 +3044,19 @@
           <w:szCs w:val="24"/>
           <w:lang w:val="ro-RO"/>
         </w:rPr>
-        <w:t xml:space="preserve"> apoi Ctrl+C</w:t>
-      </w:r>
+        <w:t xml:space="preserve"> apoi </w:t>
+      </w:r>
+      <w:proofErr w:type="spellStart"/>
+      <w:r>
+        <w:rPr>
+          <w:rFonts w:ascii="Arial" w:eastAsia="Times New Roman" w:hAnsi="Arial" w:cs="Arial"/>
+          <w:sz w:val="24"/>
+          <w:szCs w:val="24"/>
+          <w:lang w:val="ro-RO"/>
+        </w:rPr>
+        <w:t>Ctrl+C</w:t>
+      </w:r>
+      <w:proofErr w:type="spellEnd"/>
     </w:p>
     <w:p>
       <w:pPr>
@@ -2523,17 +3129,48 @@
           <w:szCs w:val="24"/>
           <w:lang w:val="ro-RO"/>
         </w:rPr>
-        <w:t>Obținere token autentificare</w:t>
-      </w:r>
-      <w:r>
-        <w:rPr>
-          <w:rFonts w:ascii="Arial" w:eastAsia="Times New Roman" w:hAnsi="Arial" w:cs="Arial"/>
-          <w:sz w:val="24"/>
-          <w:szCs w:val="24"/>
-          <w:lang w:val="ro-RO"/>
-        </w:rPr>
-        <w:t xml:space="preserve"> dashboard</w:t>
-      </w:r>
+        <w:t xml:space="preserve">Obținere </w:t>
+      </w:r>
+      <w:proofErr w:type="spellStart"/>
+      <w:r>
+        <w:rPr>
+          <w:rFonts w:ascii="Arial" w:eastAsia="Times New Roman" w:hAnsi="Arial" w:cs="Arial"/>
+          <w:sz w:val="24"/>
+          <w:szCs w:val="24"/>
+          <w:lang w:val="ro-RO"/>
+        </w:rPr>
+        <w:t>token</w:t>
+      </w:r>
+      <w:proofErr w:type="spellEnd"/>
+      <w:r>
+        <w:rPr>
+          <w:rFonts w:ascii="Arial" w:eastAsia="Times New Roman" w:hAnsi="Arial" w:cs="Arial"/>
+          <w:sz w:val="24"/>
+          <w:szCs w:val="24"/>
+          <w:lang w:val="ro-RO"/>
+        </w:rPr>
+        <w:t xml:space="preserve"> autentificare</w:t>
+      </w:r>
+      <w:r>
+        <w:rPr>
+          <w:rFonts w:ascii="Arial" w:eastAsia="Times New Roman" w:hAnsi="Arial" w:cs="Arial"/>
+          <w:sz w:val="24"/>
+          <w:szCs w:val="24"/>
+          <w:lang w:val="ro-RO"/>
+        </w:rPr>
+        <w:t xml:space="preserve"> </w:t>
+      </w:r>
+      <w:proofErr w:type="spellStart"/>
+      <w:r>
+        <w:rPr>
+          <w:rFonts w:ascii="Arial" w:eastAsia="Times New Roman" w:hAnsi="Arial" w:cs="Arial"/>
+          <w:sz w:val="24"/>
+          <w:szCs w:val="24"/>
+          <w:lang w:val="ro-RO"/>
+        </w:rPr>
+        <w:t>dashboard</w:t>
+      </w:r>
+      <w:proofErr w:type="spellEnd"/>
       <w:r>
         <w:rPr>
           <w:rFonts w:ascii="Arial" w:eastAsia="Times New Roman" w:hAnsi="Arial" w:cs="Arial"/>
@@ -2578,7 +3215,55 @@
           <w:szCs w:val="18"/>
           <w:highlight w:val="lightGray"/>
         </w:rPr>
-        <w:t>token=$(microk8s kubectl -n kube-system get secret | grep default-token | cut -d " " -f1)</w:t>
+        <w:t xml:space="preserve">token=$(microk8s </w:t>
+      </w:r>
+      <w:proofErr w:type="spellStart"/>
+      <w:r>
+        <w:rPr>
+          <w:rFonts w:ascii="Courier New" w:eastAsia="Times New Roman" w:hAnsi="Courier New" w:cs="Courier New"/>
+          <w:b/>
+          <w:bCs/>
+          <w:sz w:val="18"/>
+          <w:szCs w:val="18"/>
+          <w:highlight w:val="lightGray"/>
+        </w:rPr>
+        <w:t>kubectl</w:t>
+      </w:r>
+      <w:proofErr w:type="spellEnd"/>
+      <w:r>
+        <w:rPr>
+          <w:rFonts w:ascii="Courier New" w:eastAsia="Times New Roman" w:hAnsi="Courier New" w:cs="Courier New"/>
+          <w:b/>
+          <w:bCs/>
+          <w:sz w:val="18"/>
+          <w:szCs w:val="18"/>
+          <w:highlight w:val="lightGray"/>
+        </w:rPr>
+        <w:t xml:space="preserve"> -n </w:t>
+      </w:r>
+      <w:proofErr w:type="spellStart"/>
+      <w:r>
+        <w:rPr>
+          <w:rFonts w:ascii="Courier New" w:eastAsia="Times New Roman" w:hAnsi="Courier New" w:cs="Courier New"/>
+          <w:b/>
+          <w:bCs/>
+          <w:sz w:val="18"/>
+          <w:szCs w:val="18"/>
+          <w:highlight w:val="lightGray"/>
+        </w:rPr>
+        <w:t>kube</w:t>
+      </w:r>
+      <w:proofErr w:type="spellEnd"/>
+      <w:r>
+        <w:rPr>
+          <w:rFonts w:ascii="Courier New" w:eastAsia="Times New Roman" w:hAnsi="Courier New" w:cs="Courier New"/>
+          <w:b/>
+          <w:bCs/>
+          <w:sz w:val="18"/>
+          <w:szCs w:val="18"/>
+          <w:highlight w:val="lightGray"/>
+        </w:rPr>
+        <w:t>-system get secret | grep default-token | cut -d " " -f1)</w:t>
       </w:r>
     </w:p>
     <w:p>
@@ -2606,8 +3291,69 @@
           <w:szCs w:val="18"/>
           <w:highlight w:val="lightGray"/>
         </w:rPr>
-        <w:t>microk8s kubectl -n kube-system describe secret $token</w:t>
-      </w:r>
+        <w:t xml:space="preserve">microk8s </w:t>
+      </w:r>
+      <w:proofErr w:type="spellStart"/>
+      <w:r>
+        <w:rPr>
+          <w:rFonts w:ascii="Courier New" w:eastAsia="Times New Roman" w:hAnsi="Courier New" w:cs="Courier New"/>
+          <w:b/>
+          <w:bCs/>
+          <w:sz w:val="18"/>
+          <w:szCs w:val="18"/>
+          <w:highlight w:val="lightGray"/>
+        </w:rPr>
+        <w:t>kubectl</w:t>
+      </w:r>
+      <w:proofErr w:type="spellEnd"/>
+      <w:r>
+        <w:rPr>
+          <w:rFonts w:ascii="Courier New" w:eastAsia="Times New Roman" w:hAnsi="Courier New" w:cs="Courier New"/>
+          <w:b/>
+          <w:bCs/>
+          <w:sz w:val="18"/>
+          <w:szCs w:val="18"/>
+          <w:highlight w:val="lightGray"/>
+        </w:rPr>
+        <w:t xml:space="preserve"> -n </w:t>
+      </w:r>
+      <w:proofErr w:type="spellStart"/>
+      <w:r>
+        <w:rPr>
+          <w:rFonts w:ascii="Courier New" w:eastAsia="Times New Roman" w:hAnsi="Courier New" w:cs="Courier New"/>
+          <w:b/>
+          <w:bCs/>
+          <w:sz w:val="18"/>
+          <w:szCs w:val="18"/>
+          <w:highlight w:val="lightGray"/>
+        </w:rPr>
+        <w:t>kube</w:t>
+      </w:r>
+      <w:proofErr w:type="spellEnd"/>
+      <w:r>
+        <w:rPr>
+          <w:rFonts w:ascii="Courier New" w:eastAsia="Times New Roman" w:hAnsi="Courier New" w:cs="Courier New"/>
+          <w:b/>
+          <w:bCs/>
+          <w:sz w:val="18"/>
+          <w:szCs w:val="18"/>
+          <w:highlight w:val="lightGray"/>
+        </w:rPr>
+        <w:t>-system describe secret $</w:t>
+      </w:r>
+      <w:proofErr w:type="gramStart"/>
+      <w:r>
+        <w:rPr>
+          <w:rFonts w:ascii="Courier New" w:eastAsia="Times New Roman" w:hAnsi="Courier New" w:cs="Courier New"/>
+          <w:b/>
+          <w:bCs/>
+          <w:sz w:val="18"/>
+          <w:szCs w:val="18"/>
+          <w:highlight w:val="lightGray"/>
+        </w:rPr>
+        <w:t>token</w:t>
+      </w:r>
+      <w:proofErr w:type="gramEnd"/>
     </w:p>
     <w:p>
       <w:pPr>
@@ -2646,16 +3392,77 @@
         </w:rPr>
         <w:t xml:space="preserve">: </w:t>
       </w:r>
-      <w:r>
-        <w:rPr>
-          <w:rFonts w:ascii="Courier New" w:eastAsia="Times New Roman" w:hAnsi="Courier New" w:cs="Courier New"/>
-          <w:b/>
-          <w:bCs/>
-          <w:sz w:val="18"/>
-          <w:szCs w:val="18"/>
-          <w:highlight w:val="lightGray"/>
-        </w:rPr>
-        <w:t>kubectl port-forward -n kube-system service/kubernetes-dashboard --address IP_PRIVAT_KUBE1 10443:443</w:t>
+      <w:proofErr w:type="spellStart"/>
+      <w:r>
+        <w:rPr>
+          <w:rFonts w:ascii="Courier New" w:eastAsia="Times New Roman" w:hAnsi="Courier New" w:cs="Courier New"/>
+          <w:b/>
+          <w:bCs/>
+          <w:sz w:val="18"/>
+          <w:szCs w:val="18"/>
+          <w:highlight w:val="lightGray"/>
+        </w:rPr>
+        <w:t>kubectl</w:t>
+      </w:r>
+      <w:proofErr w:type="spellEnd"/>
+      <w:r>
+        <w:rPr>
+          <w:rFonts w:ascii="Courier New" w:eastAsia="Times New Roman" w:hAnsi="Courier New" w:cs="Courier New"/>
+          <w:b/>
+          <w:bCs/>
+          <w:sz w:val="18"/>
+          <w:szCs w:val="18"/>
+          <w:highlight w:val="lightGray"/>
+        </w:rPr>
+        <w:t xml:space="preserve"> port-forward -n </w:t>
+      </w:r>
+      <w:proofErr w:type="spellStart"/>
+      <w:r>
+        <w:rPr>
+          <w:rFonts w:ascii="Courier New" w:eastAsia="Times New Roman" w:hAnsi="Courier New" w:cs="Courier New"/>
+          <w:b/>
+          <w:bCs/>
+          <w:sz w:val="18"/>
+          <w:szCs w:val="18"/>
+          <w:highlight w:val="lightGray"/>
+        </w:rPr>
+        <w:t>kube</w:t>
+      </w:r>
+      <w:proofErr w:type="spellEnd"/>
+      <w:r>
+        <w:rPr>
+          <w:rFonts w:ascii="Courier New" w:eastAsia="Times New Roman" w:hAnsi="Courier New" w:cs="Courier New"/>
+          <w:b/>
+          <w:bCs/>
+          <w:sz w:val="18"/>
+          <w:szCs w:val="18"/>
+          <w:highlight w:val="lightGray"/>
+        </w:rPr>
+        <w:t>-system service/</w:t>
+      </w:r>
+      <w:proofErr w:type="spellStart"/>
+      <w:r>
+        <w:rPr>
+          <w:rFonts w:ascii="Courier New" w:eastAsia="Times New Roman" w:hAnsi="Courier New" w:cs="Courier New"/>
+          <w:b/>
+          <w:bCs/>
+          <w:sz w:val="18"/>
+          <w:szCs w:val="18"/>
+          <w:highlight w:val="lightGray"/>
+        </w:rPr>
+        <w:t>kubernetes</w:t>
+      </w:r>
+      <w:proofErr w:type="spellEnd"/>
+      <w:r>
+        <w:rPr>
+          <w:rFonts w:ascii="Courier New" w:eastAsia="Times New Roman" w:hAnsi="Courier New" w:cs="Courier New"/>
+          <w:b/>
+          <w:bCs/>
+          <w:sz w:val="18"/>
+          <w:szCs w:val="18"/>
+          <w:highlight w:val="lightGray"/>
+        </w:rPr>
+        <w:t>-dashboard --address IP_PRIVAT_KUBE1 10443:443</w:t>
       </w:r>
       <w:r>
         <w:rPr>
@@ -2673,8 +3480,19 @@
           <w:szCs w:val="24"/>
           <w:lang w:val="ro-RO"/>
         </w:rPr>
-        <w:t>10433 apoi Ctrl+C</w:t>
-      </w:r>
+        <w:t xml:space="preserve">10433 apoi </w:t>
+      </w:r>
+      <w:proofErr w:type="spellStart"/>
+      <w:r>
+        <w:rPr>
+          <w:rFonts w:ascii="Arial" w:eastAsia="Times New Roman" w:hAnsi="Arial" w:cs="Arial"/>
+          <w:sz w:val="24"/>
+          <w:szCs w:val="24"/>
+          <w:lang w:val="ro-RO"/>
+        </w:rPr>
+        <w:t>Ctrl+C</w:t>
+      </w:r>
+      <w:proofErr w:type="spellEnd"/>
     </w:p>
     <w:p>
       <w:pPr>
@@ -2693,14 +3511,25 @@
           <w:lang w:val="ro-RO"/>
         </w:rPr>
       </w:pPr>
-      <w:r>
-        <w:rPr>
-          <w:rFonts w:ascii="Arial" w:eastAsia="Times New Roman" w:hAnsi="Arial" w:cs="Arial"/>
-          <w:sz w:val="24"/>
-          <w:szCs w:val="24"/>
-          <w:lang w:val="ro-RO"/>
-        </w:rPr>
-        <w:t xml:space="preserve">Storage: </w:t>
+      <w:proofErr w:type="spellStart"/>
+      <w:r>
+        <w:rPr>
+          <w:rFonts w:ascii="Arial" w:eastAsia="Times New Roman" w:hAnsi="Arial" w:cs="Arial"/>
+          <w:sz w:val="24"/>
+          <w:szCs w:val="24"/>
+          <w:lang w:val="ro-RO"/>
+        </w:rPr>
+        <w:t>Storage</w:t>
+      </w:r>
+      <w:proofErr w:type="spellEnd"/>
+      <w:r>
+        <w:rPr>
+          <w:rFonts w:ascii="Arial" w:eastAsia="Times New Roman" w:hAnsi="Arial" w:cs="Arial"/>
+          <w:sz w:val="24"/>
+          <w:szCs w:val="24"/>
+          <w:lang w:val="ro-RO"/>
+        </w:rPr>
+        <w:t xml:space="preserve">: </w:t>
       </w:r>
       <w:r>
         <w:rPr>
@@ -2738,16 +3567,56 @@
           <w:szCs w:val="24"/>
           <w:lang w:val="ro-RO"/>
         </w:rPr>
-        <w:t xml:space="preserve">Instalați un registry privat. </w:t>
-      </w:r>
-      <w:r>
-        <w:rPr>
-          <w:rFonts w:ascii="Arial" w:eastAsia="Times New Roman" w:hAnsi="Arial" w:cs="Arial"/>
-          <w:sz w:val="24"/>
-          <w:szCs w:val="24"/>
-          <w:lang w:val="ro-RO"/>
-        </w:rPr>
-        <w:t>Un fel de Docker Hub privat p</w:t>
+        <w:t xml:space="preserve">Instalați un </w:t>
+      </w:r>
+      <w:proofErr w:type="spellStart"/>
+      <w:r>
+        <w:rPr>
+          <w:rFonts w:ascii="Arial" w:eastAsia="Times New Roman" w:hAnsi="Arial" w:cs="Arial"/>
+          <w:sz w:val="24"/>
+          <w:szCs w:val="24"/>
+          <w:lang w:val="ro-RO"/>
+        </w:rPr>
+        <w:t>registry</w:t>
+      </w:r>
+      <w:proofErr w:type="spellEnd"/>
+      <w:r>
+        <w:rPr>
+          <w:rFonts w:ascii="Arial" w:eastAsia="Times New Roman" w:hAnsi="Arial" w:cs="Arial"/>
+          <w:sz w:val="24"/>
+          <w:szCs w:val="24"/>
+          <w:lang w:val="ro-RO"/>
+        </w:rPr>
+        <w:t xml:space="preserve"> privat. </w:t>
+      </w:r>
+      <w:r>
+        <w:rPr>
+          <w:rFonts w:ascii="Arial" w:eastAsia="Times New Roman" w:hAnsi="Arial" w:cs="Arial"/>
+          <w:sz w:val="24"/>
+          <w:szCs w:val="24"/>
+          <w:lang w:val="ro-RO"/>
+        </w:rPr>
+        <w:t xml:space="preserve">Un fel de </w:t>
+      </w:r>
+      <w:proofErr w:type="spellStart"/>
+      <w:r>
+        <w:rPr>
+          <w:rFonts w:ascii="Arial" w:eastAsia="Times New Roman" w:hAnsi="Arial" w:cs="Arial"/>
+          <w:sz w:val="24"/>
+          <w:szCs w:val="24"/>
+          <w:lang w:val="ro-RO"/>
+        </w:rPr>
+        <w:t>Docker</w:t>
+      </w:r>
+      <w:proofErr w:type="spellEnd"/>
+      <w:r>
+        <w:rPr>
+          <w:rFonts w:ascii="Arial" w:eastAsia="Times New Roman" w:hAnsi="Arial" w:cs="Arial"/>
+          <w:sz w:val="24"/>
+          <w:szCs w:val="24"/>
+          <w:lang w:val="ro-RO"/>
+        </w:rPr>
+        <w:t xml:space="preserve"> Hub privat p</w:t>
       </w:r>
       <w:r>
         <w:rPr>
@@ -2785,6 +3654,7 @@
         </w:rPr>
         <w:t xml:space="preserve"> Îl vom folosi pentru a putea crea imagini </w:t>
       </w:r>
+      <w:proofErr w:type="spellStart"/>
       <w:r>
         <w:rPr>
           <w:rFonts w:ascii="Arial" w:eastAsia="Times New Roman" w:hAnsi="Arial" w:cs="Arial"/>
@@ -2801,7 +3671,17 @@
           <w:szCs w:val="24"/>
           <w:lang w:val="ro-RO"/>
         </w:rPr>
-        <w:t xml:space="preserve">ocker </w:t>
+        <w:t>ocker</w:t>
+      </w:r>
+      <w:proofErr w:type="spellEnd"/>
+      <w:r>
+        <w:rPr>
+          <w:rFonts w:ascii="Arial" w:eastAsia="Times New Roman" w:hAnsi="Arial" w:cs="Arial"/>
+          <w:sz w:val="24"/>
+          <w:szCs w:val="24"/>
+          <w:lang w:val="ro-RO"/>
+        </w:rPr>
+        <w:t xml:space="preserve"> </w:t>
       </w:r>
       <w:r>
         <w:rPr>
@@ -2960,7 +3840,27 @@
           <w:szCs w:val="24"/>
           <w:lang w:val="ro-RO"/>
         </w:rPr>
-        <w:t>Instalare docker:</w:t>
+        <w:t xml:space="preserve">Instalare </w:t>
+      </w:r>
+      <w:proofErr w:type="spellStart"/>
+      <w:r>
+        <w:rPr>
+          <w:rFonts w:ascii="Arial" w:eastAsia="Times New Roman" w:hAnsi="Arial" w:cs="Arial"/>
+          <w:sz w:val="24"/>
+          <w:szCs w:val="24"/>
+          <w:lang w:val="ro-RO"/>
+        </w:rPr>
+        <w:t>docker</w:t>
+      </w:r>
+      <w:proofErr w:type="spellEnd"/>
+      <w:r>
+        <w:rPr>
+          <w:rFonts w:ascii="Arial" w:eastAsia="Times New Roman" w:hAnsi="Arial" w:cs="Arial"/>
+          <w:sz w:val="24"/>
+          <w:szCs w:val="24"/>
+          <w:lang w:val="ro-RO"/>
+        </w:rPr>
+        <w:t>:</w:t>
       </w:r>
     </w:p>
     <w:p>
@@ -2979,17 +3879,43 @@
           <w:highlight w:val="lightGray"/>
         </w:rPr>
       </w:pPr>
-      <w:r>
-        <w:rPr>
-          <w:rFonts w:ascii="Courier New" w:eastAsia="Times New Roman" w:hAnsi="Courier New" w:cs="Courier New"/>
-          <w:b/>
-          <w:bCs/>
-          <w:sz w:val="18"/>
-          <w:szCs w:val="18"/>
-          <w:highlight w:val="lightGray"/>
-        </w:rPr>
-        <w:t>sudo apt-get update</w:t>
-      </w:r>
+      <w:proofErr w:type="spellStart"/>
+      <w:r>
+        <w:rPr>
+          <w:rFonts w:ascii="Courier New" w:eastAsia="Times New Roman" w:hAnsi="Courier New" w:cs="Courier New"/>
+          <w:b/>
+          <w:bCs/>
+          <w:sz w:val="18"/>
+          <w:szCs w:val="18"/>
+          <w:highlight w:val="lightGray"/>
+        </w:rPr>
+        <w:t>sudo</w:t>
+      </w:r>
+      <w:proofErr w:type="spellEnd"/>
+      <w:r>
+        <w:rPr>
+          <w:rFonts w:ascii="Courier New" w:eastAsia="Times New Roman" w:hAnsi="Courier New" w:cs="Courier New"/>
+          <w:b/>
+          <w:bCs/>
+          <w:sz w:val="18"/>
+          <w:szCs w:val="18"/>
+          <w:highlight w:val="lightGray"/>
+        </w:rPr>
+        <w:t xml:space="preserve"> apt-get </w:t>
+      </w:r>
+      <w:proofErr w:type="gramStart"/>
+      <w:r>
+        <w:rPr>
+          <w:rFonts w:ascii="Courier New" w:eastAsia="Times New Roman" w:hAnsi="Courier New" w:cs="Courier New"/>
+          <w:b/>
+          <w:bCs/>
+          <w:sz w:val="18"/>
+          <w:szCs w:val="18"/>
+          <w:highlight w:val="lightGray"/>
+        </w:rPr>
+        <w:t>update</w:t>
+      </w:r>
+      <w:proofErr w:type="gramEnd"/>
     </w:p>
     <w:p>
       <w:pPr>
@@ -3007,17 +3933,43 @@
           <w:highlight w:val="lightGray"/>
         </w:rPr>
       </w:pPr>
-      <w:r>
-        <w:rPr>
-          <w:rFonts w:ascii="Courier New" w:eastAsia="Times New Roman" w:hAnsi="Courier New" w:cs="Courier New"/>
-          <w:b/>
-          <w:bCs/>
-          <w:sz w:val="18"/>
-          <w:szCs w:val="18"/>
-          <w:highlight w:val="lightGray"/>
-        </w:rPr>
-        <w:t>sudo apt-get install docker.io</w:t>
-      </w:r>
+      <w:proofErr w:type="spellStart"/>
+      <w:r>
+        <w:rPr>
+          <w:rFonts w:ascii="Courier New" w:eastAsia="Times New Roman" w:hAnsi="Courier New" w:cs="Courier New"/>
+          <w:b/>
+          <w:bCs/>
+          <w:sz w:val="18"/>
+          <w:szCs w:val="18"/>
+          <w:highlight w:val="lightGray"/>
+        </w:rPr>
+        <w:t>sudo</w:t>
+      </w:r>
+      <w:proofErr w:type="spellEnd"/>
+      <w:r>
+        <w:rPr>
+          <w:rFonts w:ascii="Courier New" w:eastAsia="Times New Roman" w:hAnsi="Courier New" w:cs="Courier New"/>
+          <w:b/>
+          <w:bCs/>
+          <w:sz w:val="18"/>
+          <w:szCs w:val="18"/>
+          <w:highlight w:val="lightGray"/>
+        </w:rPr>
+        <w:t xml:space="preserve"> apt-get install </w:t>
+      </w:r>
+      <w:proofErr w:type="gramStart"/>
+      <w:r>
+        <w:rPr>
+          <w:rFonts w:ascii="Courier New" w:eastAsia="Times New Roman" w:hAnsi="Courier New" w:cs="Courier New"/>
+          <w:b/>
+          <w:bCs/>
+          <w:sz w:val="18"/>
+          <w:szCs w:val="18"/>
+          <w:highlight w:val="lightGray"/>
+        </w:rPr>
+        <w:t>docker.io</w:t>
+      </w:r>
+      <w:proofErr w:type="gramEnd"/>
     </w:p>
     <w:p>
       <w:pPr>
@@ -3035,16 +3987,77 @@
           <w:highlight w:val="lightGray"/>
         </w:rPr>
       </w:pPr>
-      <w:r>
-        <w:rPr>
-          <w:rFonts w:ascii="Courier New" w:eastAsia="Times New Roman" w:hAnsi="Courier New" w:cs="Courier New"/>
-          <w:b/>
-          <w:bCs/>
-          <w:sz w:val="18"/>
-          <w:szCs w:val="18"/>
-          <w:highlight w:val="lightGray"/>
-        </w:rPr>
-        <w:t>sudo usermod -aG docker ${USER}</w:t>
+      <w:proofErr w:type="spellStart"/>
+      <w:r>
+        <w:rPr>
+          <w:rFonts w:ascii="Courier New" w:eastAsia="Times New Roman" w:hAnsi="Courier New" w:cs="Courier New"/>
+          <w:b/>
+          <w:bCs/>
+          <w:sz w:val="18"/>
+          <w:szCs w:val="18"/>
+          <w:highlight w:val="lightGray"/>
+        </w:rPr>
+        <w:t>sudo</w:t>
+      </w:r>
+      <w:proofErr w:type="spellEnd"/>
+      <w:r>
+        <w:rPr>
+          <w:rFonts w:ascii="Courier New" w:eastAsia="Times New Roman" w:hAnsi="Courier New" w:cs="Courier New"/>
+          <w:b/>
+          <w:bCs/>
+          <w:sz w:val="18"/>
+          <w:szCs w:val="18"/>
+          <w:highlight w:val="lightGray"/>
+        </w:rPr>
+        <w:t xml:space="preserve"> </w:t>
+      </w:r>
+      <w:proofErr w:type="spellStart"/>
+      <w:r>
+        <w:rPr>
+          <w:rFonts w:ascii="Courier New" w:eastAsia="Times New Roman" w:hAnsi="Courier New" w:cs="Courier New"/>
+          <w:b/>
+          <w:bCs/>
+          <w:sz w:val="18"/>
+          <w:szCs w:val="18"/>
+          <w:highlight w:val="lightGray"/>
+        </w:rPr>
+        <w:t>usermod</w:t>
+      </w:r>
+      <w:proofErr w:type="spellEnd"/>
+      <w:r>
+        <w:rPr>
+          <w:rFonts w:ascii="Courier New" w:eastAsia="Times New Roman" w:hAnsi="Courier New" w:cs="Courier New"/>
+          <w:b/>
+          <w:bCs/>
+          <w:sz w:val="18"/>
+          <w:szCs w:val="18"/>
+          <w:highlight w:val="lightGray"/>
+        </w:rPr>
+        <w:t xml:space="preserve"> -</w:t>
+      </w:r>
+      <w:proofErr w:type="spellStart"/>
+      <w:r>
+        <w:rPr>
+          <w:rFonts w:ascii="Courier New" w:eastAsia="Times New Roman" w:hAnsi="Courier New" w:cs="Courier New"/>
+          <w:b/>
+          <w:bCs/>
+          <w:sz w:val="18"/>
+          <w:szCs w:val="18"/>
+          <w:highlight w:val="lightGray"/>
+        </w:rPr>
+        <w:t>aG</w:t>
+      </w:r>
+      <w:proofErr w:type="spellEnd"/>
+      <w:r>
+        <w:rPr>
+          <w:rFonts w:ascii="Courier New" w:eastAsia="Times New Roman" w:hAnsi="Courier New" w:cs="Courier New"/>
+          <w:b/>
+          <w:bCs/>
+          <w:sz w:val="18"/>
+          <w:szCs w:val="18"/>
+          <w:highlight w:val="lightGray"/>
+        </w:rPr>
+        <w:t xml:space="preserve"> docker ${USER}</w:t>
       </w:r>
     </w:p>
     <w:p>
@@ -3063,16 +4076,29 @@
           <w:highlight w:val="lightGray"/>
         </w:rPr>
       </w:pPr>
-      <w:r>
-        <w:rPr>
-          <w:rFonts w:ascii="Courier New" w:eastAsia="Times New Roman" w:hAnsi="Courier New" w:cs="Courier New"/>
-          <w:b/>
-          <w:bCs/>
-          <w:sz w:val="18"/>
-          <w:szCs w:val="18"/>
-          <w:highlight w:val="lightGray"/>
-        </w:rPr>
-        <w:t>su - ${USER}</w:t>
+      <w:proofErr w:type="spellStart"/>
+      <w:r>
+        <w:rPr>
+          <w:rFonts w:ascii="Courier New" w:eastAsia="Times New Roman" w:hAnsi="Courier New" w:cs="Courier New"/>
+          <w:b/>
+          <w:bCs/>
+          <w:sz w:val="18"/>
+          <w:szCs w:val="18"/>
+          <w:highlight w:val="lightGray"/>
+        </w:rPr>
+        <w:t>su</w:t>
+      </w:r>
+      <w:proofErr w:type="spellEnd"/>
+      <w:r>
+        <w:rPr>
+          <w:rFonts w:ascii="Courier New" w:eastAsia="Times New Roman" w:hAnsi="Courier New" w:cs="Courier New"/>
+          <w:b/>
+          <w:bCs/>
+          <w:sz w:val="18"/>
+          <w:szCs w:val="18"/>
+          <w:highlight w:val="lightGray"/>
+        </w:rPr>
+        <w:t xml:space="preserve"> - ${USER}</w:t>
       </w:r>
     </w:p>
     <w:p>
@@ -3099,8 +4125,39 @@
           <w:szCs w:val="24"/>
           <w:lang w:val="ro-RO"/>
         </w:rPr>
-        <w:t>Se poate să fie necesar să refaceți alias-ul pentru kubectl</w:t>
-      </w:r>
+        <w:t>Se poate să fie necesar să refaceți alias-</w:t>
+      </w:r>
+      <w:proofErr w:type="spellStart"/>
+      <w:r>
+        <w:rPr>
+          <w:rFonts w:ascii="Arial" w:eastAsia="Times New Roman" w:hAnsi="Arial" w:cs="Arial"/>
+          <w:sz w:val="24"/>
+          <w:szCs w:val="24"/>
+          <w:lang w:val="ro-RO"/>
+        </w:rPr>
+        <w:t>ul</w:t>
+      </w:r>
+      <w:proofErr w:type="spellEnd"/>
+      <w:r>
+        <w:rPr>
+          <w:rFonts w:ascii="Arial" w:eastAsia="Times New Roman" w:hAnsi="Arial" w:cs="Arial"/>
+          <w:sz w:val="24"/>
+          <w:szCs w:val="24"/>
+          <w:lang w:val="ro-RO"/>
+        </w:rPr>
+        <w:t xml:space="preserve"> pentru </w:t>
+      </w:r>
+      <w:proofErr w:type="spellStart"/>
+      <w:r>
+        <w:rPr>
+          <w:rFonts w:ascii="Arial" w:eastAsia="Times New Roman" w:hAnsi="Arial" w:cs="Arial"/>
+          <w:sz w:val="24"/>
+          <w:szCs w:val="24"/>
+          <w:lang w:val="ro-RO"/>
+        </w:rPr>
+        <w:t>kubectl</w:t>
+      </w:r>
+      <w:proofErr w:type="spellEnd"/>
     </w:p>
     <w:p>
       <w:pPr>
@@ -3126,19 +4183,96 @@
           <w:szCs w:val="24"/>
           <w:lang w:val="ro-RO"/>
         </w:rPr>
-        <w:t xml:space="preserve">Pentru a putea folosi acest registry pe http din k8s e necesar să creați fișierul </w:t>
-      </w:r>
-      <w:r>
-        <w:rPr>
-          <w:rFonts w:ascii="Courier New" w:eastAsia="Times New Roman" w:hAnsi="Courier New" w:cs="Courier New"/>
-          <w:b/>
-          <w:bCs/>
-          <w:sz w:val="18"/>
-          <w:szCs w:val="18"/>
-          <w:highlight w:val="lightGray"/>
-        </w:rPr>
-        <w:t>/etc/docker/daemon.json</w:t>
-      </w:r>
+        <w:t xml:space="preserve">Pentru a putea folosi acest </w:t>
+      </w:r>
+      <w:proofErr w:type="spellStart"/>
+      <w:r>
+        <w:rPr>
+          <w:rFonts w:ascii="Arial" w:eastAsia="Times New Roman" w:hAnsi="Arial" w:cs="Arial"/>
+          <w:sz w:val="24"/>
+          <w:szCs w:val="24"/>
+          <w:lang w:val="ro-RO"/>
+        </w:rPr>
+        <w:t>registry</w:t>
+      </w:r>
+      <w:proofErr w:type="spellEnd"/>
+      <w:r>
+        <w:rPr>
+          <w:rFonts w:ascii="Arial" w:eastAsia="Times New Roman" w:hAnsi="Arial" w:cs="Arial"/>
+          <w:sz w:val="24"/>
+          <w:szCs w:val="24"/>
+          <w:lang w:val="ro-RO"/>
+        </w:rPr>
+        <w:t xml:space="preserve"> pe </w:t>
+      </w:r>
+      <w:proofErr w:type="spellStart"/>
+      <w:r>
+        <w:rPr>
+          <w:rFonts w:ascii="Arial" w:eastAsia="Times New Roman" w:hAnsi="Arial" w:cs="Arial"/>
+          <w:sz w:val="24"/>
+          <w:szCs w:val="24"/>
+          <w:lang w:val="ro-RO"/>
+        </w:rPr>
+        <w:t>http</w:t>
+      </w:r>
+      <w:proofErr w:type="spellEnd"/>
+      <w:r>
+        <w:rPr>
+          <w:rFonts w:ascii="Arial" w:eastAsia="Times New Roman" w:hAnsi="Arial" w:cs="Arial"/>
+          <w:sz w:val="24"/>
+          <w:szCs w:val="24"/>
+          <w:lang w:val="ro-RO"/>
+        </w:rPr>
+        <w:t xml:space="preserve"> din k8s e necesar să creați fișierul </w:t>
+      </w:r>
+      <w:r>
+        <w:rPr>
+          <w:rFonts w:ascii="Courier New" w:eastAsia="Times New Roman" w:hAnsi="Courier New" w:cs="Courier New"/>
+          <w:b/>
+          <w:bCs/>
+          <w:sz w:val="18"/>
+          <w:szCs w:val="18"/>
+          <w:highlight w:val="lightGray"/>
+        </w:rPr>
+        <w:t>/</w:t>
+      </w:r>
+      <w:proofErr w:type="spellStart"/>
+      <w:r>
+        <w:rPr>
+          <w:rFonts w:ascii="Courier New" w:eastAsia="Times New Roman" w:hAnsi="Courier New" w:cs="Courier New"/>
+          <w:b/>
+          <w:bCs/>
+          <w:sz w:val="18"/>
+          <w:szCs w:val="18"/>
+          <w:highlight w:val="lightGray"/>
+        </w:rPr>
+        <w:t>etc</w:t>
+      </w:r>
+      <w:proofErr w:type="spellEnd"/>
+      <w:r>
+        <w:rPr>
+          <w:rFonts w:ascii="Courier New" w:eastAsia="Times New Roman" w:hAnsi="Courier New" w:cs="Courier New"/>
+          <w:b/>
+          <w:bCs/>
+          <w:sz w:val="18"/>
+          <w:szCs w:val="18"/>
+          <w:highlight w:val="lightGray"/>
+        </w:rPr>
+        <w:t>/docker/</w:t>
+      </w:r>
+      <w:proofErr w:type="spellStart"/>
+      <w:r>
+        <w:rPr>
+          <w:rFonts w:ascii="Courier New" w:eastAsia="Times New Roman" w:hAnsi="Courier New" w:cs="Courier New"/>
+          <w:b/>
+          <w:bCs/>
+          <w:sz w:val="18"/>
+          <w:szCs w:val="18"/>
+          <w:highlight w:val="lightGray"/>
+        </w:rPr>
+        <w:t>daemon.json</w:t>
+      </w:r>
+      <w:proofErr w:type="spellEnd"/>
       <w:r>
         <w:rPr>
           <w:rFonts w:ascii="Arial" w:eastAsia="Times New Roman" w:hAnsi="Arial" w:cs="Arial"/>
@@ -3202,7 +4336,31 @@
           <w:szCs w:val="18"/>
           <w:highlight w:val="lightGray"/>
         </w:rPr>
-        <w:t xml:space="preserve">  "insecure-registries" : ["localhost:32000"]</w:t>
+        <w:t xml:space="preserve">  "insecure-registries</w:t>
+      </w:r>
+      <w:proofErr w:type="gramStart"/>
+      <w:r>
+        <w:rPr>
+          <w:rFonts w:ascii="Courier New" w:eastAsia="Times New Roman" w:hAnsi="Courier New" w:cs="Courier New"/>
+          <w:b/>
+          <w:bCs/>
+          <w:sz w:val="18"/>
+          <w:szCs w:val="18"/>
+          <w:highlight w:val="lightGray"/>
+        </w:rPr>
+        <w:t>" :</w:t>
+      </w:r>
+      <w:proofErr w:type="gramEnd"/>
+      <w:r>
+        <w:rPr>
+          <w:rFonts w:ascii="Courier New" w:eastAsia="Times New Roman" w:hAnsi="Courier New" w:cs="Courier New"/>
+          <w:b/>
+          <w:bCs/>
+          <w:sz w:val="18"/>
+          <w:szCs w:val="18"/>
+          <w:highlight w:val="lightGray"/>
+        </w:rPr>
+        <w:t xml:space="preserve"> ["localhost:32000"]</w:t>
       </w:r>
     </w:p>
     <w:p>
@@ -3258,18 +4416,95 @@
           <w:szCs w:val="24"/>
           <w:lang w:val="ro-RO"/>
         </w:rPr>
-        <w:t xml:space="preserve">Apoi să restartați docker: </w:t>
-      </w:r>
-      <w:r>
-        <w:rPr>
-          <w:rFonts w:ascii="Courier New" w:eastAsia="Times New Roman" w:hAnsi="Courier New" w:cs="Courier New"/>
-          <w:b/>
-          <w:bCs/>
-          <w:sz w:val="18"/>
-          <w:szCs w:val="18"/>
-          <w:highlight w:val="lightGray"/>
-        </w:rPr>
-        <w:t>sudo systemctl restart docker</w:t>
+        <w:t xml:space="preserve">Apoi să </w:t>
+      </w:r>
+      <w:proofErr w:type="spellStart"/>
+      <w:r>
+        <w:rPr>
+          <w:rFonts w:ascii="Arial" w:eastAsia="Times New Roman" w:hAnsi="Arial" w:cs="Arial"/>
+          <w:sz w:val="24"/>
+          <w:szCs w:val="24"/>
+          <w:lang w:val="ro-RO"/>
+        </w:rPr>
+        <w:t>restartați</w:t>
+      </w:r>
+      <w:proofErr w:type="spellEnd"/>
+      <w:r>
+        <w:rPr>
+          <w:rFonts w:ascii="Arial" w:eastAsia="Times New Roman" w:hAnsi="Arial" w:cs="Arial"/>
+          <w:sz w:val="24"/>
+          <w:szCs w:val="24"/>
+          <w:lang w:val="ro-RO"/>
+        </w:rPr>
+        <w:t xml:space="preserve"> </w:t>
+      </w:r>
+      <w:proofErr w:type="spellStart"/>
+      <w:r>
+        <w:rPr>
+          <w:rFonts w:ascii="Arial" w:eastAsia="Times New Roman" w:hAnsi="Arial" w:cs="Arial"/>
+          <w:sz w:val="24"/>
+          <w:szCs w:val="24"/>
+          <w:lang w:val="ro-RO"/>
+        </w:rPr>
+        <w:t>docker</w:t>
+      </w:r>
+      <w:proofErr w:type="spellEnd"/>
+      <w:r>
+        <w:rPr>
+          <w:rFonts w:ascii="Arial" w:eastAsia="Times New Roman" w:hAnsi="Arial" w:cs="Arial"/>
+          <w:sz w:val="24"/>
+          <w:szCs w:val="24"/>
+          <w:lang w:val="ro-RO"/>
+        </w:rPr>
+        <w:t xml:space="preserve">: </w:t>
+      </w:r>
+      <w:proofErr w:type="spellStart"/>
+      <w:r>
+        <w:rPr>
+          <w:rFonts w:ascii="Courier New" w:eastAsia="Times New Roman" w:hAnsi="Courier New" w:cs="Courier New"/>
+          <w:b/>
+          <w:bCs/>
+          <w:sz w:val="18"/>
+          <w:szCs w:val="18"/>
+          <w:highlight w:val="lightGray"/>
+        </w:rPr>
+        <w:t>sudo</w:t>
+      </w:r>
+      <w:proofErr w:type="spellEnd"/>
+      <w:r>
+        <w:rPr>
+          <w:rFonts w:ascii="Courier New" w:eastAsia="Times New Roman" w:hAnsi="Courier New" w:cs="Courier New"/>
+          <w:b/>
+          <w:bCs/>
+          <w:sz w:val="18"/>
+          <w:szCs w:val="18"/>
+          <w:highlight w:val="lightGray"/>
+        </w:rPr>
+        <w:t xml:space="preserve"> </w:t>
+      </w:r>
+      <w:proofErr w:type="spellStart"/>
+      <w:r>
+        <w:rPr>
+          <w:rFonts w:ascii="Courier New" w:eastAsia="Times New Roman" w:hAnsi="Courier New" w:cs="Courier New"/>
+          <w:b/>
+          <w:bCs/>
+          <w:sz w:val="18"/>
+          <w:szCs w:val="18"/>
+          <w:highlight w:val="lightGray"/>
+        </w:rPr>
+        <w:t>systemctl</w:t>
+      </w:r>
+      <w:proofErr w:type="spellEnd"/>
+      <w:r>
+        <w:rPr>
+          <w:rFonts w:ascii="Courier New" w:eastAsia="Times New Roman" w:hAnsi="Courier New" w:cs="Courier New"/>
+          <w:b/>
+          <w:bCs/>
+          <w:sz w:val="18"/>
+          <w:szCs w:val="18"/>
+          <w:highlight w:val="lightGray"/>
+        </w:rPr>
+        <w:t xml:space="preserve"> restart docker</w:t>
       </w:r>
     </w:p>
     <w:p>
@@ -3309,6 +4544,7 @@
         </w:rPr>
         <w:t xml:space="preserve">docker image pull </w:t>
       </w:r>
+      <w:proofErr w:type="spellStart"/>
       <w:r>
         <w:rPr>
           <w:rFonts w:ascii="Courier New" w:eastAsia="Times New Roman" w:hAnsi="Courier New" w:cs="Courier New"/>
@@ -3320,6 +4556,7 @@
         </w:rPr>
         <w:t>nginx</w:t>
       </w:r>
+      <w:proofErr w:type="spellEnd"/>
     </w:p>
     <w:p>
       <w:pPr>
@@ -3345,7 +4582,27 @@
           <w:szCs w:val="24"/>
           <w:lang w:val="ro-RO"/>
         </w:rPr>
-        <w:t xml:space="preserve">Dații un nou tag imaginii: </w:t>
+        <w:t xml:space="preserve">Dații un nou </w:t>
+      </w:r>
+      <w:proofErr w:type="spellStart"/>
+      <w:r>
+        <w:rPr>
+          <w:rFonts w:ascii="Arial" w:eastAsia="Times New Roman" w:hAnsi="Arial" w:cs="Arial"/>
+          <w:sz w:val="24"/>
+          <w:szCs w:val="24"/>
+          <w:lang w:val="ro-RO"/>
+        </w:rPr>
+        <w:t>tag</w:t>
+      </w:r>
+      <w:proofErr w:type="spellEnd"/>
+      <w:r>
+        <w:rPr>
+          <w:rFonts w:ascii="Arial" w:eastAsia="Times New Roman" w:hAnsi="Arial" w:cs="Arial"/>
+          <w:sz w:val="24"/>
+          <w:szCs w:val="24"/>
+          <w:lang w:val="ro-RO"/>
+        </w:rPr>
+        <w:t xml:space="preserve"> imaginii: </w:t>
       </w:r>
       <w:r>
         <w:rPr>
@@ -3378,8 +4635,45 @@
           <w:szCs w:val="18"/>
           <w:highlight w:val="lightGray"/>
         </w:rPr>
-        <w:t xml:space="preserve"> nginx localhost:32000/mynginx</w:t>
-      </w:r>
+        <w:t xml:space="preserve"> </w:t>
+      </w:r>
+      <w:proofErr w:type="spellStart"/>
+      <w:r>
+        <w:rPr>
+          <w:rFonts w:ascii="Courier New" w:eastAsia="Times New Roman" w:hAnsi="Courier New" w:cs="Courier New"/>
+          <w:b/>
+          <w:bCs/>
+          <w:sz w:val="18"/>
+          <w:szCs w:val="18"/>
+          <w:highlight w:val="lightGray"/>
+        </w:rPr>
+        <w:t>nginx</w:t>
+      </w:r>
+      <w:proofErr w:type="spellEnd"/>
+      <w:r>
+        <w:rPr>
+          <w:rFonts w:ascii="Courier New" w:eastAsia="Times New Roman" w:hAnsi="Courier New" w:cs="Courier New"/>
+          <w:b/>
+          <w:bCs/>
+          <w:sz w:val="18"/>
+          <w:szCs w:val="18"/>
+          <w:highlight w:val="lightGray"/>
+        </w:rPr>
+        <w:t xml:space="preserve"> localhost:32000/</w:t>
+      </w:r>
+      <w:proofErr w:type="spellStart"/>
+      <w:r>
+        <w:rPr>
+          <w:rFonts w:ascii="Courier New" w:eastAsia="Times New Roman" w:hAnsi="Courier New" w:cs="Courier New"/>
+          <w:b/>
+          <w:bCs/>
+          <w:sz w:val="18"/>
+          <w:szCs w:val="18"/>
+          <w:highlight w:val="lightGray"/>
+        </w:rPr>
+        <w:t>mynginx</w:t>
+      </w:r>
+      <w:proofErr w:type="spellEnd"/>
       <w:r>
         <w:rPr>
           <w:rFonts w:ascii="Arial" w:eastAsia="Times New Roman" w:hAnsi="Arial" w:cs="Arial"/>
@@ -3414,7 +4708,27 @@
           <w:szCs w:val="24"/>
           <w:lang w:val="ro-RO"/>
         </w:rPr>
-        <w:t xml:space="preserve">Puneți imaginea în registry: </w:t>
+        <w:t xml:space="preserve">Puneți imaginea în </w:t>
+      </w:r>
+      <w:proofErr w:type="spellStart"/>
+      <w:r>
+        <w:rPr>
+          <w:rFonts w:ascii="Arial" w:eastAsia="Times New Roman" w:hAnsi="Arial" w:cs="Arial"/>
+          <w:sz w:val="24"/>
+          <w:szCs w:val="24"/>
+          <w:lang w:val="ro-RO"/>
+        </w:rPr>
+        <w:t>registry</w:t>
+      </w:r>
+      <w:proofErr w:type="spellEnd"/>
+      <w:r>
+        <w:rPr>
+          <w:rFonts w:ascii="Arial" w:eastAsia="Times New Roman" w:hAnsi="Arial" w:cs="Arial"/>
+          <w:sz w:val="24"/>
+          <w:szCs w:val="24"/>
+          <w:lang w:val="ro-RO"/>
+        </w:rPr>
+        <w:t xml:space="preserve">: </w:t>
       </w:r>
       <w:r>
         <w:rPr>
@@ -3436,8 +4750,21 @@
           <w:szCs w:val="18"/>
           <w:highlight w:val="lightGray"/>
         </w:rPr>
-        <w:t>h localhost:32000/mynginx</w:t>
-      </w:r>
+        <w:t>h localhost:32000/</w:t>
+      </w:r>
+      <w:proofErr w:type="spellStart"/>
+      <w:r>
+        <w:rPr>
+          <w:rFonts w:ascii="Courier New" w:eastAsia="Times New Roman" w:hAnsi="Courier New" w:cs="Courier New"/>
+          <w:b/>
+          <w:bCs/>
+          <w:sz w:val="18"/>
+          <w:szCs w:val="18"/>
+          <w:highlight w:val="lightGray"/>
+        </w:rPr>
+        <w:t>mynginx</w:t>
+      </w:r>
+      <w:proofErr w:type="spellEnd"/>
     </w:p>
     <w:p>
       <w:pPr>
@@ -3530,8 +4857,19 @@
           <w:szCs w:val="24"/>
           <w:lang w:val="ro-RO"/>
         </w:rPr>
-        <w:t>ți un deployment</w:t>
-      </w:r>
+        <w:t xml:space="preserve">ți un </w:t>
+      </w:r>
+      <w:proofErr w:type="spellStart"/>
+      <w:r>
+        <w:rPr>
+          <w:rFonts w:ascii="Arial" w:eastAsia="Times New Roman" w:hAnsi="Arial" w:cs="Arial"/>
+          <w:sz w:val="24"/>
+          <w:szCs w:val="24"/>
+          <w:lang w:val="ro-RO"/>
+        </w:rPr>
+        <w:t>deployment</w:t>
+      </w:r>
+      <w:proofErr w:type="spellEnd"/>
       <w:r>
         <w:rPr>
           <w:rFonts w:ascii="Arial" w:eastAsia="Times New Roman" w:hAnsi="Arial" w:cs="Arial"/>
@@ -3550,17 +4888,67 @@
         </w:rPr>
         <w:t xml:space="preserve">: </w:t>
       </w:r>
-      <w:r>
-        <w:rPr>
-          <w:rFonts w:ascii="Courier New" w:eastAsia="Times New Roman" w:hAnsi="Courier New" w:cs="Courier New"/>
-          <w:b/>
-          <w:bCs/>
-          <w:sz w:val="18"/>
-          <w:szCs w:val="18"/>
-          <w:highlight w:val="lightGray"/>
-        </w:rPr>
-        <w:t>kubectl create deployment mynginx --replicas=3 --image localhost:32000/mynginx</w:t>
-      </w:r>
+      <w:proofErr w:type="spellStart"/>
+      <w:r>
+        <w:rPr>
+          <w:rFonts w:ascii="Courier New" w:eastAsia="Times New Roman" w:hAnsi="Courier New" w:cs="Courier New"/>
+          <w:b/>
+          <w:bCs/>
+          <w:sz w:val="18"/>
+          <w:szCs w:val="18"/>
+          <w:highlight w:val="lightGray"/>
+        </w:rPr>
+        <w:t>kubectl</w:t>
+      </w:r>
+      <w:proofErr w:type="spellEnd"/>
+      <w:r>
+        <w:rPr>
+          <w:rFonts w:ascii="Courier New" w:eastAsia="Times New Roman" w:hAnsi="Courier New" w:cs="Courier New"/>
+          <w:b/>
+          <w:bCs/>
+          <w:sz w:val="18"/>
+          <w:szCs w:val="18"/>
+          <w:highlight w:val="lightGray"/>
+        </w:rPr>
+        <w:t xml:space="preserve"> create deployment </w:t>
+      </w:r>
+      <w:proofErr w:type="spellStart"/>
+      <w:r>
+        <w:rPr>
+          <w:rFonts w:ascii="Courier New" w:eastAsia="Times New Roman" w:hAnsi="Courier New" w:cs="Courier New"/>
+          <w:b/>
+          <w:bCs/>
+          <w:sz w:val="18"/>
+          <w:szCs w:val="18"/>
+          <w:highlight w:val="lightGray"/>
+        </w:rPr>
+        <w:t>mynginx</w:t>
+      </w:r>
+      <w:proofErr w:type="spellEnd"/>
+      <w:r>
+        <w:rPr>
+          <w:rFonts w:ascii="Courier New" w:eastAsia="Times New Roman" w:hAnsi="Courier New" w:cs="Courier New"/>
+          <w:b/>
+          <w:bCs/>
+          <w:sz w:val="18"/>
+          <w:szCs w:val="18"/>
+          <w:highlight w:val="lightGray"/>
+        </w:rPr>
+        <w:t xml:space="preserve"> --replicas=3 --image localhost:32000/</w:t>
+      </w:r>
+      <w:proofErr w:type="spellStart"/>
+      <w:r>
+        <w:rPr>
+          <w:rFonts w:ascii="Courier New" w:eastAsia="Times New Roman" w:hAnsi="Courier New" w:cs="Courier New"/>
+          <w:b/>
+          <w:bCs/>
+          <w:sz w:val="18"/>
+          <w:szCs w:val="18"/>
+          <w:highlight w:val="lightGray"/>
+        </w:rPr>
+        <w:t>mynginx</w:t>
+      </w:r>
+      <w:proofErr w:type="spellEnd"/>
     </w:p>
     <w:p>
       <w:pPr>
@@ -3599,16 +4987,29 @@
         </w:rPr>
         <w:t xml:space="preserve">: </w:t>
       </w:r>
-      <w:r>
-        <w:rPr>
-          <w:rFonts w:ascii="Courier New" w:eastAsia="Times New Roman" w:hAnsi="Courier New" w:cs="Courier New"/>
-          <w:b/>
-          <w:bCs/>
-          <w:sz w:val="18"/>
-          <w:szCs w:val="18"/>
-          <w:highlight w:val="lightGray"/>
-        </w:rPr>
-        <w:t>kubectl get all</w:t>
+      <w:proofErr w:type="spellStart"/>
+      <w:r>
+        <w:rPr>
+          <w:rFonts w:ascii="Courier New" w:eastAsia="Times New Roman" w:hAnsi="Courier New" w:cs="Courier New"/>
+          <w:b/>
+          <w:bCs/>
+          <w:sz w:val="18"/>
+          <w:szCs w:val="18"/>
+          <w:highlight w:val="lightGray"/>
+        </w:rPr>
+        <w:t>kubectl</w:t>
+      </w:r>
+      <w:proofErr w:type="spellEnd"/>
+      <w:r>
+        <w:rPr>
+          <w:rFonts w:ascii="Courier New" w:eastAsia="Times New Roman" w:hAnsi="Courier New" w:cs="Courier New"/>
+          <w:b/>
+          <w:bCs/>
+          <w:sz w:val="18"/>
+          <w:szCs w:val="18"/>
+          <w:highlight w:val="lightGray"/>
+        </w:rPr>
+        <w:t xml:space="preserve"> get all</w:t>
       </w:r>
       <w:r>
         <w:rPr>
@@ -3655,33 +5056,39 @@
         </w:rPr>
         <w:t xml:space="preserve">ți un </w:t>
       </w:r>
-      <w:r>
-        <w:rPr>
-          <w:rFonts w:ascii="Arial" w:eastAsia="Times New Roman" w:hAnsi="Arial" w:cs="Arial"/>
-          <w:sz w:val="24"/>
-          <w:szCs w:val="24"/>
-          <w:lang w:val="ro-RO"/>
-        </w:rPr>
-        <w:t xml:space="preserve">deployment cu un pod </w:t>
-      </w:r>
-      <w:r>
-        <w:rPr>
-          <w:rFonts w:ascii="Arial" w:eastAsia="Times New Roman" w:hAnsi="Arial" w:cs="Arial"/>
-          <w:sz w:val="24"/>
-          <w:szCs w:val="24"/>
-          <w:lang w:val="ro-RO"/>
-        </w:rPr>
-        <w:t xml:space="preserve">redis și </w:t>
-      </w:r>
-      <w:r>
-        <w:rPr>
-          <w:rFonts w:ascii="Arial" w:eastAsia="Times New Roman" w:hAnsi="Arial" w:cs="Arial"/>
-          <w:sz w:val="24"/>
-          <w:szCs w:val="24"/>
-          <w:lang w:val="ro-RO"/>
-        </w:rPr>
-        <w:t>un deployment cu 3</w:t>
-      </w:r>
+      <w:proofErr w:type="spellStart"/>
+      <w:r>
+        <w:rPr>
+          <w:rFonts w:ascii="Arial" w:eastAsia="Times New Roman" w:hAnsi="Arial" w:cs="Arial"/>
+          <w:sz w:val="24"/>
+          <w:szCs w:val="24"/>
+          <w:lang w:val="ro-RO"/>
+        </w:rPr>
+        <w:t>deployment</w:t>
+      </w:r>
+      <w:proofErr w:type="spellEnd"/>
+      <w:r>
+        <w:rPr>
+          <w:rFonts w:ascii="Arial" w:eastAsia="Times New Roman" w:hAnsi="Arial" w:cs="Arial"/>
+          <w:sz w:val="24"/>
+          <w:szCs w:val="24"/>
+          <w:lang w:val="ro-RO"/>
+        </w:rPr>
+        <w:t xml:space="preserve"> cu un pod </w:t>
+      </w:r>
+      <w:proofErr w:type="spellStart"/>
+      <w:r>
+        <w:rPr>
+          <w:rFonts w:ascii="Arial" w:eastAsia="Times New Roman" w:hAnsi="Arial" w:cs="Arial"/>
+          <w:b/>
+          <w:bCs/>
+          <w:sz w:val="24"/>
+          <w:szCs w:val="24"/>
+          <w:lang w:val="ro-RO"/>
+        </w:rPr>
+        <w:t>redis</w:t>
+      </w:r>
+      <w:proofErr w:type="spellEnd"/>
       <w:r>
         <w:rPr>
           <w:rFonts w:ascii="Arial" w:eastAsia="Times New Roman" w:hAnsi="Arial" w:cs="Arial"/>
@@ -3698,26 +5105,148 @@
           <w:szCs w:val="24"/>
           <w:lang w:val="ro-RO"/>
         </w:rPr>
-        <w:t>pod-uri</w:t>
-      </w:r>
-      <w:r>
-        <w:rPr>
-          <w:rFonts w:ascii="Arial" w:eastAsia="Times New Roman" w:hAnsi="Arial" w:cs="Arial"/>
-          <w:sz w:val="24"/>
-          <w:szCs w:val="24"/>
-          <w:lang w:val="ro-RO"/>
-        </w:rPr>
-        <w:t xml:space="preserve"> de server web</w:t>
-      </w:r>
-      <w:r>
-        <w:rPr>
-          <w:rFonts w:ascii="Arial" w:eastAsia="Times New Roman" w:hAnsi="Arial" w:cs="Arial"/>
-          <w:sz w:val="24"/>
-          <w:szCs w:val="24"/>
-          <w:lang w:val="ro-RO"/>
-        </w:rPr>
-        <w:t xml:space="preserve"> construite din Dockerfile</w:t>
-      </w:r>
+        <w:t xml:space="preserve">(cel de pe </w:t>
+      </w:r>
+      <w:proofErr w:type="spellStart"/>
+      <w:r>
+        <w:rPr>
+          <w:rFonts w:ascii="Arial" w:eastAsia="Times New Roman" w:hAnsi="Arial" w:cs="Arial"/>
+          <w:sz w:val="24"/>
+          <w:szCs w:val="24"/>
+          <w:lang w:val="ro-RO"/>
+        </w:rPr>
+        <w:t>dockerhub</w:t>
+      </w:r>
+      <w:proofErr w:type="spellEnd"/>
+      <w:r>
+        <w:rPr>
+          <w:rFonts w:ascii="Arial" w:eastAsia="Times New Roman" w:hAnsi="Arial" w:cs="Arial"/>
+          <w:sz w:val="24"/>
+          <w:szCs w:val="24"/>
+          <w:lang w:val="ro-RO"/>
+        </w:rPr>
+        <w:t xml:space="preserve">) </w:t>
+      </w:r>
+      <w:r>
+        <w:rPr>
+          <w:rFonts w:ascii="Arial" w:eastAsia="Times New Roman" w:hAnsi="Arial" w:cs="Arial"/>
+          <w:sz w:val="24"/>
+          <w:szCs w:val="24"/>
+          <w:lang w:val="ro-RO"/>
+        </w:rPr>
+        <w:t xml:space="preserve">și </w:t>
+      </w:r>
+      <w:r>
+        <w:rPr>
+          <w:rFonts w:ascii="Arial" w:eastAsia="Times New Roman" w:hAnsi="Arial" w:cs="Arial"/>
+          <w:sz w:val="24"/>
+          <w:szCs w:val="24"/>
+          <w:lang w:val="ro-RO"/>
+        </w:rPr>
+        <w:t xml:space="preserve">un </w:t>
+      </w:r>
+      <w:proofErr w:type="spellStart"/>
+      <w:r>
+        <w:rPr>
+          <w:rFonts w:ascii="Arial" w:eastAsia="Times New Roman" w:hAnsi="Arial" w:cs="Arial"/>
+          <w:sz w:val="24"/>
+          <w:szCs w:val="24"/>
+          <w:lang w:val="ro-RO"/>
+        </w:rPr>
+        <w:t>deployment</w:t>
+      </w:r>
+      <w:proofErr w:type="spellEnd"/>
+      <w:r>
+        <w:rPr>
+          <w:rFonts w:ascii="Arial" w:eastAsia="Times New Roman" w:hAnsi="Arial" w:cs="Arial"/>
+          <w:sz w:val="24"/>
+          <w:szCs w:val="24"/>
+          <w:lang w:val="ro-RO"/>
+        </w:rPr>
+        <w:t xml:space="preserve"> cu </w:t>
+      </w:r>
+      <w:r>
+        <w:rPr>
+          <w:rFonts w:ascii="Arial" w:eastAsia="Times New Roman" w:hAnsi="Arial" w:cs="Arial"/>
+          <w:b/>
+          <w:bCs/>
+          <w:sz w:val="24"/>
+          <w:szCs w:val="24"/>
+          <w:lang w:val="ro-RO"/>
+        </w:rPr>
+        <w:t>3</w:t>
+      </w:r>
+      <w:r>
+        <w:rPr>
+          <w:rFonts w:ascii="Arial" w:eastAsia="Times New Roman" w:hAnsi="Arial" w:cs="Arial"/>
+          <w:b/>
+          <w:bCs/>
+          <w:sz w:val="24"/>
+          <w:szCs w:val="24"/>
+          <w:lang w:val="ro-RO"/>
+        </w:rPr>
+        <w:t xml:space="preserve"> </w:t>
+      </w:r>
+      <w:r>
+        <w:rPr>
+          <w:rFonts w:ascii="Arial" w:eastAsia="Times New Roman" w:hAnsi="Arial" w:cs="Arial"/>
+          <w:b/>
+          <w:bCs/>
+          <w:sz w:val="24"/>
+          <w:szCs w:val="24"/>
+          <w:lang w:val="ro-RO"/>
+        </w:rPr>
+        <w:t>pod</w:t>
+      </w:r>
+      <w:r>
+        <w:rPr>
+          <w:rFonts w:ascii="Arial" w:eastAsia="Times New Roman" w:hAnsi="Arial" w:cs="Arial"/>
+          <w:sz w:val="24"/>
+          <w:szCs w:val="24"/>
+          <w:lang w:val="ro-RO"/>
+        </w:rPr>
+        <w:t>-uri</w:t>
+      </w:r>
+      <w:r>
+        <w:rPr>
+          <w:rFonts w:ascii="Arial" w:eastAsia="Times New Roman" w:hAnsi="Arial" w:cs="Arial"/>
+          <w:sz w:val="24"/>
+          <w:szCs w:val="24"/>
+          <w:lang w:val="ro-RO"/>
+        </w:rPr>
+        <w:t xml:space="preserve"> de </w:t>
+      </w:r>
+      <w:r>
+        <w:rPr>
+          <w:rFonts w:ascii="Arial" w:eastAsia="Times New Roman" w:hAnsi="Arial" w:cs="Arial"/>
+          <w:b/>
+          <w:bCs/>
+          <w:sz w:val="24"/>
+          <w:szCs w:val="24"/>
+          <w:lang w:val="ro-RO"/>
+        </w:rPr>
+        <w:t>server web</w:t>
+      </w:r>
+      <w:r>
+        <w:rPr>
+          <w:rFonts w:ascii="Arial" w:eastAsia="Times New Roman" w:hAnsi="Arial" w:cs="Arial"/>
+          <w:sz w:val="24"/>
+          <w:szCs w:val="24"/>
+          <w:lang w:val="ro-RO"/>
+        </w:rPr>
+        <w:t xml:space="preserve"> construite din </w:t>
+      </w:r>
+      <w:proofErr w:type="spellStart"/>
+      <w:r>
+        <w:rPr>
+          <w:rFonts w:ascii="Arial" w:eastAsia="Times New Roman" w:hAnsi="Arial" w:cs="Arial"/>
+          <w:sz w:val="24"/>
+          <w:szCs w:val="24"/>
+          <w:lang w:val="ro-RO"/>
+        </w:rPr>
+        <w:t>Dockerfile</w:t>
+      </w:r>
+      <w:proofErr w:type="spellEnd"/>
       <w:r>
         <w:rPr>
           <w:rFonts w:ascii="Arial" w:eastAsia="Times New Roman" w:hAnsi="Arial" w:cs="Arial"/>
@@ -3752,16 +5281,87 @@
           <w:szCs w:val="24"/>
           <w:lang w:val="ro-RO"/>
         </w:rPr>
-        <w:t>Construiți imaginea de docker din dockerfile</w:t>
-      </w:r>
-      <w:r>
-        <w:rPr>
-          <w:rFonts w:ascii="Arial" w:eastAsia="Times New Roman" w:hAnsi="Arial" w:cs="Arial"/>
-          <w:sz w:val="24"/>
-          <w:szCs w:val="24"/>
-          <w:lang w:val="ro-RO"/>
-        </w:rPr>
-        <w:t xml:space="preserve"> (docker build)</w:t>
+        <w:t xml:space="preserve">Construiți imaginea de </w:t>
+      </w:r>
+      <w:proofErr w:type="spellStart"/>
+      <w:r>
+        <w:rPr>
+          <w:rFonts w:ascii="Arial" w:eastAsia="Times New Roman" w:hAnsi="Arial" w:cs="Arial"/>
+          <w:sz w:val="24"/>
+          <w:szCs w:val="24"/>
+          <w:lang w:val="ro-RO"/>
+        </w:rPr>
+        <w:t>docker</w:t>
+      </w:r>
+      <w:proofErr w:type="spellEnd"/>
+      <w:r>
+        <w:rPr>
+          <w:rFonts w:ascii="Arial" w:eastAsia="Times New Roman" w:hAnsi="Arial" w:cs="Arial"/>
+          <w:sz w:val="24"/>
+          <w:szCs w:val="24"/>
+          <w:lang w:val="ro-RO"/>
+        </w:rPr>
+        <w:t xml:space="preserve"> din </w:t>
+      </w:r>
+      <w:proofErr w:type="spellStart"/>
+      <w:r>
+        <w:rPr>
+          <w:rFonts w:ascii="Arial" w:eastAsia="Times New Roman" w:hAnsi="Arial" w:cs="Arial"/>
+          <w:sz w:val="24"/>
+          <w:szCs w:val="24"/>
+          <w:lang w:val="ro-RO"/>
+        </w:rPr>
+        <w:t>dockerfile</w:t>
+      </w:r>
+      <w:proofErr w:type="spellEnd"/>
+      <w:r>
+        <w:rPr>
+          <w:rFonts w:ascii="Arial" w:eastAsia="Times New Roman" w:hAnsi="Arial" w:cs="Arial"/>
+          <w:sz w:val="24"/>
+          <w:szCs w:val="24"/>
+          <w:lang w:val="ro-RO"/>
+        </w:rPr>
+        <w:t xml:space="preserve"> (</w:t>
+      </w:r>
+      <w:proofErr w:type="spellStart"/>
+      <w:r>
+        <w:rPr>
+          <w:rFonts w:ascii="Arial" w:eastAsia="Times New Roman" w:hAnsi="Arial" w:cs="Arial"/>
+          <w:sz w:val="24"/>
+          <w:szCs w:val="24"/>
+          <w:lang w:val="ro-RO"/>
+        </w:rPr>
+        <w:t>docker</w:t>
+      </w:r>
+      <w:proofErr w:type="spellEnd"/>
+      <w:r>
+        <w:rPr>
+          <w:rFonts w:ascii="Arial" w:eastAsia="Times New Roman" w:hAnsi="Arial" w:cs="Arial"/>
+          <w:sz w:val="24"/>
+          <w:szCs w:val="24"/>
+          <w:lang w:val="ro-RO"/>
+        </w:rPr>
+        <w:t xml:space="preserve"> </w:t>
+      </w:r>
+      <w:proofErr w:type="spellStart"/>
+      <w:r>
+        <w:rPr>
+          <w:rFonts w:ascii="Arial" w:eastAsia="Times New Roman" w:hAnsi="Arial" w:cs="Arial"/>
+          <w:sz w:val="24"/>
+          <w:szCs w:val="24"/>
+          <w:lang w:val="ro-RO"/>
+        </w:rPr>
+        <w:t>build</w:t>
+      </w:r>
+      <w:proofErr w:type="spellEnd"/>
+      <w:r>
+        <w:rPr>
+          <w:rFonts w:ascii="Arial" w:eastAsia="Times New Roman" w:hAnsi="Arial" w:cs="Arial"/>
+          <w:sz w:val="24"/>
+          <w:szCs w:val="24"/>
+          <w:lang w:val="ro-RO"/>
+        </w:rPr>
+        <w:t>)</w:t>
       </w:r>
     </w:p>
     <w:p>
@@ -3788,16 +5388,67 @@
           <w:szCs w:val="24"/>
           <w:lang w:val="ro-RO"/>
         </w:rPr>
-        <w:t>Puneți imaginea în registry</w:t>
-      </w:r>
-      <w:r>
-        <w:rPr>
-          <w:rFonts w:ascii="Arial" w:eastAsia="Times New Roman" w:hAnsi="Arial" w:cs="Arial"/>
-          <w:sz w:val="24"/>
-          <w:szCs w:val="24"/>
-          <w:lang w:val="ro-RO"/>
-        </w:rPr>
-        <w:t xml:space="preserve"> (docker push). Va fi necesar sa aibă o anumită form</w:t>
+        <w:t xml:space="preserve">Puneți imaginea în </w:t>
+      </w:r>
+      <w:proofErr w:type="spellStart"/>
+      <w:r>
+        <w:rPr>
+          <w:rFonts w:ascii="Arial" w:eastAsia="Times New Roman" w:hAnsi="Arial" w:cs="Arial"/>
+          <w:sz w:val="24"/>
+          <w:szCs w:val="24"/>
+          <w:lang w:val="ro-RO"/>
+        </w:rPr>
+        <w:t>registry</w:t>
+      </w:r>
+      <w:proofErr w:type="spellEnd"/>
+      <w:r>
+        <w:rPr>
+          <w:rFonts w:ascii="Arial" w:eastAsia="Times New Roman" w:hAnsi="Arial" w:cs="Arial"/>
+          <w:sz w:val="24"/>
+          <w:szCs w:val="24"/>
+          <w:lang w:val="ro-RO"/>
+        </w:rPr>
+        <w:t xml:space="preserve"> (</w:t>
+      </w:r>
+      <w:proofErr w:type="spellStart"/>
+      <w:r>
+        <w:rPr>
+          <w:rFonts w:ascii="Arial" w:eastAsia="Times New Roman" w:hAnsi="Arial" w:cs="Arial"/>
+          <w:sz w:val="24"/>
+          <w:szCs w:val="24"/>
+          <w:lang w:val="ro-RO"/>
+        </w:rPr>
+        <w:t>docker</w:t>
+      </w:r>
+      <w:proofErr w:type="spellEnd"/>
+      <w:r>
+        <w:rPr>
+          <w:rFonts w:ascii="Arial" w:eastAsia="Times New Roman" w:hAnsi="Arial" w:cs="Arial"/>
+          <w:sz w:val="24"/>
+          <w:szCs w:val="24"/>
+          <w:lang w:val="ro-RO"/>
+        </w:rPr>
+        <w:t xml:space="preserve"> </w:t>
+      </w:r>
+      <w:proofErr w:type="spellStart"/>
+      <w:r>
+        <w:rPr>
+          <w:rFonts w:ascii="Arial" w:eastAsia="Times New Roman" w:hAnsi="Arial" w:cs="Arial"/>
+          <w:sz w:val="24"/>
+          <w:szCs w:val="24"/>
+          <w:lang w:val="ro-RO"/>
+        </w:rPr>
+        <w:t>push</w:t>
+      </w:r>
+      <w:proofErr w:type="spellEnd"/>
+      <w:r>
+        <w:rPr>
+          <w:rFonts w:ascii="Arial" w:eastAsia="Times New Roman" w:hAnsi="Arial" w:cs="Arial"/>
+          <w:sz w:val="24"/>
+          <w:szCs w:val="24"/>
+          <w:lang w:val="ro-RO"/>
+        </w:rPr>
+        <w:t>). Va fi necesar sa aibă o anumită form</w:t>
       </w:r>
       <w:r>
         <w:rPr>
@@ -3815,7 +5466,27 @@
           <w:szCs w:val="24"/>
           <w:lang w:val="ro-RO"/>
         </w:rPr>
-        <w:t xml:space="preserve"> la tag (</w:t>
+        <w:t xml:space="preserve"> la </w:t>
+      </w:r>
+      <w:proofErr w:type="spellStart"/>
+      <w:r>
+        <w:rPr>
+          <w:rFonts w:ascii="Arial" w:eastAsia="Times New Roman" w:hAnsi="Arial" w:cs="Arial"/>
+          <w:sz w:val="24"/>
+          <w:szCs w:val="24"/>
+          <w:lang w:val="ro-RO"/>
+        </w:rPr>
+        <w:t>tag</w:t>
+      </w:r>
+      <w:proofErr w:type="spellEnd"/>
+      <w:r>
+        <w:rPr>
+          <w:rFonts w:ascii="Arial" w:eastAsia="Times New Roman" w:hAnsi="Arial" w:cs="Arial"/>
+          <w:sz w:val="24"/>
+          <w:szCs w:val="24"/>
+          <w:lang w:val="ro-RO"/>
+        </w:rPr>
+        <w:t xml:space="preserve"> (</w:t>
       </w:r>
       <w:r>
         <w:rPr>
@@ -3833,7 +5504,27 @@
           <w:szCs w:val="24"/>
           <w:lang w:val="ro-RO"/>
         </w:rPr>
-        <w:t>, lab anterior</w:t>
+        <w:t xml:space="preserve">, </w:t>
+      </w:r>
+      <w:proofErr w:type="spellStart"/>
+      <w:r>
+        <w:rPr>
+          <w:rFonts w:ascii="Arial" w:eastAsia="Times New Roman" w:hAnsi="Arial" w:cs="Arial"/>
+          <w:sz w:val="24"/>
+          <w:szCs w:val="24"/>
+          <w:lang w:val="ro-RO"/>
+        </w:rPr>
+        <w:t>lab</w:t>
+      </w:r>
+      <w:proofErr w:type="spellEnd"/>
+      <w:r>
+        <w:rPr>
+          <w:rFonts w:ascii="Arial" w:eastAsia="Times New Roman" w:hAnsi="Arial" w:cs="Arial"/>
+          <w:sz w:val="24"/>
+          <w:szCs w:val="24"/>
+          <w:lang w:val="ro-RO"/>
+        </w:rPr>
+        <w:t xml:space="preserve"> anterior</w:t>
       </w:r>
       <w:r>
         <w:rPr>
@@ -3880,34 +5571,78 @@
         </w:rPr>
         <w:t xml:space="preserve">un </w:t>
       </w:r>
-      <w:r>
-        <w:rPr>
-          <w:rFonts w:ascii="Arial" w:eastAsia="Times New Roman" w:hAnsi="Arial" w:cs="Arial"/>
-          <w:sz w:val="24"/>
-          <w:szCs w:val="24"/>
-          <w:lang w:val="ro-RO"/>
-        </w:rPr>
-        <w:t>deployment de redi</w:t>
-      </w:r>
-      <w:r>
-        <w:rPr>
-          <w:rFonts w:ascii="Arial" w:eastAsia="Times New Roman" w:hAnsi="Arial" w:cs="Arial"/>
-          <w:sz w:val="24"/>
-          <w:szCs w:val="24"/>
-          <w:lang w:val="ro-RO"/>
-        </w:rPr>
-        <w:t xml:space="preserve">s. Începeți cu </w:t>
-      </w:r>
-      <w:r>
-        <w:rPr>
-          <w:rFonts w:ascii="Courier New" w:eastAsia="Times New Roman" w:hAnsi="Courier New" w:cs="Courier New"/>
-          <w:b/>
-          <w:bCs/>
-          <w:sz w:val="18"/>
-          <w:szCs w:val="18"/>
-          <w:highlight w:val="lightGray"/>
-        </w:rPr>
-        <w:t>kubectl create deployment</w:t>
+      <w:proofErr w:type="spellStart"/>
+      <w:r>
+        <w:rPr>
+          <w:rFonts w:ascii="Arial" w:eastAsia="Times New Roman" w:hAnsi="Arial" w:cs="Arial"/>
+          <w:sz w:val="24"/>
+          <w:szCs w:val="24"/>
+          <w:lang w:val="ro-RO"/>
+        </w:rPr>
+        <w:t>deployment</w:t>
+      </w:r>
+      <w:proofErr w:type="spellEnd"/>
+      <w:r>
+        <w:rPr>
+          <w:rFonts w:ascii="Arial" w:eastAsia="Times New Roman" w:hAnsi="Arial" w:cs="Arial"/>
+          <w:sz w:val="24"/>
+          <w:szCs w:val="24"/>
+          <w:lang w:val="ro-RO"/>
+        </w:rPr>
+        <w:t xml:space="preserve"> de </w:t>
+      </w:r>
+      <w:proofErr w:type="spellStart"/>
+      <w:r>
+        <w:rPr>
+          <w:rFonts w:ascii="Arial" w:eastAsia="Times New Roman" w:hAnsi="Arial" w:cs="Arial"/>
+          <w:sz w:val="24"/>
+          <w:szCs w:val="24"/>
+          <w:lang w:val="ro-RO"/>
+        </w:rPr>
+        <w:t>redi</w:t>
+      </w:r>
+      <w:r>
+        <w:rPr>
+          <w:rFonts w:ascii="Arial" w:eastAsia="Times New Roman" w:hAnsi="Arial" w:cs="Arial"/>
+          <w:sz w:val="24"/>
+          <w:szCs w:val="24"/>
+          <w:lang w:val="ro-RO"/>
+        </w:rPr>
+        <w:t>s</w:t>
+      </w:r>
+      <w:proofErr w:type="spellEnd"/>
+      <w:r>
+        <w:rPr>
+          <w:rFonts w:ascii="Arial" w:eastAsia="Times New Roman" w:hAnsi="Arial" w:cs="Arial"/>
+          <w:sz w:val="24"/>
+          <w:szCs w:val="24"/>
+          <w:lang w:val="ro-RO"/>
+        </w:rPr>
+        <w:t xml:space="preserve">. Începeți cu </w:t>
+      </w:r>
+      <w:proofErr w:type="spellStart"/>
+      <w:r>
+        <w:rPr>
+          <w:rFonts w:ascii="Courier New" w:eastAsia="Times New Roman" w:hAnsi="Courier New" w:cs="Courier New"/>
+          <w:b/>
+          <w:bCs/>
+          <w:sz w:val="18"/>
+          <w:szCs w:val="18"/>
+          <w:highlight w:val="lightGray"/>
+        </w:rPr>
+        <w:t>kubectl</w:t>
+      </w:r>
+      <w:proofErr w:type="spellEnd"/>
+      <w:r>
+        <w:rPr>
+          <w:rFonts w:ascii="Courier New" w:eastAsia="Times New Roman" w:hAnsi="Courier New" w:cs="Courier New"/>
+          <w:b/>
+          <w:bCs/>
+          <w:sz w:val="18"/>
+          <w:szCs w:val="18"/>
+          <w:highlight w:val="lightGray"/>
+        </w:rPr>
+        <w:t xml:space="preserve"> create deployment</w:t>
       </w:r>
       <w:r>
         <w:rPr>
@@ -3937,6 +5672,7 @@
         </w:rPr>
         <w:t xml:space="preserve"> trebui să îi dați numele </w:t>
       </w:r>
+      <w:proofErr w:type="spellStart"/>
       <w:r>
         <w:rPr>
           <w:rFonts w:ascii="Arial" w:eastAsia="Times New Roman" w:hAnsi="Arial" w:cs="Arial"/>
@@ -3948,6 +5684,7 @@
         </w:rPr>
         <w:t>myredis</w:t>
       </w:r>
+      <w:proofErr w:type="spellEnd"/>
       <w:r>
         <w:rPr>
           <w:rFonts w:ascii="Arial" w:eastAsia="Times New Roman" w:hAnsi="Arial" w:cs="Arial"/>
@@ -3982,7 +5719,37 @@
           <w:szCs w:val="24"/>
           <w:lang w:val="ro-RO"/>
         </w:rPr>
-        <w:t>Dorim ca acest deployment de red</w:t>
+        <w:t xml:space="preserve">Dorim ca acest </w:t>
+      </w:r>
+      <w:proofErr w:type="spellStart"/>
+      <w:r>
+        <w:rPr>
+          <w:rFonts w:ascii="Arial" w:eastAsia="Times New Roman" w:hAnsi="Arial" w:cs="Arial"/>
+          <w:sz w:val="24"/>
+          <w:szCs w:val="24"/>
+          <w:lang w:val="ro-RO"/>
+        </w:rPr>
+        <w:t>deployment</w:t>
+      </w:r>
+      <w:proofErr w:type="spellEnd"/>
+      <w:r>
+        <w:rPr>
+          <w:rFonts w:ascii="Arial" w:eastAsia="Times New Roman" w:hAnsi="Arial" w:cs="Arial"/>
+          <w:sz w:val="24"/>
+          <w:szCs w:val="24"/>
+          <w:lang w:val="ro-RO"/>
+        </w:rPr>
+        <w:t xml:space="preserve"> de </w:t>
+      </w:r>
+      <w:proofErr w:type="spellStart"/>
+      <w:r>
+        <w:rPr>
+          <w:rFonts w:ascii="Arial" w:eastAsia="Times New Roman" w:hAnsi="Arial" w:cs="Arial"/>
+          <w:sz w:val="24"/>
+          <w:szCs w:val="24"/>
+          <w:lang w:val="ro-RO"/>
+        </w:rPr>
+        <w:t>red</w:t>
       </w:r>
       <w:r>
         <w:rPr>
@@ -4000,16 +5767,106 @@
           <w:szCs w:val="24"/>
           <w:lang w:val="ro-RO"/>
         </w:rPr>
-        <w:t xml:space="preserve">s să aibă o adresă de DNS internă, aceasta se atașează serviciului, astfel va trebui să expunem acest deployment </w:t>
-      </w:r>
-      <w:r>
-        <w:rPr>
-          <w:rFonts w:ascii="Arial" w:eastAsia="Times New Roman" w:hAnsi="Arial" w:cs="Arial"/>
-          <w:sz w:val="24"/>
-          <w:szCs w:val="24"/>
-          <w:lang w:val="ro-RO"/>
-        </w:rPr>
-        <w:t>folosind kubectl expose . Acestei comenzi trebui să îi specificați portul 6379 și același target-port.</w:t>
+        <w:t>s</w:t>
+      </w:r>
+      <w:proofErr w:type="spellEnd"/>
+      <w:r>
+        <w:rPr>
+          <w:rFonts w:ascii="Arial" w:eastAsia="Times New Roman" w:hAnsi="Arial" w:cs="Arial"/>
+          <w:sz w:val="24"/>
+          <w:szCs w:val="24"/>
+          <w:lang w:val="ro-RO"/>
+        </w:rPr>
+        <w:t xml:space="preserve"> să aibă o adresă de DNS internă, aceasta se atașează serviciului, astfel va trebui să expunem acest </w:t>
+      </w:r>
+      <w:proofErr w:type="spellStart"/>
+      <w:r>
+        <w:rPr>
+          <w:rFonts w:ascii="Arial" w:eastAsia="Times New Roman" w:hAnsi="Arial" w:cs="Arial"/>
+          <w:sz w:val="24"/>
+          <w:szCs w:val="24"/>
+          <w:lang w:val="ro-RO"/>
+        </w:rPr>
+        <w:t>deployment</w:t>
+      </w:r>
+      <w:proofErr w:type="spellEnd"/>
+      <w:r>
+        <w:rPr>
+          <w:rFonts w:ascii="Arial" w:eastAsia="Times New Roman" w:hAnsi="Arial" w:cs="Arial"/>
+          <w:sz w:val="24"/>
+          <w:szCs w:val="24"/>
+          <w:lang w:val="ro-RO"/>
+        </w:rPr>
+        <w:t xml:space="preserve"> </w:t>
+      </w:r>
+      <w:r>
+        <w:rPr>
+          <w:rFonts w:ascii="Arial" w:eastAsia="Times New Roman" w:hAnsi="Arial" w:cs="Arial"/>
+          <w:sz w:val="24"/>
+          <w:szCs w:val="24"/>
+          <w:lang w:val="ro-RO"/>
+        </w:rPr>
+        <w:t xml:space="preserve">folosind </w:t>
+      </w:r>
+      <w:proofErr w:type="spellStart"/>
+      <w:r>
+        <w:rPr>
+          <w:rFonts w:ascii="Arial" w:eastAsia="Times New Roman" w:hAnsi="Arial" w:cs="Arial"/>
+          <w:sz w:val="24"/>
+          <w:szCs w:val="24"/>
+          <w:lang w:val="ro-RO"/>
+        </w:rPr>
+        <w:t>kubectl</w:t>
+      </w:r>
+      <w:proofErr w:type="spellEnd"/>
+      <w:r>
+        <w:rPr>
+          <w:rFonts w:ascii="Arial" w:eastAsia="Times New Roman" w:hAnsi="Arial" w:cs="Arial"/>
+          <w:sz w:val="24"/>
+          <w:szCs w:val="24"/>
+          <w:lang w:val="ro-RO"/>
+        </w:rPr>
+        <w:t xml:space="preserve"> </w:t>
+      </w:r>
+      <w:proofErr w:type="spellStart"/>
+      <w:r>
+        <w:rPr>
+          <w:rFonts w:ascii="Arial" w:eastAsia="Times New Roman" w:hAnsi="Arial" w:cs="Arial"/>
+          <w:sz w:val="24"/>
+          <w:szCs w:val="24"/>
+          <w:lang w:val="ro-RO"/>
+        </w:rPr>
+        <w:t>expose</w:t>
+      </w:r>
+      <w:proofErr w:type="spellEnd"/>
+      <w:r>
+        <w:rPr>
+          <w:rFonts w:ascii="Arial" w:eastAsia="Times New Roman" w:hAnsi="Arial" w:cs="Arial"/>
+          <w:sz w:val="24"/>
+          <w:szCs w:val="24"/>
+          <w:lang w:val="ro-RO"/>
+        </w:rPr>
+        <w:t xml:space="preserve"> . Acestei comenzi trebui să îi specificați portul 6379 și același </w:t>
+      </w:r>
+      <w:proofErr w:type="spellStart"/>
+      <w:r>
+        <w:rPr>
+          <w:rFonts w:ascii="Arial" w:eastAsia="Times New Roman" w:hAnsi="Arial" w:cs="Arial"/>
+          <w:sz w:val="24"/>
+          <w:szCs w:val="24"/>
+          <w:lang w:val="ro-RO"/>
+        </w:rPr>
+        <w:t>target</w:t>
+      </w:r>
+      <w:proofErr w:type="spellEnd"/>
+      <w:r>
+        <w:rPr>
+          <w:rFonts w:ascii="Arial" w:eastAsia="Times New Roman" w:hAnsi="Arial" w:cs="Arial"/>
+          <w:sz w:val="24"/>
+          <w:szCs w:val="24"/>
+          <w:lang w:val="ro-RO"/>
+        </w:rPr>
+        <w:t>-port.</w:t>
       </w:r>
     </w:p>
     <w:p>
@@ -4036,7 +5893,27 @@
           <w:szCs w:val="24"/>
           <w:lang w:val="ro-RO"/>
         </w:rPr>
-        <w:t>Creați un deployment pentru containerele de servere web create</w:t>
+        <w:t xml:space="preserve">Creați un </w:t>
+      </w:r>
+      <w:proofErr w:type="spellStart"/>
+      <w:r>
+        <w:rPr>
+          <w:rFonts w:ascii="Arial" w:eastAsia="Times New Roman" w:hAnsi="Arial" w:cs="Arial"/>
+          <w:sz w:val="24"/>
+          <w:szCs w:val="24"/>
+          <w:lang w:val="ro-RO"/>
+        </w:rPr>
+        <w:t>deployment</w:t>
+      </w:r>
+      <w:proofErr w:type="spellEnd"/>
+      <w:r>
+        <w:rPr>
+          <w:rFonts w:ascii="Arial" w:eastAsia="Times New Roman" w:hAnsi="Arial" w:cs="Arial"/>
+          <w:sz w:val="24"/>
+          <w:szCs w:val="24"/>
+          <w:lang w:val="ro-RO"/>
+        </w:rPr>
+        <w:t xml:space="preserve"> pentru containerele de servere web create</w:t>
       </w:r>
       <w:r>
         <w:rPr>
@@ -4054,7 +5931,47 @@
           <w:szCs w:val="24"/>
           <w:lang w:val="ro-RO"/>
         </w:rPr>
-        <w:t xml:space="preserve"> Vom dori ca acest deployment să aibă 3 replicas.</w:t>
+        <w:t xml:space="preserve"> Vom dori ca acest </w:t>
+      </w:r>
+      <w:proofErr w:type="spellStart"/>
+      <w:r>
+        <w:rPr>
+          <w:rFonts w:ascii="Arial" w:eastAsia="Times New Roman" w:hAnsi="Arial" w:cs="Arial"/>
+          <w:sz w:val="24"/>
+          <w:szCs w:val="24"/>
+          <w:lang w:val="ro-RO"/>
+        </w:rPr>
+        <w:t>deployment</w:t>
+      </w:r>
+      <w:proofErr w:type="spellEnd"/>
+      <w:r>
+        <w:rPr>
+          <w:rFonts w:ascii="Arial" w:eastAsia="Times New Roman" w:hAnsi="Arial" w:cs="Arial"/>
+          <w:sz w:val="24"/>
+          <w:szCs w:val="24"/>
+          <w:lang w:val="ro-RO"/>
+        </w:rPr>
+        <w:t xml:space="preserve"> să aibă 3 </w:t>
+      </w:r>
+      <w:proofErr w:type="spellStart"/>
+      <w:r>
+        <w:rPr>
+          <w:rFonts w:ascii="Arial" w:eastAsia="Times New Roman" w:hAnsi="Arial" w:cs="Arial"/>
+          <w:sz w:val="24"/>
+          <w:szCs w:val="24"/>
+          <w:lang w:val="ro-RO"/>
+        </w:rPr>
+        <w:t>replicas</w:t>
+      </w:r>
+      <w:proofErr w:type="spellEnd"/>
+      <w:r>
+        <w:rPr>
+          <w:rFonts w:ascii="Arial" w:eastAsia="Times New Roman" w:hAnsi="Arial" w:cs="Arial"/>
+          <w:sz w:val="24"/>
+          <w:szCs w:val="24"/>
+          <w:lang w:val="ro-RO"/>
+        </w:rPr>
+        <w:t>.</w:t>
       </w:r>
     </w:p>
     <w:p>
@@ -4092,6 +6009,7 @@
         </w:rPr>
         <w:t xml:space="preserve">ele web să fie expuse către internet. Va trebui să folosim </w:t>
       </w:r>
+      <w:proofErr w:type="spellStart"/>
       <w:r>
         <w:rPr>
           <w:rFonts w:ascii="Courier New" w:hAnsi="Courier New" w:cs="Courier New"/>
@@ -4101,25 +6019,97 @@
           <w:szCs w:val="18"/>
           <w:highlight w:val="lightGray"/>
         </w:rPr>
-        <w:t>kubectl expose</w:t>
-      </w:r>
-      <w:r>
-        <w:rPr>
-          <w:rFonts w:ascii="Arial" w:eastAsia="Times New Roman" w:hAnsi="Arial" w:cs="Arial"/>
-          <w:sz w:val="24"/>
-          <w:szCs w:val="24"/>
-          <w:lang w:val="ro-RO"/>
-        </w:rPr>
-        <w:t xml:space="preserve"> pentru deployment-ul creat </w:t>
-      </w:r>
-      <w:r>
-        <w:rPr>
-          <w:rFonts w:ascii="Arial" w:eastAsia="Times New Roman" w:hAnsi="Arial" w:cs="Arial"/>
-          <w:sz w:val="24"/>
-          <w:szCs w:val="24"/>
-          <w:lang w:val="ro-RO"/>
-        </w:rPr>
-        <w:t>cu serverele web cu external-ip IP_PRIVAT_KUBE1 cu port 80 și target-port 80.</w:t>
+        <w:t>kubectl</w:t>
+      </w:r>
+      <w:proofErr w:type="spellEnd"/>
+      <w:r>
+        <w:rPr>
+          <w:rFonts w:ascii="Courier New" w:hAnsi="Courier New" w:cs="Courier New"/>
+          <w:b/>
+          <w:bCs/>
+          <w:sz w:val="18"/>
+          <w:szCs w:val="18"/>
+          <w:highlight w:val="lightGray"/>
+        </w:rPr>
+        <w:t xml:space="preserve"> expose</w:t>
+      </w:r>
+      <w:r>
+        <w:rPr>
+          <w:rFonts w:ascii="Arial" w:eastAsia="Times New Roman" w:hAnsi="Arial" w:cs="Arial"/>
+          <w:sz w:val="24"/>
+          <w:szCs w:val="24"/>
+          <w:lang w:val="ro-RO"/>
+        </w:rPr>
+        <w:t xml:space="preserve"> pentru </w:t>
+      </w:r>
+      <w:proofErr w:type="spellStart"/>
+      <w:r>
+        <w:rPr>
+          <w:rFonts w:ascii="Arial" w:eastAsia="Times New Roman" w:hAnsi="Arial" w:cs="Arial"/>
+          <w:sz w:val="24"/>
+          <w:szCs w:val="24"/>
+          <w:lang w:val="ro-RO"/>
+        </w:rPr>
+        <w:t>deployment-ul</w:t>
+      </w:r>
+      <w:proofErr w:type="spellEnd"/>
+      <w:r>
+        <w:rPr>
+          <w:rFonts w:ascii="Arial" w:eastAsia="Times New Roman" w:hAnsi="Arial" w:cs="Arial"/>
+          <w:sz w:val="24"/>
+          <w:szCs w:val="24"/>
+          <w:lang w:val="ro-RO"/>
+        </w:rPr>
+        <w:t xml:space="preserve"> creat </w:t>
+      </w:r>
+      <w:r>
+        <w:rPr>
+          <w:rFonts w:ascii="Arial" w:eastAsia="Times New Roman" w:hAnsi="Arial" w:cs="Arial"/>
+          <w:sz w:val="24"/>
+          <w:szCs w:val="24"/>
+          <w:lang w:val="ro-RO"/>
+        </w:rPr>
+        <w:t xml:space="preserve">cu serverele web cu </w:t>
+      </w:r>
+      <w:proofErr w:type="spellStart"/>
+      <w:r>
+        <w:rPr>
+          <w:rFonts w:ascii="Arial" w:eastAsia="Times New Roman" w:hAnsi="Arial" w:cs="Arial"/>
+          <w:sz w:val="24"/>
+          <w:szCs w:val="24"/>
+          <w:lang w:val="ro-RO"/>
+        </w:rPr>
+        <w:t>external-ip</w:t>
+      </w:r>
+      <w:proofErr w:type="spellEnd"/>
+      <w:r>
+        <w:rPr>
+          <w:rFonts w:ascii="Arial" w:eastAsia="Times New Roman" w:hAnsi="Arial" w:cs="Arial"/>
+          <w:sz w:val="24"/>
+          <w:szCs w:val="24"/>
+          <w:lang w:val="ro-RO"/>
+        </w:rPr>
+        <w:t xml:space="preserve"> IP_PRIVAT_KUBE1 cu port 80 și </w:t>
+      </w:r>
+      <w:proofErr w:type="spellStart"/>
+      <w:r>
+        <w:rPr>
+          <w:rFonts w:ascii="Arial" w:eastAsia="Times New Roman" w:hAnsi="Arial" w:cs="Arial"/>
+          <w:sz w:val="24"/>
+          <w:szCs w:val="24"/>
+          <w:lang w:val="ro-RO"/>
+        </w:rPr>
+        <w:t>target</w:t>
+      </w:r>
+      <w:proofErr w:type="spellEnd"/>
+      <w:r>
+        <w:rPr>
+          <w:rFonts w:ascii="Arial" w:eastAsia="Times New Roman" w:hAnsi="Arial" w:cs="Arial"/>
+          <w:sz w:val="24"/>
+          <w:szCs w:val="24"/>
+          <w:lang w:val="ro-RO"/>
+        </w:rPr>
+        <w:t>-port 80.</w:t>
       </w:r>
     </w:p>
     <w:p>
@@ -4332,7 +6322,27 @@
           <w:szCs w:val="24"/>
           <w:lang w:val="ro-RO"/>
         </w:rPr>
-        <w:t xml:space="preserve"> refresh cu SHIFT apăsat.</w:t>
+        <w:t xml:space="preserve"> </w:t>
+      </w:r>
+      <w:proofErr w:type="spellStart"/>
+      <w:r>
+        <w:rPr>
+          <w:rFonts w:ascii="Arial" w:eastAsia="Times New Roman" w:hAnsi="Arial" w:cs="Arial"/>
+          <w:sz w:val="24"/>
+          <w:szCs w:val="24"/>
+          <w:lang w:val="ro-RO"/>
+        </w:rPr>
+        <w:t>refresh</w:t>
+      </w:r>
+      <w:proofErr w:type="spellEnd"/>
+      <w:r>
+        <w:rPr>
+          <w:rFonts w:ascii="Arial" w:eastAsia="Times New Roman" w:hAnsi="Arial" w:cs="Arial"/>
+          <w:sz w:val="24"/>
+          <w:szCs w:val="24"/>
+          <w:lang w:val="ro-RO"/>
+        </w:rPr>
+        <w:t xml:space="preserve"> cu SHIFT apăsat.</w:t>
       </w:r>
     </w:p>
     <w:p>
@@ -4487,7 +6497,27 @@
           <w:szCs w:val="24"/>
           <w:lang w:val="ro-RO"/>
         </w:rPr>
-        <w:t xml:space="preserve"> (Dockerfile)</w:t>
+        <w:t xml:space="preserve"> (</w:t>
+      </w:r>
+      <w:proofErr w:type="spellStart"/>
+      <w:r>
+        <w:rPr>
+          <w:rFonts w:ascii="Arial" w:eastAsia="Times New Roman" w:hAnsi="Arial" w:cs="Arial"/>
+          <w:sz w:val="24"/>
+          <w:szCs w:val="24"/>
+          <w:lang w:val="ro-RO"/>
+        </w:rPr>
+        <w:t>Dockerfile</w:t>
+      </w:r>
+      <w:proofErr w:type="spellEnd"/>
+      <w:r>
+        <w:rPr>
+          <w:rFonts w:ascii="Arial" w:eastAsia="Times New Roman" w:hAnsi="Arial" w:cs="Arial"/>
+          <w:sz w:val="24"/>
+          <w:szCs w:val="24"/>
+          <w:lang w:val="ro-RO"/>
+        </w:rPr>
+        <w:t>)</w:t>
       </w:r>
       <w:r>
         <w:rPr>
@@ -4568,7 +6598,27 @@
           <w:szCs w:val="24"/>
           <w:lang w:val="ro-RO"/>
         </w:rPr>
-        <w:t xml:space="preserve"> De data aceasta din dashboard.</w:t>
+        <w:t xml:space="preserve"> De data aceasta din </w:t>
+      </w:r>
+      <w:proofErr w:type="spellStart"/>
+      <w:r>
+        <w:rPr>
+          <w:rFonts w:ascii="Arial" w:eastAsia="Times New Roman" w:hAnsi="Arial" w:cs="Arial"/>
+          <w:sz w:val="24"/>
+          <w:szCs w:val="24"/>
+          <w:lang w:val="ro-RO"/>
+        </w:rPr>
+        <w:t>dashboard</w:t>
+      </w:r>
+      <w:proofErr w:type="spellEnd"/>
+      <w:r>
+        <w:rPr>
+          <w:rFonts w:ascii="Arial" w:eastAsia="Times New Roman" w:hAnsi="Arial" w:cs="Arial"/>
+          <w:sz w:val="24"/>
+          <w:szCs w:val="24"/>
+          <w:lang w:val="ro-RO"/>
+        </w:rPr>
+        <w:t>.</w:t>
       </w:r>
       <w:r>
         <w:rPr>
@@ -4588,9 +6638,9 @@
           <w:lang w:val="ro-RO"/>
         </w:rPr>
         <w:drawing>
-          <wp:inline distT="0" distB="0" distL="0" distR="0" wp14:anchorId="3F2F7FBF" wp14:editId="630264A5">
-            <wp:extent cx="523948" cy="485843"/>
-            <wp:effectExtent l="0" t="0" r="9525" b="9525"/>
+          <wp:inline distT="0" distB="0" distL="0" distR="0" wp14:anchorId="3F2F7FBF" wp14:editId="0D88C92E">
+            <wp:extent cx="387397" cy="359223"/>
+            <wp:effectExtent l="0" t="0" r="0" b="3175"/>
             <wp:docPr id="8" name="Picture 8" descr="Icon&#10;&#10;Description automatically generated"/>
             <wp:cNvGraphicFramePr>
               <a:graphicFrameLocks xmlns:a="http://schemas.openxmlformats.org/drawingml/2006/main" noChangeAspect="1"/>
@@ -4617,7 +6667,7 @@
                   <pic:spPr>
                     <a:xfrm>
                       <a:off x="0" y="0"/>
-                      <a:ext cx="523948" cy="485843"/>
+                      <a:ext cx="392620" cy="364066"/>
                     </a:xfrm>
                     <a:prstGeom prst="rect">
                       <a:avLst/>
@@ -4645,18 +6695,57 @@
           <w:szCs w:val="24"/>
           <w:lang w:val="ro-RO"/>
         </w:rPr>
-        <w:t xml:space="preserve">. Se apasă Create from form. Tipul de </w:t>
-      </w:r>
-      <w:r>
-        <w:rPr>
-          <w:rFonts w:ascii="Arial" w:eastAsia="Times New Roman" w:hAnsi="Arial" w:cs="Arial"/>
-          <w:b/>
-          <w:bCs/>
-          <w:sz w:val="24"/>
-          <w:szCs w:val="24"/>
-          <w:lang w:val="ro-RO"/>
-        </w:rPr>
-        <w:lastRenderedPageBreak/>
+        <w:t xml:space="preserve">. Se apasă Create </w:t>
+      </w:r>
+      <w:proofErr w:type="spellStart"/>
+      <w:r>
+        <w:rPr>
+          <w:rFonts w:ascii="Arial" w:eastAsia="Times New Roman" w:hAnsi="Arial" w:cs="Arial"/>
+          <w:sz w:val="24"/>
+          <w:szCs w:val="24"/>
+          <w:lang w:val="ro-RO"/>
+        </w:rPr>
+        <w:t>from</w:t>
+      </w:r>
+      <w:proofErr w:type="spellEnd"/>
+      <w:r>
+        <w:rPr>
+          <w:rFonts w:ascii="Arial" w:eastAsia="Times New Roman" w:hAnsi="Arial" w:cs="Arial"/>
+          <w:sz w:val="24"/>
+          <w:szCs w:val="24"/>
+          <w:lang w:val="ro-RO"/>
+        </w:rPr>
+        <w:t xml:space="preserve"> </w:t>
+      </w:r>
+      <w:proofErr w:type="spellStart"/>
+      <w:r>
+        <w:rPr>
+          <w:rFonts w:ascii="Arial" w:eastAsia="Times New Roman" w:hAnsi="Arial" w:cs="Arial"/>
+          <w:sz w:val="24"/>
+          <w:szCs w:val="24"/>
+          <w:lang w:val="ro-RO"/>
+        </w:rPr>
+        <w:t>form</w:t>
+      </w:r>
+      <w:proofErr w:type="spellEnd"/>
+      <w:r>
+        <w:rPr>
+          <w:rFonts w:ascii="Arial" w:eastAsia="Times New Roman" w:hAnsi="Arial" w:cs="Arial"/>
+          <w:sz w:val="24"/>
+          <w:szCs w:val="24"/>
+          <w:lang w:val="ro-RO"/>
+        </w:rPr>
+        <w:t xml:space="preserve">. Tipul de </w:t>
+      </w:r>
+      <w:r>
+        <w:rPr>
+          <w:rFonts w:ascii="Arial" w:eastAsia="Times New Roman" w:hAnsi="Arial" w:cs="Arial"/>
+          <w:b/>
+          <w:bCs/>
+          <w:sz w:val="24"/>
+          <w:szCs w:val="24"/>
+          <w:lang w:val="ro-RO"/>
+        </w:rPr>
         <w:t>Service</w:t>
       </w:r>
       <w:r>
@@ -4668,6 +6757,7 @@
         </w:rPr>
         <w:t xml:space="preserve"> este </w:t>
       </w:r>
+      <w:proofErr w:type="spellStart"/>
       <w:r>
         <w:rPr>
           <w:rFonts w:ascii="Arial" w:eastAsia="Times New Roman" w:hAnsi="Arial" w:cs="Arial"/>
@@ -4690,6 +6780,7 @@
         </w:rPr>
         <w:t>xternal</w:t>
       </w:r>
+      <w:proofErr w:type="spellEnd"/>
       <w:r>
         <w:rPr>
           <w:rFonts w:ascii="Arial" w:eastAsia="Times New Roman" w:hAnsi="Arial" w:cs="Arial"/>
@@ -4717,8 +6808,45 @@
           <w:szCs w:val="24"/>
           <w:lang w:val="ro-RO"/>
         </w:rPr>
-        <w:t>Show Advanced Options</w:t>
-      </w:r>
+        <w:t xml:space="preserve">Show </w:t>
+      </w:r>
+      <w:proofErr w:type="spellStart"/>
+      <w:r>
+        <w:rPr>
+          <w:rFonts w:ascii="Arial" w:eastAsia="Times New Roman" w:hAnsi="Arial" w:cs="Arial"/>
+          <w:b/>
+          <w:bCs/>
+          <w:sz w:val="24"/>
+          <w:szCs w:val="24"/>
+          <w:lang w:val="ro-RO"/>
+        </w:rPr>
+        <w:t>Advanced</w:t>
+      </w:r>
+      <w:proofErr w:type="spellEnd"/>
+      <w:r>
+        <w:rPr>
+          <w:rFonts w:ascii="Arial" w:eastAsia="Times New Roman" w:hAnsi="Arial" w:cs="Arial"/>
+          <w:b/>
+          <w:bCs/>
+          <w:sz w:val="24"/>
+          <w:szCs w:val="24"/>
+          <w:lang w:val="ro-RO"/>
+        </w:rPr>
+        <w:t xml:space="preserve"> </w:t>
+      </w:r>
+      <w:proofErr w:type="spellStart"/>
+      <w:r>
+        <w:rPr>
+          <w:rFonts w:ascii="Arial" w:eastAsia="Times New Roman" w:hAnsi="Arial" w:cs="Arial"/>
+          <w:b/>
+          <w:bCs/>
+          <w:sz w:val="24"/>
+          <w:szCs w:val="24"/>
+          <w:lang w:val="ro-RO"/>
+        </w:rPr>
+        <w:t>Options</w:t>
+      </w:r>
+      <w:proofErr w:type="spellEnd"/>
       <w:r>
         <w:rPr>
           <w:rFonts w:ascii="Arial" w:eastAsia="Times New Roman" w:hAnsi="Arial" w:cs="Arial"/>
@@ -4728,6 +6856,7 @@
         </w:rPr>
         <w:t xml:space="preserve"> și selectați </w:t>
       </w:r>
+      <w:proofErr w:type="spellStart"/>
       <w:r>
         <w:rPr>
           <w:rFonts w:ascii="Arial" w:eastAsia="Times New Roman" w:hAnsi="Arial" w:cs="Arial"/>
@@ -4739,6 +6868,7 @@
         </w:rPr>
         <w:t>Namespace</w:t>
       </w:r>
+      <w:proofErr w:type="spellEnd"/>
       <w:r>
         <w:rPr>
           <w:rFonts w:ascii="Arial" w:eastAsia="Times New Roman" w:hAnsi="Arial" w:cs="Arial"/>
@@ -4748,6 +6878,7 @@
         </w:rPr>
         <w:t xml:space="preserve"> </w:t>
       </w:r>
+      <w:proofErr w:type="spellStart"/>
       <w:r>
         <w:rPr>
           <w:rFonts w:ascii="Arial" w:eastAsia="Times New Roman" w:hAnsi="Arial" w:cs="Arial"/>
@@ -4759,6 +6890,7 @@
         </w:rPr>
         <w:t>Default</w:t>
       </w:r>
+      <w:proofErr w:type="spellEnd"/>
       <w:r>
         <w:rPr>
           <w:rFonts w:ascii="Arial" w:eastAsia="Times New Roman" w:hAnsi="Arial" w:cs="Arial"/>
@@ -4793,7 +6925,48 @@
           <w:szCs w:val="24"/>
           <w:lang w:val="ro-RO"/>
         </w:rPr>
-        <w:t>Vrem să facem un al 3-lea deployment identic cu cel precedent folosind un fișier .yaml.</w:t>
+        <w:lastRenderedPageBreak/>
+        <w:t xml:space="preserve">Vrem să facem un al 3-lea </w:t>
+      </w:r>
+      <w:proofErr w:type="spellStart"/>
+      <w:r>
+        <w:rPr>
+          <w:rFonts w:ascii="Arial" w:eastAsia="Times New Roman" w:hAnsi="Arial" w:cs="Arial"/>
+          <w:sz w:val="24"/>
+          <w:szCs w:val="24"/>
+          <w:lang w:val="ro-RO"/>
+        </w:rPr>
+        <w:t>deployment</w:t>
+      </w:r>
+      <w:proofErr w:type="spellEnd"/>
+      <w:r>
+        <w:rPr>
+          <w:rFonts w:ascii="Arial" w:eastAsia="Times New Roman" w:hAnsi="Arial" w:cs="Arial"/>
+          <w:sz w:val="24"/>
+          <w:szCs w:val="24"/>
+          <w:lang w:val="ro-RO"/>
+        </w:rPr>
+        <w:t xml:space="preserve"> identic cu cel precedent folosind un fișier .</w:t>
+      </w:r>
+      <w:proofErr w:type="spellStart"/>
+      <w:r>
+        <w:rPr>
+          <w:rFonts w:ascii="Arial" w:eastAsia="Times New Roman" w:hAnsi="Arial" w:cs="Arial"/>
+          <w:sz w:val="24"/>
+          <w:szCs w:val="24"/>
+          <w:lang w:val="ro-RO"/>
+        </w:rPr>
+        <w:t>yaml</w:t>
+      </w:r>
+      <w:proofErr w:type="spellEnd"/>
+      <w:r>
+        <w:rPr>
+          <w:rFonts w:ascii="Arial" w:eastAsia="Times New Roman" w:hAnsi="Arial" w:cs="Arial"/>
+          <w:sz w:val="24"/>
+          <w:szCs w:val="24"/>
+          <w:lang w:val="ro-RO"/>
+        </w:rPr>
+        <w:t>.</w:t>
       </w:r>
     </w:p>
     <w:p>
@@ -4838,16 +7011,56 @@
           <w:szCs w:val="24"/>
           <w:lang w:val="ro-RO"/>
         </w:rPr>
-        <w:t xml:space="preserve">.yaml puteți </w:t>
-      </w:r>
-      <w:r>
-        <w:rPr>
-          <w:rFonts w:ascii="Arial" w:eastAsia="Times New Roman" w:hAnsi="Arial" w:cs="Arial"/>
-          <w:sz w:val="24"/>
-          <w:szCs w:val="24"/>
-          <w:lang w:val="ro-RO"/>
-        </w:rPr>
-        <w:t xml:space="preserve">da comenzi kubectl de forma: </w:t>
+        <w:t>.</w:t>
+      </w:r>
+      <w:proofErr w:type="spellStart"/>
+      <w:r>
+        <w:rPr>
+          <w:rFonts w:ascii="Arial" w:eastAsia="Times New Roman" w:hAnsi="Arial" w:cs="Arial"/>
+          <w:sz w:val="24"/>
+          <w:szCs w:val="24"/>
+          <w:lang w:val="ro-RO"/>
+        </w:rPr>
+        <w:t>yaml</w:t>
+      </w:r>
+      <w:proofErr w:type="spellEnd"/>
+      <w:r>
+        <w:rPr>
+          <w:rFonts w:ascii="Arial" w:eastAsia="Times New Roman" w:hAnsi="Arial" w:cs="Arial"/>
+          <w:sz w:val="24"/>
+          <w:szCs w:val="24"/>
+          <w:lang w:val="ro-RO"/>
+        </w:rPr>
+        <w:t xml:space="preserve"> puteți </w:t>
+      </w:r>
+      <w:r>
+        <w:rPr>
+          <w:rFonts w:ascii="Arial" w:eastAsia="Times New Roman" w:hAnsi="Arial" w:cs="Arial"/>
+          <w:sz w:val="24"/>
+          <w:szCs w:val="24"/>
+          <w:lang w:val="ro-RO"/>
+        </w:rPr>
+        <w:t xml:space="preserve">da comenzi </w:t>
+      </w:r>
+      <w:proofErr w:type="spellStart"/>
+      <w:r>
+        <w:rPr>
+          <w:rFonts w:ascii="Arial" w:eastAsia="Times New Roman" w:hAnsi="Arial" w:cs="Arial"/>
+          <w:sz w:val="24"/>
+          <w:szCs w:val="24"/>
+          <w:lang w:val="ro-RO"/>
+        </w:rPr>
+        <w:t>kubectl</w:t>
+      </w:r>
+      <w:proofErr w:type="spellEnd"/>
+      <w:r>
+        <w:rPr>
+          <w:rFonts w:ascii="Arial" w:eastAsia="Times New Roman" w:hAnsi="Arial" w:cs="Arial"/>
+          <w:sz w:val="24"/>
+          <w:szCs w:val="24"/>
+          <w:lang w:val="ro-RO"/>
+        </w:rPr>
+        <w:t xml:space="preserve"> de forma: </w:t>
       </w:r>
     </w:p>
     <w:p>
@@ -4864,6 +7077,7 @@
           <w:lang w:val="ro-RO"/>
         </w:rPr>
       </w:pPr>
+      <w:proofErr w:type="spellStart"/>
       <w:r>
         <w:rPr>
           <w:rFonts w:ascii="Courier New" w:hAnsi="Courier New" w:cs="Courier New"/>
@@ -4873,7 +7087,91 @@
           <w:szCs w:val="18"/>
           <w:highlight w:val="lightGray"/>
         </w:rPr>
-        <w:t xml:space="preserve">kubectl create deployment nginx --image=nginx --dry-run --output='yaml' </w:t>
+        <w:t>kubectl</w:t>
+      </w:r>
+      <w:proofErr w:type="spellEnd"/>
+      <w:r>
+        <w:rPr>
+          <w:rFonts w:ascii="Courier New" w:hAnsi="Courier New" w:cs="Courier New"/>
+          <w:b/>
+          <w:bCs/>
+          <w:sz w:val="18"/>
+          <w:szCs w:val="18"/>
+          <w:highlight w:val="lightGray"/>
+        </w:rPr>
+        <w:t xml:space="preserve"> create deployment </w:t>
+      </w:r>
+      <w:proofErr w:type="spellStart"/>
+      <w:r>
+        <w:rPr>
+          <w:rFonts w:ascii="Courier New" w:hAnsi="Courier New" w:cs="Courier New"/>
+          <w:b/>
+          <w:bCs/>
+          <w:sz w:val="18"/>
+          <w:szCs w:val="18"/>
+          <w:highlight w:val="lightGray"/>
+        </w:rPr>
+        <w:t>nginx</w:t>
+      </w:r>
+      <w:proofErr w:type="spellEnd"/>
+      <w:r>
+        <w:rPr>
+          <w:rFonts w:ascii="Courier New" w:hAnsi="Courier New" w:cs="Courier New"/>
+          <w:b/>
+          <w:bCs/>
+          <w:sz w:val="18"/>
+          <w:szCs w:val="18"/>
+          <w:highlight w:val="lightGray"/>
+        </w:rPr>
+        <w:t xml:space="preserve"> --image=</w:t>
+      </w:r>
+      <w:proofErr w:type="spellStart"/>
+      <w:r>
+        <w:rPr>
+          <w:rFonts w:ascii="Courier New" w:hAnsi="Courier New" w:cs="Courier New"/>
+          <w:b/>
+          <w:bCs/>
+          <w:sz w:val="18"/>
+          <w:szCs w:val="18"/>
+          <w:highlight w:val="lightGray"/>
+        </w:rPr>
+        <w:t>nginx</w:t>
+      </w:r>
+      <w:proofErr w:type="spellEnd"/>
+      <w:r>
+        <w:rPr>
+          <w:rFonts w:ascii="Courier New" w:hAnsi="Courier New" w:cs="Courier New"/>
+          <w:b/>
+          <w:bCs/>
+          <w:sz w:val="18"/>
+          <w:szCs w:val="18"/>
+          <w:highlight w:val="lightGray"/>
+        </w:rPr>
+        <w:t xml:space="preserve"> --dry-run --output='</w:t>
+      </w:r>
+      <w:proofErr w:type="spellStart"/>
+      <w:r>
+        <w:rPr>
+          <w:rFonts w:ascii="Courier New" w:hAnsi="Courier New" w:cs="Courier New"/>
+          <w:b/>
+          <w:bCs/>
+          <w:sz w:val="18"/>
+          <w:szCs w:val="18"/>
+          <w:highlight w:val="lightGray"/>
+        </w:rPr>
+        <w:t>yaml</w:t>
+      </w:r>
+      <w:proofErr w:type="spellEnd"/>
+      <w:r>
+        <w:rPr>
+          <w:rFonts w:ascii="Courier New" w:hAnsi="Courier New" w:cs="Courier New"/>
+          <w:b/>
+          <w:bCs/>
+          <w:sz w:val="18"/>
+          <w:szCs w:val="18"/>
+          <w:highlight w:val="lightGray"/>
+        </w:rPr>
+        <w:t xml:space="preserve">' </w:t>
       </w:r>
     </w:p>
     <w:p>
@@ -4900,7 +7198,67 @@
           <w:szCs w:val="24"/>
           <w:lang w:val="ro-RO"/>
         </w:rPr>
-        <w:t>Puteți să definiți mai multe obiecte (deployment, servicii, șamd) într-un singur fișier .yaml separând acestea printr-un rând cu 3 liniuțe (---).</w:t>
+        <w:t>Puteți să definiți mai multe obiecte (</w:t>
+      </w:r>
+      <w:proofErr w:type="spellStart"/>
+      <w:r>
+        <w:rPr>
+          <w:rFonts w:ascii="Arial" w:eastAsia="Times New Roman" w:hAnsi="Arial" w:cs="Arial"/>
+          <w:sz w:val="24"/>
+          <w:szCs w:val="24"/>
+          <w:lang w:val="ro-RO"/>
+        </w:rPr>
+        <w:t>deployment</w:t>
+      </w:r>
+      <w:proofErr w:type="spellEnd"/>
+      <w:r>
+        <w:rPr>
+          <w:rFonts w:ascii="Arial" w:eastAsia="Times New Roman" w:hAnsi="Arial" w:cs="Arial"/>
+          <w:sz w:val="24"/>
+          <w:szCs w:val="24"/>
+          <w:lang w:val="ro-RO"/>
+        </w:rPr>
+        <w:t xml:space="preserve">, servicii, </w:t>
+      </w:r>
+      <w:proofErr w:type="spellStart"/>
+      <w:r>
+        <w:rPr>
+          <w:rFonts w:ascii="Arial" w:eastAsia="Times New Roman" w:hAnsi="Arial" w:cs="Arial"/>
+          <w:sz w:val="24"/>
+          <w:szCs w:val="24"/>
+          <w:lang w:val="ro-RO"/>
+        </w:rPr>
+        <w:t>șamd</w:t>
+      </w:r>
+      <w:proofErr w:type="spellEnd"/>
+      <w:r>
+        <w:rPr>
+          <w:rFonts w:ascii="Arial" w:eastAsia="Times New Roman" w:hAnsi="Arial" w:cs="Arial"/>
+          <w:sz w:val="24"/>
+          <w:szCs w:val="24"/>
+          <w:lang w:val="ro-RO"/>
+        </w:rPr>
+        <w:t>) într-un singur fișier .</w:t>
+      </w:r>
+      <w:proofErr w:type="spellStart"/>
+      <w:r>
+        <w:rPr>
+          <w:rFonts w:ascii="Arial" w:eastAsia="Times New Roman" w:hAnsi="Arial" w:cs="Arial"/>
+          <w:sz w:val="24"/>
+          <w:szCs w:val="24"/>
+          <w:lang w:val="ro-RO"/>
+        </w:rPr>
+        <w:t>yaml</w:t>
+      </w:r>
+      <w:proofErr w:type="spellEnd"/>
+      <w:r>
+        <w:rPr>
+          <w:rFonts w:ascii="Arial" w:eastAsia="Times New Roman" w:hAnsi="Arial" w:cs="Arial"/>
+          <w:sz w:val="24"/>
+          <w:szCs w:val="24"/>
+          <w:lang w:val="ro-RO"/>
+        </w:rPr>
+        <w:t xml:space="preserve"> separând acestea printr-un rând cu 3 liniuțe (---).</w:t>
       </w:r>
     </w:p>
     <w:p>
@@ -4927,7 +7285,27 @@
           <w:szCs w:val="24"/>
           <w:lang w:val="ro-RO"/>
         </w:rPr>
-        <w:t>O dată creat acest fișier poate fi personalizat (schimbat nume, port-uri, șamd).</w:t>
+        <w:t xml:space="preserve">O dată creat acest fișier poate fi personalizat (schimbat nume, port-uri, </w:t>
+      </w:r>
+      <w:proofErr w:type="spellStart"/>
+      <w:r>
+        <w:rPr>
+          <w:rFonts w:ascii="Arial" w:eastAsia="Times New Roman" w:hAnsi="Arial" w:cs="Arial"/>
+          <w:sz w:val="24"/>
+          <w:szCs w:val="24"/>
+          <w:lang w:val="ro-RO"/>
+        </w:rPr>
+        <w:t>șamd</w:t>
+      </w:r>
+      <w:proofErr w:type="spellEnd"/>
+      <w:r>
+        <w:rPr>
+          <w:rFonts w:ascii="Arial" w:eastAsia="Times New Roman" w:hAnsi="Arial" w:cs="Arial"/>
+          <w:sz w:val="24"/>
+          <w:szCs w:val="24"/>
+          <w:lang w:val="ro-RO"/>
+        </w:rPr>
+        <w:t>).</w:t>
       </w:r>
     </w:p>
     <w:p>
@@ -4954,7 +7332,27 @@
           <w:szCs w:val="24"/>
           <w:lang w:val="ro-RO"/>
         </w:rPr>
-        <w:t xml:space="preserve">Dorim acestui deployment să adăugăm </w:t>
+        <w:t xml:space="preserve">Dorim acestui </w:t>
+      </w:r>
+      <w:proofErr w:type="spellStart"/>
+      <w:r>
+        <w:rPr>
+          <w:rFonts w:ascii="Arial" w:eastAsia="Times New Roman" w:hAnsi="Arial" w:cs="Arial"/>
+          <w:sz w:val="24"/>
+          <w:szCs w:val="24"/>
+          <w:lang w:val="ro-RO"/>
+        </w:rPr>
+        <w:t>deployment</w:t>
+      </w:r>
+      <w:proofErr w:type="spellEnd"/>
+      <w:r>
+        <w:rPr>
+          <w:rFonts w:ascii="Arial" w:eastAsia="Times New Roman" w:hAnsi="Arial" w:cs="Arial"/>
+          <w:sz w:val="24"/>
+          <w:szCs w:val="24"/>
+          <w:lang w:val="ro-RO"/>
+        </w:rPr>
+        <w:t xml:space="preserve"> să adăugăm </w:t>
       </w:r>
       <w:hyperlink r:id="rId15" w:history="1">
         <w:r>
@@ -4975,17 +7373,78 @@
           <w:szCs w:val="24"/>
           <w:lang w:val="ro-RO"/>
         </w:rPr>
-        <w:t>. Vom face acest lucru din linia de comandă urmărind ghidul. Când prezentați va trebui să demonstrați că acest deployment scalează automat.</w:t>
-      </w:r>
-      <w:r>
-        <w:rPr>
-          <w:rFonts w:ascii="Arial" w:eastAsia="Times New Roman" w:hAnsi="Arial" w:cs="Arial"/>
-          <w:sz w:val="24"/>
-          <w:szCs w:val="24"/>
-          <w:lang w:val="ro-RO"/>
-        </w:rPr>
-        <w:t xml:space="preserve"> Fișierului .yaml trebuie să îi adăugați partea de </w:t>
-      </w:r>
+        <w:t xml:space="preserve">. Vom face acest lucru din linia de comandă urmărind ghidul. Când prezentați va trebui să demonstrați că acest </w:t>
+      </w:r>
+      <w:proofErr w:type="spellStart"/>
+      <w:r>
+        <w:rPr>
+          <w:rFonts w:ascii="Arial" w:eastAsia="Times New Roman" w:hAnsi="Arial" w:cs="Arial"/>
+          <w:sz w:val="24"/>
+          <w:szCs w:val="24"/>
+          <w:lang w:val="ro-RO"/>
+        </w:rPr>
+        <w:t>deployment</w:t>
+      </w:r>
+      <w:proofErr w:type="spellEnd"/>
+      <w:r>
+        <w:rPr>
+          <w:rFonts w:ascii="Arial" w:eastAsia="Times New Roman" w:hAnsi="Arial" w:cs="Arial"/>
+          <w:sz w:val="24"/>
+          <w:szCs w:val="24"/>
+          <w:lang w:val="ro-RO"/>
+        </w:rPr>
+        <w:t xml:space="preserve"> </w:t>
+      </w:r>
+      <w:proofErr w:type="spellStart"/>
+      <w:r>
+        <w:rPr>
+          <w:rFonts w:ascii="Arial" w:eastAsia="Times New Roman" w:hAnsi="Arial" w:cs="Arial"/>
+          <w:sz w:val="24"/>
+          <w:szCs w:val="24"/>
+          <w:lang w:val="ro-RO"/>
+        </w:rPr>
+        <w:t>scalează</w:t>
+      </w:r>
+      <w:proofErr w:type="spellEnd"/>
+      <w:r>
+        <w:rPr>
+          <w:rFonts w:ascii="Arial" w:eastAsia="Times New Roman" w:hAnsi="Arial" w:cs="Arial"/>
+          <w:sz w:val="24"/>
+          <w:szCs w:val="24"/>
+          <w:lang w:val="ro-RO"/>
+        </w:rPr>
+        <w:t xml:space="preserve"> automat.</w:t>
+      </w:r>
+      <w:r>
+        <w:rPr>
+          <w:rFonts w:ascii="Arial" w:eastAsia="Times New Roman" w:hAnsi="Arial" w:cs="Arial"/>
+          <w:sz w:val="24"/>
+          <w:szCs w:val="24"/>
+          <w:lang w:val="ro-RO"/>
+        </w:rPr>
+        <w:t xml:space="preserve"> Fișierului .</w:t>
+      </w:r>
+      <w:proofErr w:type="spellStart"/>
+      <w:r>
+        <w:rPr>
+          <w:rFonts w:ascii="Arial" w:eastAsia="Times New Roman" w:hAnsi="Arial" w:cs="Arial"/>
+          <w:sz w:val="24"/>
+          <w:szCs w:val="24"/>
+          <w:lang w:val="ro-RO"/>
+        </w:rPr>
+        <w:t>yaml</w:t>
+      </w:r>
+      <w:proofErr w:type="spellEnd"/>
+      <w:r>
+        <w:rPr>
+          <w:rFonts w:ascii="Arial" w:eastAsia="Times New Roman" w:hAnsi="Arial" w:cs="Arial"/>
+          <w:sz w:val="24"/>
+          <w:szCs w:val="24"/>
+          <w:lang w:val="ro-RO"/>
+        </w:rPr>
+        <w:t xml:space="preserve"> trebuie să îi adăugați partea de </w:t>
+      </w:r>
+      <w:proofErr w:type="spellStart"/>
       <w:r>
         <w:rPr>
           <w:rFonts w:ascii="Arial" w:eastAsia="Times New Roman" w:hAnsi="Arial" w:cs="Arial"/>
@@ -4997,6 +7456,7 @@
         </w:rPr>
         <w:t>resources</w:t>
       </w:r>
+      <w:proofErr w:type="spellEnd"/>
       <w:r>
         <w:rPr>
           <w:rFonts w:ascii="Arial" w:eastAsia="Times New Roman" w:hAnsi="Arial" w:cs="Arial"/>
@@ -5040,7 +7500,27 @@
           <w:szCs w:val="24"/>
           <w:lang w:val="ro-RO"/>
         </w:rPr>
-        <w:t>O dată creat un fișier .yaml poate fi aplicat complet folosind:</w:t>
+        <w:t>O dată creat un fișier .</w:t>
+      </w:r>
+      <w:proofErr w:type="spellStart"/>
+      <w:r>
+        <w:rPr>
+          <w:rFonts w:ascii="Arial" w:eastAsia="Times New Roman" w:hAnsi="Arial" w:cs="Arial"/>
+          <w:sz w:val="24"/>
+          <w:szCs w:val="24"/>
+          <w:lang w:val="ro-RO"/>
+        </w:rPr>
+        <w:t>yaml</w:t>
+      </w:r>
+      <w:proofErr w:type="spellEnd"/>
+      <w:r>
+        <w:rPr>
+          <w:rFonts w:ascii="Arial" w:eastAsia="Times New Roman" w:hAnsi="Arial" w:cs="Arial"/>
+          <w:sz w:val="24"/>
+          <w:szCs w:val="24"/>
+          <w:lang w:val="ro-RO"/>
+        </w:rPr>
+        <w:t xml:space="preserve"> poate fi aplicat complet folosind:</w:t>
       </w:r>
     </w:p>
     <w:p>
@@ -5059,6 +7539,7 @@
           <w:highlight w:val="lightGray"/>
         </w:rPr>
       </w:pPr>
+      <w:proofErr w:type="spellStart"/>
       <w:r>
         <w:rPr>
           <w:rFonts w:ascii="Courier New" w:hAnsi="Courier New" w:cs="Courier New"/>
@@ -5068,8 +7549,46 @@
           <w:szCs w:val="18"/>
           <w:highlight w:val="lightGray"/>
         </w:rPr>
-        <w:t>kubect apply -f myyaml.yaml</w:t>
-      </w:r>
+        <w:t>kubect</w:t>
+      </w:r>
+      <w:r>
+        <w:rPr>
+          <w:rFonts w:ascii="Courier New" w:hAnsi="Courier New" w:cs="Courier New"/>
+          <w:b/>
+          <w:bCs/>
+          <w:sz w:val="18"/>
+          <w:szCs w:val="18"/>
+          <w:highlight w:val="lightGray"/>
+        </w:rPr>
+        <w:t>l</w:t>
+      </w:r>
+      <w:proofErr w:type="spellEnd"/>
+      <w:r>
+        <w:rPr>
+          <w:rFonts w:ascii="Courier New" w:hAnsi="Courier New" w:cs="Courier New"/>
+          <w:b/>
+          <w:bCs/>
+          <w:sz w:val="18"/>
+          <w:szCs w:val="18"/>
+          <w:highlight w:val="lightGray"/>
+        </w:rPr>
+        <w:t xml:space="preserve"> apply -f </w:t>
+      </w:r>
+      <w:proofErr w:type="spellStart"/>
+      <w:proofErr w:type="gramStart"/>
+      <w:r>
+        <w:rPr>
+          <w:rFonts w:ascii="Courier New" w:hAnsi="Courier New" w:cs="Courier New"/>
+          <w:b/>
+          <w:bCs/>
+          <w:sz w:val="18"/>
+          <w:szCs w:val="18"/>
+          <w:highlight w:val="lightGray"/>
+        </w:rPr>
+        <w:t>myyaml.yaml</w:t>
+      </w:r>
+      <w:proofErr w:type="spellEnd"/>
+      <w:proofErr w:type="gramEnd"/>
     </w:p>
     <w:p>
       <w:pPr>
@@ -5095,8 +7614,44 @@
           <w:szCs w:val="24"/>
           <w:lang w:val="ro-RO"/>
         </w:rPr>
-        <w:t xml:space="preserve">Este posibil ca în momentul afișării </w:t>
-      </w:r>
+        <w:t>Infrastructura creată pe baza unui fișier .</w:t>
+      </w:r>
+      <w:proofErr w:type="spellStart"/>
+      <w:r>
+        <w:rPr>
+          <w:rFonts w:ascii="Arial" w:eastAsia="Times New Roman" w:hAnsi="Arial" w:cs="Arial"/>
+          <w:sz w:val="24"/>
+          <w:szCs w:val="24"/>
+          <w:lang w:val="ro-RO"/>
+        </w:rPr>
+        <w:t>yaml</w:t>
+      </w:r>
+      <w:proofErr w:type="spellEnd"/>
+      <w:r>
+        <w:rPr>
+          <w:rFonts w:ascii="Arial" w:eastAsia="Times New Roman" w:hAnsi="Arial" w:cs="Arial"/>
+          <w:sz w:val="24"/>
+          <w:szCs w:val="24"/>
+          <w:lang w:val="ro-RO"/>
+        </w:rPr>
+        <w:t xml:space="preserve"> poate fi oprită și ștearsă folosind:</w:t>
+      </w:r>
+    </w:p>
+    <w:p>
+      <w:pPr>
+        <w:pStyle w:val="ListParagraph"/>
+        <w:spacing w:before="100" w:beforeAutospacing="1" w:after="100" w:afterAutospacing="1" w:line="240" w:lineRule="auto"/>
+        <w:ind w:left="1440"/>
+        <w:jc w:val="both"/>
+        <w:outlineLvl w:val="2"/>
+        <w:rPr>
+          <w:rFonts w:ascii="Arial" w:eastAsia="Times New Roman" w:hAnsi="Arial" w:cs="Arial"/>
+          <w:sz w:val="24"/>
+          <w:szCs w:val="24"/>
+          <w:lang w:val="ro-RO"/>
+        </w:rPr>
+      </w:pPr>
+      <w:proofErr w:type="spellStart"/>
       <w:r>
         <w:rPr>
           <w:rFonts w:ascii="Courier New" w:hAnsi="Courier New" w:cs="Courier New"/>
@@ -5106,43 +7661,68 @@
           <w:szCs w:val="18"/>
           <w:highlight w:val="lightGray"/>
         </w:rPr>
-        <w:t>kubectl get all</w:t>
-      </w:r>
-      <w:r>
-        <w:rPr>
-          <w:rFonts w:ascii="Arial" w:eastAsia="Times New Roman" w:hAnsi="Arial" w:cs="Arial"/>
-          <w:sz w:val="24"/>
-          <w:szCs w:val="24"/>
-          <w:lang w:val="ro-RO"/>
+        <w:t>kubect</w:t>
+      </w:r>
+      <w:r>
+        <w:rPr>
+          <w:rFonts w:ascii="Courier New" w:hAnsi="Courier New" w:cs="Courier New"/>
+          <w:b/>
+          <w:bCs/>
+          <w:sz w:val="18"/>
+          <w:szCs w:val="18"/>
+          <w:highlight w:val="lightGray"/>
+        </w:rPr>
+        <w:t>l</w:t>
+      </w:r>
+      <w:proofErr w:type="spellEnd"/>
+      <w:r>
+        <w:rPr>
+          <w:rFonts w:ascii="Courier New" w:hAnsi="Courier New" w:cs="Courier New"/>
+          <w:b/>
+          <w:bCs/>
+          <w:sz w:val="18"/>
+          <w:szCs w:val="18"/>
+          <w:highlight w:val="lightGray"/>
         </w:rPr>
         <w:t xml:space="preserve"> </w:t>
       </w:r>
       <w:r>
         <w:rPr>
-          <w:rFonts w:ascii="Arial" w:eastAsia="Times New Roman" w:hAnsi="Arial" w:cs="Arial"/>
-          <w:sz w:val="24"/>
-          <w:szCs w:val="24"/>
-          <w:lang w:val="ro-RO"/>
-        </w:rPr>
-        <w:t xml:space="preserve">auto scaler-ului să îi apară TARGET </w:t>
-      </w:r>
-      <w:r>
-        <w:rPr>
-          <w:rFonts w:ascii="Arial" w:eastAsia="Times New Roman" w:hAnsi="Arial" w:cs="Arial"/>
-          <w:sz w:val="24"/>
-          <w:szCs w:val="24"/>
-        </w:rPr>
-        <w:t>&lt;unknown&gt;, dac</w:t>
-      </w:r>
-      <w:r>
-        <w:rPr>
-          <w:rFonts w:ascii="Arial" w:eastAsia="Times New Roman" w:hAnsi="Arial" w:cs="Arial"/>
-          <w:sz w:val="24"/>
-          <w:szCs w:val="24"/>
-          <w:lang w:val="ro-RO"/>
-        </w:rPr>
-        <w:t>ă se întâmplă asta trebuie disable și enable la metrics-server și prometheus.</w:t>
-      </w:r>
+          <w:rFonts w:ascii="Courier New" w:hAnsi="Courier New" w:cs="Courier New"/>
+          <w:b/>
+          <w:bCs/>
+          <w:sz w:val="18"/>
+          <w:szCs w:val="18"/>
+          <w:highlight w:val="lightGray"/>
+        </w:rPr>
+        <w:t>delete</w:t>
+      </w:r>
+      <w:r>
+        <w:rPr>
+          <w:rFonts w:ascii="Courier New" w:hAnsi="Courier New" w:cs="Courier New"/>
+          <w:b/>
+          <w:bCs/>
+          <w:sz w:val="18"/>
+          <w:szCs w:val="18"/>
+          <w:highlight w:val="lightGray"/>
+        </w:rPr>
+        <w:t xml:space="preserve"> -f </w:t>
+      </w:r>
+      <w:proofErr w:type="spellStart"/>
+      <w:proofErr w:type="gramStart"/>
+      <w:r>
+        <w:rPr>
+          <w:rFonts w:ascii="Courier New" w:hAnsi="Courier New" w:cs="Courier New"/>
+          <w:b/>
+          <w:bCs/>
+          <w:sz w:val="18"/>
+          <w:szCs w:val="18"/>
+          <w:highlight w:val="lightGray"/>
+        </w:rPr>
+        <w:t>myyaml.yaml</w:t>
+      </w:r>
+      <w:proofErr w:type="spellEnd"/>
+      <w:proofErr w:type="gramEnd"/>
     </w:p>
     <w:p>
       <w:pPr>
@@ -5168,6 +7748,211 @@
           <w:szCs w:val="24"/>
           <w:lang w:val="ro-RO"/>
         </w:rPr>
+        <w:t>E</w:t>
+      </w:r>
+      <w:r>
+        <w:rPr>
+          <w:rFonts w:ascii="Arial" w:eastAsia="Times New Roman" w:hAnsi="Arial" w:cs="Arial"/>
+          <w:sz w:val="24"/>
+          <w:szCs w:val="24"/>
+          <w:lang w:val="ro-RO"/>
+        </w:rPr>
+        <w:t xml:space="preserve">ste posibil ca în momentul afișării </w:t>
+      </w:r>
+      <w:proofErr w:type="spellStart"/>
+      <w:r>
+        <w:rPr>
+          <w:rFonts w:ascii="Courier New" w:hAnsi="Courier New" w:cs="Courier New"/>
+          <w:b/>
+          <w:bCs/>
+          <w:sz w:val="18"/>
+          <w:szCs w:val="18"/>
+          <w:highlight w:val="lightGray"/>
+        </w:rPr>
+        <w:t>kubectl</w:t>
+      </w:r>
+      <w:proofErr w:type="spellEnd"/>
+      <w:r>
+        <w:rPr>
+          <w:rFonts w:ascii="Courier New" w:hAnsi="Courier New" w:cs="Courier New"/>
+          <w:b/>
+          <w:bCs/>
+          <w:sz w:val="18"/>
+          <w:szCs w:val="18"/>
+          <w:highlight w:val="lightGray"/>
+        </w:rPr>
+        <w:t xml:space="preserve"> get all</w:t>
+      </w:r>
+      <w:r>
+        <w:rPr>
+          <w:rFonts w:ascii="Arial" w:eastAsia="Times New Roman" w:hAnsi="Arial" w:cs="Arial"/>
+          <w:sz w:val="24"/>
+          <w:szCs w:val="24"/>
+          <w:lang w:val="ro-RO"/>
+        </w:rPr>
+        <w:t xml:space="preserve"> </w:t>
+      </w:r>
+      <w:r>
+        <w:rPr>
+          <w:rFonts w:ascii="Arial" w:eastAsia="Times New Roman" w:hAnsi="Arial" w:cs="Arial"/>
+          <w:sz w:val="24"/>
+          <w:szCs w:val="24"/>
+          <w:lang w:val="ro-RO"/>
+        </w:rPr>
+        <w:t xml:space="preserve">auto </w:t>
+      </w:r>
+      <w:proofErr w:type="spellStart"/>
+      <w:r>
+        <w:rPr>
+          <w:rFonts w:ascii="Arial" w:eastAsia="Times New Roman" w:hAnsi="Arial" w:cs="Arial"/>
+          <w:sz w:val="24"/>
+          <w:szCs w:val="24"/>
+          <w:lang w:val="ro-RO"/>
+        </w:rPr>
+        <w:t>scaler</w:t>
+      </w:r>
+      <w:proofErr w:type="spellEnd"/>
+      <w:r>
+        <w:rPr>
+          <w:rFonts w:ascii="Arial" w:eastAsia="Times New Roman" w:hAnsi="Arial" w:cs="Arial"/>
+          <w:sz w:val="24"/>
+          <w:szCs w:val="24"/>
+          <w:lang w:val="ro-RO"/>
+        </w:rPr>
+        <w:t xml:space="preserve">-ului să îi apară TARGET </w:t>
+      </w:r>
+      <w:r>
+        <w:rPr>
+          <w:rFonts w:ascii="Arial" w:eastAsia="Times New Roman" w:hAnsi="Arial" w:cs="Arial"/>
+          <w:sz w:val="24"/>
+          <w:szCs w:val="24"/>
+        </w:rPr>
+        <w:t xml:space="preserve">&lt;unknown&gt;, </w:t>
+      </w:r>
+      <w:proofErr w:type="spellStart"/>
+      <w:r>
+        <w:rPr>
+          <w:rFonts w:ascii="Arial" w:eastAsia="Times New Roman" w:hAnsi="Arial" w:cs="Arial"/>
+          <w:sz w:val="24"/>
+          <w:szCs w:val="24"/>
+        </w:rPr>
+        <w:t>dac</w:t>
+      </w:r>
+      <w:proofErr w:type="spellEnd"/>
+      <w:r>
+        <w:rPr>
+          <w:rFonts w:ascii="Arial" w:eastAsia="Times New Roman" w:hAnsi="Arial" w:cs="Arial"/>
+          <w:sz w:val="24"/>
+          <w:szCs w:val="24"/>
+          <w:lang w:val="ro-RO"/>
+        </w:rPr>
+        <w:t xml:space="preserve">ă se întâmplă asta trebuie </w:t>
+      </w:r>
+      <w:proofErr w:type="spellStart"/>
+      <w:r>
+        <w:rPr>
+          <w:rFonts w:ascii="Arial" w:eastAsia="Times New Roman" w:hAnsi="Arial" w:cs="Arial"/>
+          <w:sz w:val="24"/>
+          <w:szCs w:val="24"/>
+          <w:lang w:val="ro-RO"/>
+        </w:rPr>
+        <w:t>disable</w:t>
+      </w:r>
+      <w:proofErr w:type="spellEnd"/>
+      <w:r>
+        <w:rPr>
+          <w:rFonts w:ascii="Arial" w:eastAsia="Times New Roman" w:hAnsi="Arial" w:cs="Arial"/>
+          <w:sz w:val="24"/>
+          <w:szCs w:val="24"/>
+          <w:lang w:val="ro-RO"/>
+        </w:rPr>
+        <w:t xml:space="preserve"> și </w:t>
+      </w:r>
+      <w:proofErr w:type="spellStart"/>
+      <w:r>
+        <w:rPr>
+          <w:rFonts w:ascii="Arial" w:eastAsia="Times New Roman" w:hAnsi="Arial" w:cs="Arial"/>
+          <w:sz w:val="24"/>
+          <w:szCs w:val="24"/>
+          <w:lang w:val="ro-RO"/>
+        </w:rPr>
+        <w:t>enable</w:t>
+      </w:r>
+      <w:proofErr w:type="spellEnd"/>
+      <w:r>
+        <w:rPr>
+          <w:rFonts w:ascii="Arial" w:eastAsia="Times New Roman" w:hAnsi="Arial" w:cs="Arial"/>
+          <w:sz w:val="24"/>
+          <w:szCs w:val="24"/>
+          <w:lang w:val="ro-RO"/>
+        </w:rPr>
+        <w:t xml:space="preserve"> la </w:t>
+      </w:r>
+      <w:proofErr w:type="spellStart"/>
+      <w:r>
+        <w:rPr>
+          <w:rFonts w:ascii="Arial" w:eastAsia="Times New Roman" w:hAnsi="Arial" w:cs="Arial"/>
+          <w:sz w:val="24"/>
+          <w:szCs w:val="24"/>
+          <w:lang w:val="ro-RO"/>
+        </w:rPr>
+        <w:t>metrics</w:t>
+      </w:r>
+      <w:proofErr w:type="spellEnd"/>
+      <w:r>
+        <w:rPr>
+          <w:rFonts w:ascii="Arial" w:eastAsia="Times New Roman" w:hAnsi="Arial" w:cs="Arial"/>
+          <w:sz w:val="24"/>
+          <w:szCs w:val="24"/>
+          <w:lang w:val="ro-RO"/>
+        </w:rPr>
+        <w:t xml:space="preserve">-server și </w:t>
+      </w:r>
+      <w:proofErr w:type="spellStart"/>
+      <w:r>
+        <w:rPr>
+          <w:rFonts w:ascii="Arial" w:eastAsia="Times New Roman" w:hAnsi="Arial" w:cs="Arial"/>
+          <w:sz w:val="24"/>
+          <w:szCs w:val="24"/>
+          <w:lang w:val="ro-RO"/>
+        </w:rPr>
+        <w:t>prometheus</w:t>
+      </w:r>
+      <w:proofErr w:type="spellEnd"/>
+      <w:r>
+        <w:rPr>
+          <w:rFonts w:ascii="Arial" w:eastAsia="Times New Roman" w:hAnsi="Arial" w:cs="Arial"/>
+          <w:sz w:val="24"/>
+          <w:szCs w:val="24"/>
+          <w:lang w:val="ro-RO"/>
+        </w:rPr>
+        <w:t>.</w:t>
+      </w:r>
+    </w:p>
+    <w:p>
+      <w:pPr>
+        <w:pStyle w:val="ListParagraph"/>
+        <w:numPr>
+          <w:ilvl w:val="1"/>
+          <w:numId w:val="6"/>
+        </w:numPr>
+        <w:spacing w:before="100" w:beforeAutospacing="1" w:after="100" w:afterAutospacing="1" w:line="240" w:lineRule="auto"/>
+        <w:jc w:val="both"/>
+        <w:outlineLvl w:val="2"/>
+        <w:rPr>
+          <w:rFonts w:ascii="Arial" w:eastAsia="Times New Roman" w:hAnsi="Arial" w:cs="Arial"/>
+          <w:sz w:val="24"/>
+          <w:szCs w:val="24"/>
+          <w:lang w:val="ro-RO"/>
+        </w:rPr>
+      </w:pPr>
+      <w:r>
+        <w:rPr>
+          <w:rFonts w:ascii="Arial" w:eastAsia="Times New Roman" w:hAnsi="Arial" w:cs="Arial"/>
+          <w:sz w:val="24"/>
+          <w:szCs w:val="24"/>
+          <w:lang w:val="ro-RO"/>
+        </w:rPr>
         <w:t xml:space="preserve">În momentul în care prezentați va trebui să </w:t>
       </w:r>
       <w:r>
@@ -5195,7 +7980,17 @@
           <w:szCs w:val="24"/>
           <w:lang w:val="ro-RO"/>
         </w:rPr>
-        <w:t xml:space="preserve"> auto scaler</w:t>
+        <w:t xml:space="preserve"> auto </w:t>
+      </w:r>
+      <w:proofErr w:type="spellStart"/>
+      <w:r>
+        <w:rPr>
+          <w:rFonts w:ascii="Arial" w:eastAsia="Times New Roman" w:hAnsi="Arial" w:cs="Arial"/>
+          <w:sz w:val="24"/>
+          <w:szCs w:val="24"/>
+          <w:lang w:val="ro-RO"/>
+        </w:rPr>
+        <w:t>scaler</w:t>
       </w:r>
       <w:r>
         <w:rPr>
@@ -5215,6 +8010,7 @@
         </w:rPr>
         <w:t>ul</w:t>
       </w:r>
+      <w:proofErr w:type="spellEnd"/>
       <w:r>
         <w:rPr>
           <w:rFonts w:ascii="Arial" w:eastAsia="Times New Roman" w:hAnsi="Arial" w:cs="Arial"/>
@@ -5224,6 +8020,73 @@
         </w:rPr>
         <w:t xml:space="preserve"> pentru acesta</w:t>
       </w:r>
+      <w:r>
+        <w:rPr>
+          <w:rFonts w:ascii="Arial" w:eastAsia="Times New Roman" w:hAnsi="Arial" w:cs="Arial"/>
+          <w:sz w:val="24"/>
+          <w:szCs w:val="24"/>
+          <w:lang w:val="ro-RO"/>
+        </w:rPr>
+        <w:t>.</w:t>
+      </w:r>
+    </w:p>
+    <w:p>
+      <w:pPr>
+        <w:pStyle w:val="ListParagraph"/>
+        <w:numPr>
+          <w:ilvl w:val="1"/>
+          <w:numId w:val="6"/>
+        </w:numPr>
+        <w:spacing w:before="100" w:beforeAutospacing="1" w:after="100" w:afterAutospacing="1" w:line="240" w:lineRule="auto"/>
+        <w:jc w:val="both"/>
+        <w:outlineLvl w:val="2"/>
+        <w:rPr>
+          <w:rFonts w:ascii="Arial" w:eastAsia="Times New Roman" w:hAnsi="Arial" w:cs="Arial"/>
+          <w:sz w:val="24"/>
+          <w:szCs w:val="24"/>
+          <w:lang w:val="ro-RO"/>
+        </w:rPr>
+      </w:pPr>
+      <w:r>
+        <w:rPr>
+          <w:rFonts w:ascii="Arial" w:eastAsia="Times New Roman" w:hAnsi="Arial" w:cs="Arial"/>
+          <w:sz w:val="24"/>
+          <w:szCs w:val="24"/>
+          <w:lang w:val="ro-RO"/>
+        </w:rPr>
+        <w:t xml:space="preserve">În final regula de </w:t>
+      </w:r>
+      <w:proofErr w:type="spellStart"/>
+      <w:r>
+        <w:rPr>
+          <w:rFonts w:ascii="Arial" w:eastAsia="Times New Roman" w:hAnsi="Arial" w:cs="Arial"/>
+          <w:sz w:val="24"/>
+          <w:szCs w:val="24"/>
+          <w:lang w:val="ro-RO"/>
+        </w:rPr>
+        <w:t>autoscale</w:t>
+      </w:r>
+      <w:proofErr w:type="spellEnd"/>
+      <w:r>
+        <w:rPr>
+          <w:rFonts w:ascii="Arial" w:eastAsia="Times New Roman" w:hAnsi="Arial" w:cs="Arial"/>
+          <w:sz w:val="24"/>
+          <w:szCs w:val="24"/>
+          <w:lang w:val="ro-RO"/>
+        </w:rPr>
+        <w:t xml:space="preserve"> va fi și ea adăugată în fișierul .</w:t>
+      </w:r>
+      <w:proofErr w:type="spellStart"/>
+      <w:r>
+        <w:rPr>
+          <w:rFonts w:ascii="Arial" w:eastAsia="Times New Roman" w:hAnsi="Arial" w:cs="Arial"/>
+          <w:sz w:val="24"/>
+          <w:szCs w:val="24"/>
+          <w:lang w:val="ro-RO"/>
+        </w:rPr>
+        <w:t>yaml</w:t>
+      </w:r>
+      <w:proofErr w:type="spellEnd"/>
       <w:r>
         <w:rPr>
           <w:rFonts w:ascii="Arial" w:eastAsia="Times New Roman" w:hAnsi="Arial" w:cs="Arial"/>
@@ -5390,7 +8253,27 @@
           <w:szCs w:val="24"/>
           <w:lang w:val="ro-RO"/>
         </w:rPr>
-        <w:t xml:space="preserve">Scrieți fișierul Dockerfile și construiți containerul </w:t>
+        <w:t xml:space="preserve">Scrieți fișierul </w:t>
+      </w:r>
+      <w:proofErr w:type="spellStart"/>
+      <w:r>
+        <w:rPr>
+          <w:rFonts w:ascii="Arial" w:eastAsia="Times New Roman" w:hAnsi="Arial" w:cs="Arial"/>
+          <w:sz w:val="24"/>
+          <w:szCs w:val="24"/>
+          <w:lang w:val="ro-RO"/>
+        </w:rPr>
+        <w:t>Dockerfile</w:t>
+      </w:r>
+      <w:proofErr w:type="spellEnd"/>
+      <w:r>
+        <w:rPr>
+          <w:rFonts w:ascii="Arial" w:eastAsia="Times New Roman" w:hAnsi="Arial" w:cs="Arial"/>
+          <w:sz w:val="24"/>
+          <w:szCs w:val="24"/>
+          <w:lang w:val="ro-RO"/>
+        </w:rPr>
+        <w:t xml:space="preserve"> și construiți containerul </w:t>
       </w:r>
       <w:r>
         <w:rPr>
@@ -5435,16 +8318,67 @@
           <w:szCs w:val="24"/>
           <w:lang w:val="ro-RO"/>
         </w:rPr>
-        <w:t>Containerul ar trebui să aibă minim un server apache</w:t>
-      </w:r>
-      <w:r>
-        <w:rPr>
-          <w:rFonts w:ascii="Arial" w:eastAsia="Times New Roman" w:hAnsi="Arial" w:cs="Arial"/>
-          <w:sz w:val="24"/>
-          <w:szCs w:val="24"/>
-          <w:lang w:val="ro-RO"/>
-        </w:rPr>
-        <w:t>, dar poate fi necesar și php/mysql, în funcție de stadiul proiectului.</w:t>
+        <w:t xml:space="preserve">Containerul ar trebui să aibă minim un server </w:t>
+      </w:r>
+      <w:proofErr w:type="spellStart"/>
+      <w:r>
+        <w:rPr>
+          <w:rFonts w:ascii="Arial" w:eastAsia="Times New Roman" w:hAnsi="Arial" w:cs="Arial"/>
+          <w:sz w:val="24"/>
+          <w:szCs w:val="24"/>
+          <w:lang w:val="ro-RO"/>
+        </w:rPr>
+        <w:t>apache</w:t>
+      </w:r>
+      <w:proofErr w:type="spellEnd"/>
+      <w:r>
+        <w:rPr>
+          <w:rFonts w:ascii="Arial" w:eastAsia="Times New Roman" w:hAnsi="Arial" w:cs="Arial"/>
+          <w:sz w:val="24"/>
+          <w:szCs w:val="24"/>
+          <w:lang w:val="ro-RO"/>
+        </w:rPr>
+        <w:t xml:space="preserve">, dar poate fi necesar și </w:t>
+      </w:r>
+      <w:proofErr w:type="spellStart"/>
+      <w:r>
+        <w:rPr>
+          <w:rFonts w:ascii="Arial" w:eastAsia="Times New Roman" w:hAnsi="Arial" w:cs="Arial"/>
+          <w:sz w:val="24"/>
+          <w:szCs w:val="24"/>
+          <w:lang w:val="ro-RO"/>
+        </w:rPr>
+        <w:t>php</w:t>
+      </w:r>
+      <w:proofErr w:type="spellEnd"/>
+      <w:r>
+        <w:rPr>
+          <w:rFonts w:ascii="Arial" w:eastAsia="Times New Roman" w:hAnsi="Arial" w:cs="Arial"/>
+          <w:sz w:val="24"/>
+          <w:szCs w:val="24"/>
+          <w:lang w:val="ro-RO"/>
+        </w:rPr>
+        <w:t>/</w:t>
+      </w:r>
+      <w:proofErr w:type="spellStart"/>
+      <w:r>
+        <w:rPr>
+          <w:rFonts w:ascii="Arial" w:eastAsia="Times New Roman" w:hAnsi="Arial" w:cs="Arial"/>
+          <w:sz w:val="24"/>
+          <w:szCs w:val="24"/>
+          <w:lang w:val="ro-RO"/>
+        </w:rPr>
+        <w:t>mysql</w:t>
+      </w:r>
+      <w:proofErr w:type="spellEnd"/>
+      <w:r>
+        <w:rPr>
+          <w:rFonts w:ascii="Arial" w:eastAsia="Times New Roman" w:hAnsi="Arial" w:cs="Arial"/>
+          <w:sz w:val="24"/>
+          <w:szCs w:val="24"/>
+          <w:lang w:val="ro-RO"/>
+        </w:rPr>
+        <w:t>, în funcție de stadiul proiectului.</w:t>
       </w:r>
       <w:r>
         <w:rPr>
@@ -5534,8 +8468,19 @@
           <w:szCs w:val="24"/>
           <w:lang w:val="ro-RO"/>
         </w:rPr>
-        <w:t xml:space="preserve"> și auto scaling</w:t>
-      </w:r>
+        <w:t xml:space="preserve"> și auto </w:t>
+      </w:r>
+      <w:proofErr w:type="spellStart"/>
+      <w:r>
+        <w:rPr>
+          <w:rFonts w:ascii="Arial" w:eastAsia="Times New Roman" w:hAnsi="Arial" w:cs="Arial"/>
+          <w:sz w:val="24"/>
+          <w:szCs w:val="24"/>
+          <w:lang w:val="ro-RO"/>
+        </w:rPr>
+        <w:t>scaling</w:t>
+      </w:r>
+      <w:proofErr w:type="spellEnd"/>
       <w:r>
         <w:rPr>
           <w:rFonts w:ascii="Arial" w:eastAsia="Times New Roman" w:hAnsi="Arial" w:cs="Arial"/>
@@ -5567,8 +8512,49 @@
           <w:szCs w:val="24"/>
           <w:lang w:val="ro-RO"/>
         </w:rPr>
-        <w:t xml:space="preserve">Laboratorul va fi prezentat. Veți intra pe rând pe teams. Va trebui să aveți terminal putty deschis la mașina principală și să dați </w:t>
-      </w:r>
+        <w:t xml:space="preserve">Laboratorul va fi prezentat. Veți intra pe rând pe </w:t>
+      </w:r>
+      <w:proofErr w:type="spellStart"/>
+      <w:r>
+        <w:rPr>
+          <w:rFonts w:ascii="Arial" w:eastAsia="Times New Roman" w:hAnsi="Arial" w:cs="Arial"/>
+          <w:sz w:val="24"/>
+          <w:szCs w:val="24"/>
+          <w:lang w:val="ro-RO"/>
+        </w:rPr>
+        <w:t>teams</w:t>
+      </w:r>
+      <w:proofErr w:type="spellEnd"/>
+      <w:r>
+        <w:rPr>
+          <w:rFonts w:ascii="Arial" w:eastAsia="Times New Roman" w:hAnsi="Arial" w:cs="Arial"/>
+          <w:sz w:val="24"/>
+          <w:szCs w:val="24"/>
+          <w:lang w:val="ro-RO"/>
+        </w:rPr>
+        <w:t xml:space="preserve">. Va trebui să aveți terminal </w:t>
+      </w:r>
+      <w:proofErr w:type="spellStart"/>
+      <w:r>
+        <w:rPr>
+          <w:rFonts w:ascii="Arial" w:eastAsia="Times New Roman" w:hAnsi="Arial" w:cs="Arial"/>
+          <w:sz w:val="24"/>
+          <w:szCs w:val="24"/>
+          <w:lang w:val="ro-RO"/>
+        </w:rPr>
+        <w:t>putty</w:t>
+      </w:r>
+      <w:proofErr w:type="spellEnd"/>
+      <w:r>
+        <w:rPr>
+          <w:rFonts w:ascii="Arial" w:eastAsia="Times New Roman" w:hAnsi="Arial" w:cs="Arial"/>
+          <w:sz w:val="24"/>
+          <w:szCs w:val="24"/>
+          <w:lang w:val="ro-RO"/>
+        </w:rPr>
+        <w:t xml:space="preserve"> deschis la mașina principală și să dați </w:t>
+      </w:r>
+      <w:proofErr w:type="spellStart"/>
       <w:r>
         <w:rPr>
           <w:rFonts w:ascii="Courier New" w:hAnsi="Courier New" w:cs="Courier New"/>
@@ -5578,16 +8564,68 @@
           <w:szCs w:val="18"/>
           <w:highlight w:val="lightGray"/>
         </w:rPr>
-        <w:t>kubectl get all</w:t>
-      </w:r>
-      <w:r>
-        <w:rPr>
-          <w:rFonts w:ascii="Arial" w:eastAsia="Times New Roman" w:hAnsi="Arial" w:cs="Arial"/>
-          <w:sz w:val="24"/>
-          <w:szCs w:val="24"/>
-          <w:lang w:val="ro-RO"/>
-        </w:rPr>
-        <w:t>. Deasemenea va trebui să aveți deschis site-ul Azure și site-u</w:t>
+        <w:t>kubectl</w:t>
+      </w:r>
+      <w:proofErr w:type="spellEnd"/>
+      <w:r>
+        <w:rPr>
+          <w:rFonts w:ascii="Courier New" w:hAnsi="Courier New" w:cs="Courier New"/>
+          <w:b/>
+          <w:bCs/>
+          <w:sz w:val="18"/>
+          <w:szCs w:val="18"/>
+          <w:highlight w:val="lightGray"/>
+        </w:rPr>
+        <w:t xml:space="preserve"> get all</w:t>
+      </w:r>
+      <w:r>
+        <w:rPr>
+          <w:rFonts w:ascii="Arial" w:eastAsia="Times New Roman" w:hAnsi="Arial" w:cs="Arial"/>
+          <w:sz w:val="24"/>
+          <w:szCs w:val="24"/>
+          <w:lang w:val="ro-RO"/>
+        </w:rPr>
+        <w:t xml:space="preserve">. </w:t>
+      </w:r>
+      <w:proofErr w:type="spellStart"/>
+      <w:r>
+        <w:rPr>
+          <w:rFonts w:ascii="Arial" w:eastAsia="Times New Roman" w:hAnsi="Arial" w:cs="Arial"/>
+          <w:sz w:val="24"/>
+          <w:szCs w:val="24"/>
+          <w:lang w:val="ro-RO"/>
+        </w:rPr>
+        <w:t>Deasemenea</w:t>
+      </w:r>
+      <w:proofErr w:type="spellEnd"/>
+      <w:r>
+        <w:rPr>
+          <w:rFonts w:ascii="Arial" w:eastAsia="Times New Roman" w:hAnsi="Arial" w:cs="Arial"/>
+          <w:sz w:val="24"/>
+          <w:szCs w:val="24"/>
+          <w:lang w:val="ro-RO"/>
+        </w:rPr>
+        <w:t xml:space="preserve"> va trebui să aveți deschis site-ul </w:t>
+      </w:r>
+      <w:proofErr w:type="spellStart"/>
+      <w:r>
+        <w:rPr>
+          <w:rFonts w:ascii="Arial" w:eastAsia="Times New Roman" w:hAnsi="Arial" w:cs="Arial"/>
+          <w:sz w:val="24"/>
+          <w:szCs w:val="24"/>
+          <w:lang w:val="ro-RO"/>
+        </w:rPr>
+        <w:t>Azure</w:t>
+      </w:r>
+      <w:proofErr w:type="spellEnd"/>
+      <w:r>
+        <w:rPr>
+          <w:rFonts w:ascii="Arial" w:eastAsia="Times New Roman" w:hAnsi="Arial" w:cs="Arial"/>
+          <w:sz w:val="24"/>
+          <w:szCs w:val="24"/>
+          <w:lang w:val="ro-RO"/>
+        </w:rPr>
+        <w:t xml:space="preserve"> și site-u</w:t>
       </w:r>
       <w:r>
         <w:rPr>
@@ -5658,7 +8696,79 @@
           <w:szCs w:val="24"/>
           <w:lang w:val="ro-RO"/>
         </w:rPr>
-        <w:t>După prezentarea laboratorului mergeți pe Azure în tab-ul Resources și ștergeți toate resursele create.</w:t>
+        <w:t xml:space="preserve">După prezentarea laboratorului mergeți pe </w:t>
+      </w:r>
+      <w:proofErr w:type="spellStart"/>
+      <w:r>
+        <w:rPr>
+          <w:rFonts w:ascii="Arial" w:eastAsia="Times New Roman" w:hAnsi="Arial" w:cs="Arial"/>
+          <w:b/>
+          <w:bCs/>
+          <w:sz w:val="24"/>
+          <w:szCs w:val="24"/>
+          <w:lang w:val="ro-RO"/>
+        </w:rPr>
+        <w:t>Azure</w:t>
+      </w:r>
+      <w:proofErr w:type="spellEnd"/>
+      <w:r>
+        <w:rPr>
+          <w:rFonts w:ascii="Arial" w:eastAsia="Times New Roman" w:hAnsi="Arial" w:cs="Arial"/>
+          <w:b/>
+          <w:bCs/>
+          <w:sz w:val="24"/>
+          <w:szCs w:val="24"/>
+          <w:lang w:val="ro-RO"/>
+        </w:rPr>
+        <w:t xml:space="preserve"> în </w:t>
+      </w:r>
+      <w:proofErr w:type="spellStart"/>
+      <w:r>
+        <w:rPr>
+          <w:rFonts w:ascii="Arial" w:eastAsia="Times New Roman" w:hAnsi="Arial" w:cs="Arial"/>
+          <w:b/>
+          <w:bCs/>
+          <w:sz w:val="24"/>
+          <w:szCs w:val="24"/>
+          <w:lang w:val="ro-RO"/>
+        </w:rPr>
+        <w:t>tab-ul</w:t>
+      </w:r>
+      <w:proofErr w:type="spellEnd"/>
+      <w:r>
+        <w:rPr>
+          <w:rFonts w:ascii="Arial" w:eastAsia="Times New Roman" w:hAnsi="Arial" w:cs="Arial"/>
+          <w:b/>
+          <w:bCs/>
+          <w:sz w:val="24"/>
+          <w:szCs w:val="24"/>
+          <w:lang w:val="ro-RO"/>
+        </w:rPr>
+        <w:t xml:space="preserve"> </w:t>
+      </w:r>
+      <w:proofErr w:type="spellStart"/>
+      <w:r>
+        <w:rPr>
+          <w:rFonts w:ascii="Arial" w:eastAsia="Times New Roman" w:hAnsi="Arial" w:cs="Arial"/>
+          <w:b/>
+          <w:bCs/>
+          <w:sz w:val="24"/>
+          <w:szCs w:val="24"/>
+          <w:lang w:val="ro-RO"/>
+        </w:rPr>
+        <w:t>Resources</w:t>
+      </w:r>
+      <w:proofErr w:type="spellEnd"/>
+      <w:r>
+        <w:rPr>
+          <w:rFonts w:ascii="Arial" w:eastAsia="Times New Roman" w:hAnsi="Arial" w:cs="Arial"/>
+          <w:b/>
+          <w:bCs/>
+          <w:sz w:val="24"/>
+          <w:szCs w:val="24"/>
+          <w:lang w:val="ro-RO"/>
+        </w:rPr>
+        <w:t xml:space="preserve"> și ștergeți toate resursele create.</w:t>
       </w:r>
     </w:p>
     <w:sectPr>
@@ -5674,7 +8784,7 @@
 </file>
 
 <file path=word/endnotes.xml><?xml version="1.0" encoding="utf-8"?>
-<w:endnotes xmlns:wpc="http://schemas.microsoft.com/office/word/2010/wordprocessingCanvas" xmlns:cx="http://schemas.microsoft.com/office/drawing/2014/chartex" xmlns:cx1="http://schemas.microsoft.com/office/drawing/2015/9/8/chartex" xmlns:cx2="http://schemas.microsoft.com/office/drawing/2015/10/21/chartex" xmlns:cx3="http://schemas.microsoft.com/office/drawing/2016/5/9/chartex" xmlns:cx4="http://schemas.microsoft.com/office/drawing/2016/5/10/chartex" xmlns:cx5="http://schemas.microsoft.com/office/drawing/2016/5/11/chartex" xmlns:cx6="http://schemas.microsoft.com/office/drawing/2016/5/12/chartex" xmlns:cx7="http://schemas.microsoft.com/office/drawing/2016/5/13/chartex" xmlns:cx8="http://schemas.microsoft.com/office/drawing/2016/5/14/chartex" xmlns:mc="http://schemas.openxmlformats.org/markup-compatibility/2006" xmlns:aink="http://schemas.microsoft.com/office/drawing/2016/ink" xmlns:am3d="http://schemas.microsoft.com/office/drawing/2017/model3d" xmlns:o="urn:schemas-microsoft-com:office:office" xmlns:r="http://schemas.openxmlformats.org/officeDocument/2006/relationships" xmlns:m="http://schemas.openxmlformats.org/officeDocument/2006/math" xmlns:v="urn:schemas-microsoft-com:vml" xmlns:wp14="http://schemas.microsoft.com/office/word/2010/wordprocessingDrawing" xmlns:wp="http://schemas.openxmlformats.org/drawingml/2006/wordprocessingDrawing" xmlns:w10="urn:schemas-microsoft-com:office:word" xmlns:w="http://schemas.openxmlformats.org/wordprocessingml/2006/main" xmlns:w14="http://schemas.microsoft.com/office/word/2010/wordml" xmlns:w15="http://schemas.microsoft.com/office/word/2012/wordml" xmlns:w16cex="http://schemas.microsoft.com/office/word/2018/wordml/cex" xmlns:w16cid="http://schemas.microsoft.com/office/word/2016/wordml/cid" xmlns:w16="http://schemas.microsoft.com/office/word/2018/wordml" xmlns:w16se="http://schemas.microsoft.com/office/word/2015/wordml/symex" xmlns:wpg="http://schemas.microsoft.com/office/word/2010/wordprocessingGroup" xmlns:wpi="http://schemas.microsoft.com/office/word/2010/wordprocessingInk" xmlns:wne="http://schemas.microsoft.com/office/word/2006/wordml" xmlns:wps="http://schemas.microsoft.com/office/word/2010/wordprocessingShape" mc:Ignorable="w14 w15 w16se w16cid w16 w16cex wp14">
+<w:endnotes xmlns:wpc="http://schemas.microsoft.com/office/word/2010/wordprocessingCanvas" xmlns:cx="http://schemas.microsoft.com/office/drawing/2014/chartex" xmlns:cx1="http://schemas.microsoft.com/office/drawing/2015/9/8/chartex" xmlns:cx2="http://schemas.microsoft.com/office/drawing/2015/10/21/chartex" xmlns:cx3="http://schemas.microsoft.com/office/drawing/2016/5/9/chartex" xmlns:cx4="http://schemas.microsoft.com/office/drawing/2016/5/10/chartex" xmlns:cx5="http://schemas.microsoft.com/office/drawing/2016/5/11/chartex" xmlns:cx6="http://schemas.microsoft.com/office/drawing/2016/5/12/chartex" xmlns:cx7="http://schemas.microsoft.com/office/drawing/2016/5/13/chartex" xmlns:cx8="http://schemas.microsoft.com/office/drawing/2016/5/14/chartex" xmlns:mc="http://schemas.openxmlformats.org/markup-compatibility/2006" xmlns:aink="http://schemas.microsoft.com/office/drawing/2016/ink" xmlns:am3d="http://schemas.microsoft.com/office/drawing/2017/model3d" xmlns:o="urn:schemas-microsoft-com:office:office" xmlns:r="http://schemas.openxmlformats.org/officeDocument/2006/relationships" xmlns:m="http://schemas.openxmlformats.org/officeDocument/2006/math" xmlns:v="urn:schemas-microsoft-com:vml" xmlns:wp14="http://schemas.microsoft.com/office/word/2010/wordprocessingDrawing" xmlns:wp="http://schemas.openxmlformats.org/drawingml/2006/wordprocessingDrawing" xmlns:w10="urn:schemas-microsoft-com:office:word" xmlns:w="http://schemas.openxmlformats.org/wordprocessingml/2006/main" xmlns:w14="http://schemas.microsoft.com/office/word/2010/wordml" xmlns:w15="http://schemas.microsoft.com/office/word/2012/wordml" xmlns:w16cex="http://schemas.microsoft.com/office/word/2018/wordml/cex" xmlns:w16cid="http://schemas.microsoft.com/office/word/2016/wordml/cid" xmlns:w16="http://schemas.microsoft.com/office/word/2018/wordml" xmlns:w16sdtdh="http://schemas.microsoft.com/office/word/2020/wordml/sdtdatahash" xmlns:w16se="http://schemas.microsoft.com/office/word/2015/wordml/symex" xmlns:wpg="http://schemas.microsoft.com/office/word/2010/wordprocessingGroup" xmlns:wpi="http://schemas.microsoft.com/office/word/2010/wordprocessingInk" xmlns:wne="http://schemas.microsoft.com/office/word/2006/wordml" xmlns:wps="http://schemas.microsoft.com/office/word/2010/wordprocessingShape" mc:Ignorable="w14 w15 w16se w16cid w16 w16cex w16sdtdh wp14">
   <w:endnote w:type="separator" w:id="-1">
     <w:p>
       <w:pPr>
@@ -5699,7 +8809,7 @@
 </file>
 
 <file path=word/footnotes.xml><?xml version="1.0" encoding="utf-8"?>
-<w:footnotes xmlns:wpc="http://schemas.microsoft.com/office/word/2010/wordprocessingCanvas" xmlns:cx="http://schemas.microsoft.com/office/drawing/2014/chartex" xmlns:cx1="http://schemas.microsoft.com/office/drawing/2015/9/8/chartex" xmlns:cx2="http://schemas.microsoft.com/office/drawing/2015/10/21/chartex" xmlns:cx3="http://schemas.microsoft.com/office/drawing/2016/5/9/chartex" xmlns:cx4="http://schemas.microsoft.com/office/drawing/2016/5/10/chartex" xmlns:cx5="http://schemas.microsoft.com/office/drawing/2016/5/11/chartex" xmlns:cx6="http://schemas.microsoft.com/office/drawing/2016/5/12/chartex" xmlns:cx7="http://schemas.microsoft.com/office/drawing/2016/5/13/chartex" xmlns:cx8="http://schemas.microsoft.com/office/drawing/2016/5/14/chartex" xmlns:mc="http://schemas.openxmlformats.org/markup-compatibility/2006" xmlns:aink="http://schemas.microsoft.com/office/drawing/2016/ink" xmlns:am3d="http://schemas.microsoft.com/office/drawing/2017/model3d" xmlns:o="urn:schemas-microsoft-com:office:office" xmlns:r="http://schemas.openxmlformats.org/officeDocument/2006/relationships" xmlns:m="http://schemas.openxmlformats.org/officeDocument/2006/math" xmlns:v="urn:schemas-microsoft-com:vml" xmlns:wp14="http://schemas.microsoft.com/office/word/2010/wordprocessingDrawing" xmlns:wp="http://schemas.openxmlformats.org/drawingml/2006/wordprocessingDrawing" xmlns:w10="urn:schemas-microsoft-com:office:word" xmlns:w="http://schemas.openxmlformats.org/wordprocessingml/2006/main" xmlns:w14="http://schemas.microsoft.com/office/word/2010/wordml" xmlns:w15="http://schemas.microsoft.com/office/word/2012/wordml" xmlns:w16cex="http://schemas.microsoft.com/office/word/2018/wordml/cex" xmlns:w16cid="http://schemas.microsoft.com/office/word/2016/wordml/cid" xmlns:w16="http://schemas.microsoft.com/office/word/2018/wordml" xmlns:w16se="http://schemas.microsoft.com/office/word/2015/wordml/symex" xmlns:wpg="http://schemas.microsoft.com/office/word/2010/wordprocessingGroup" xmlns:wpi="http://schemas.microsoft.com/office/word/2010/wordprocessingInk" xmlns:wne="http://schemas.microsoft.com/office/word/2006/wordml" xmlns:wps="http://schemas.microsoft.com/office/word/2010/wordprocessingShape" mc:Ignorable="w14 w15 w16se w16cid w16 w16cex wp14">
+<w:footnotes xmlns:wpc="http://schemas.microsoft.com/office/word/2010/wordprocessingCanvas" xmlns:cx="http://schemas.microsoft.com/office/drawing/2014/chartex" xmlns:cx1="http://schemas.microsoft.com/office/drawing/2015/9/8/chartex" xmlns:cx2="http://schemas.microsoft.com/office/drawing/2015/10/21/chartex" xmlns:cx3="http://schemas.microsoft.com/office/drawing/2016/5/9/chartex" xmlns:cx4="http://schemas.microsoft.com/office/drawing/2016/5/10/chartex" xmlns:cx5="http://schemas.microsoft.com/office/drawing/2016/5/11/chartex" xmlns:cx6="http://schemas.microsoft.com/office/drawing/2016/5/12/chartex" xmlns:cx7="http://schemas.microsoft.com/office/drawing/2016/5/13/chartex" xmlns:cx8="http://schemas.microsoft.com/office/drawing/2016/5/14/chartex" xmlns:mc="http://schemas.openxmlformats.org/markup-compatibility/2006" xmlns:aink="http://schemas.microsoft.com/office/drawing/2016/ink" xmlns:am3d="http://schemas.microsoft.com/office/drawing/2017/model3d" xmlns:o="urn:schemas-microsoft-com:office:office" xmlns:r="http://schemas.openxmlformats.org/officeDocument/2006/relationships" xmlns:m="http://schemas.openxmlformats.org/officeDocument/2006/math" xmlns:v="urn:schemas-microsoft-com:vml" xmlns:wp14="http://schemas.microsoft.com/office/word/2010/wordprocessingDrawing" xmlns:wp="http://schemas.openxmlformats.org/drawingml/2006/wordprocessingDrawing" xmlns:w10="urn:schemas-microsoft-com:office:word" xmlns:w="http://schemas.openxmlformats.org/wordprocessingml/2006/main" xmlns:w14="http://schemas.microsoft.com/office/word/2010/wordml" xmlns:w15="http://schemas.microsoft.com/office/word/2012/wordml" xmlns:w16cex="http://schemas.microsoft.com/office/word/2018/wordml/cex" xmlns:w16cid="http://schemas.microsoft.com/office/word/2016/wordml/cid" xmlns:w16="http://schemas.microsoft.com/office/word/2018/wordml" xmlns:w16sdtdh="http://schemas.microsoft.com/office/word/2020/wordml/sdtdatahash" xmlns:w16se="http://schemas.microsoft.com/office/word/2015/wordml/symex" xmlns:wpg="http://schemas.microsoft.com/office/word/2010/wordprocessingGroup" xmlns:wpi="http://schemas.microsoft.com/office/word/2010/wordprocessingInk" xmlns:wne="http://schemas.microsoft.com/office/word/2006/wordml" xmlns:wps="http://schemas.microsoft.com/office/word/2010/wordprocessingShape" mc:Ignorable="w14 w15 w16se w16cid w16 w16cex w16sdtdh wp14">
   <w:footnote w:type="separator" w:id="-1">
     <w:p>
       <w:pPr>
@@ -5724,7 +8834,7 @@
 </file>
 
 <file path=word/header1.xml><?xml version="1.0" encoding="utf-8"?>
-<w:hdr xmlns:wpc="http://schemas.microsoft.com/office/word/2010/wordprocessingCanvas" xmlns:cx="http://schemas.microsoft.com/office/drawing/2014/chartex" xmlns:cx1="http://schemas.microsoft.com/office/drawing/2015/9/8/chartex" xmlns:cx2="http://schemas.microsoft.com/office/drawing/2015/10/21/chartex" xmlns:cx3="http://schemas.microsoft.com/office/drawing/2016/5/9/chartex" xmlns:cx4="http://schemas.microsoft.com/office/drawing/2016/5/10/chartex" xmlns:cx5="http://schemas.microsoft.com/office/drawing/2016/5/11/chartex" xmlns:cx6="http://schemas.microsoft.com/office/drawing/2016/5/12/chartex" xmlns:cx7="http://schemas.microsoft.com/office/drawing/2016/5/13/chartex" xmlns:cx8="http://schemas.microsoft.com/office/drawing/2016/5/14/chartex" xmlns:mc="http://schemas.openxmlformats.org/markup-compatibility/2006" xmlns:aink="http://schemas.microsoft.com/office/drawing/2016/ink" xmlns:am3d="http://schemas.microsoft.com/office/drawing/2017/model3d" xmlns:o="urn:schemas-microsoft-com:office:office" xmlns:r="http://schemas.openxmlformats.org/officeDocument/2006/relationships" xmlns:m="http://schemas.openxmlformats.org/officeDocument/2006/math" xmlns:v="urn:schemas-microsoft-com:vml" xmlns:wp14="http://schemas.microsoft.com/office/word/2010/wordprocessingDrawing" xmlns:wp="http://schemas.openxmlformats.org/drawingml/2006/wordprocessingDrawing" xmlns:w10="urn:schemas-microsoft-com:office:word" xmlns:w="http://schemas.openxmlformats.org/wordprocessingml/2006/main" xmlns:w14="http://schemas.microsoft.com/office/word/2010/wordml" xmlns:w15="http://schemas.microsoft.com/office/word/2012/wordml" xmlns:w16cex="http://schemas.microsoft.com/office/word/2018/wordml/cex" xmlns:w16cid="http://schemas.microsoft.com/office/word/2016/wordml/cid" xmlns:w16="http://schemas.microsoft.com/office/word/2018/wordml" xmlns:w16se="http://schemas.microsoft.com/office/word/2015/wordml/symex" xmlns:wpg="http://schemas.microsoft.com/office/word/2010/wordprocessingGroup" xmlns:wpi="http://schemas.microsoft.com/office/word/2010/wordprocessingInk" xmlns:wne="http://schemas.microsoft.com/office/word/2006/wordml" xmlns:wps="http://schemas.microsoft.com/office/word/2010/wordprocessingShape" mc:Ignorable="w14 w15 w16se w16cid w16 w16cex wp14">
+<w:hdr xmlns:wpc="http://schemas.microsoft.com/office/word/2010/wordprocessingCanvas" xmlns:cx="http://schemas.microsoft.com/office/drawing/2014/chartex" xmlns:cx1="http://schemas.microsoft.com/office/drawing/2015/9/8/chartex" xmlns:cx2="http://schemas.microsoft.com/office/drawing/2015/10/21/chartex" xmlns:cx3="http://schemas.microsoft.com/office/drawing/2016/5/9/chartex" xmlns:cx4="http://schemas.microsoft.com/office/drawing/2016/5/10/chartex" xmlns:cx5="http://schemas.microsoft.com/office/drawing/2016/5/11/chartex" xmlns:cx6="http://schemas.microsoft.com/office/drawing/2016/5/12/chartex" xmlns:cx7="http://schemas.microsoft.com/office/drawing/2016/5/13/chartex" xmlns:cx8="http://schemas.microsoft.com/office/drawing/2016/5/14/chartex" xmlns:mc="http://schemas.openxmlformats.org/markup-compatibility/2006" xmlns:aink="http://schemas.microsoft.com/office/drawing/2016/ink" xmlns:am3d="http://schemas.microsoft.com/office/drawing/2017/model3d" xmlns:o="urn:schemas-microsoft-com:office:office" xmlns:r="http://schemas.openxmlformats.org/officeDocument/2006/relationships" xmlns:m="http://schemas.openxmlformats.org/officeDocument/2006/math" xmlns:v="urn:schemas-microsoft-com:vml" xmlns:wp14="http://schemas.microsoft.com/office/word/2010/wordprocessingDrawing" xmlns:wp="http://schemas.openxmlformats.org/drawingml/2006/wordprocessingDrawing" xmlns:w10="urn:schemas-microsoft-com:office:word" xmlns:w="http://schemas.openxmlformats.org/wordprocessingml/2006/main" xmlns:w14="http://schemas.microsoft.com/office/word/2010/wordml" xmlns:w15="http://schemas.microsoft.com/office/word/2012/wordml" xmlns:w16cex="http://schemas.microsoft.com/office/word/2018/wordml/cex" xmlns:w16cid="http://schemas.microsoft.com/office/word/2016/wordml/cid" xmlns:w16="http://schemas.microsoft.com/office/word/2018/wordml" xmlns:w16sdtdh="http://schemas.microsoft.com/office/word/2020/wordml/sdtdatahash" xmlns:w16se="http://schemas.microsoft.com/office/word/2015/wordml/symex" xmlns:wpg="http://schemas.microsoft.com/office/word/2010/wordprocessingGroup" xmlns:wpi="http://schemas.microsoft.com/office/word/2010/wordprocessingInk" xmlns:wne="http://schemas.microsoft.com/office/word/2006/wordml" xmlns:wps="http://schemas.microsoft.com/office/word/2010/wordprocessingShape" mc:Ignorable="w14 w15 w16se w16cid w16 w16cex w16sdtdh wp14">
   <w:p>
     <w:pPr>
       <w:pStyle w:val="Header"/>
@@ -5906,7 +9016,7 @@
 </file>
 
 <file path=word/numbering.xml><?xml version="1.0" encoding="utf-8"?>
-<w:numbering xmlns:wpc="http://schemas.microsoft.com/office/word/2010/wordprocessingCanvas" xmlns:cx="http://schemas.microsoft.com/office/drawing/2014/chartex" xmlns:cx1="http://schemas.microsoft.com/office/drawing/2015/9/8/chartex" xmlns:cx2="http://schemas.microsoft.com/office/drawing/2015/10/21/chartex" xmlns:cx3="http://schemas.microsoft.com/office/drawing/2016/5/9/chartex" xmlns:cx4="http://schemas.microsoft.com/office/drawing/2016/5/10/chartex" xmlns:cx5="http://schemas.microsoft.com/office/drawing/2016/5/11/chartex" xmlns:cx6="http://schemas.microsoft.com/office/drawing/2016/5/12/chartex" xmlns:cx7="http://schemas.microsoft.com/office/drawing/2016/5/13/chartex" xmlns:cx8="http://schemas.microsoft.com/office/drawing/2016/5/14/chartex" xmlns:mc="http://schemas.openxmlformats.org/markup-compatibility/2006" xmlns:aink="http://schemas.microsoft.com/office/drawing/2016/ink" xmlns:am3d="http://schemas.microsoft.com/office/drawing/2017/model3d" xmlns:o="urn:schemas-microsoft-com:office:office" xmlns:r="http://schemas.openxmlformats.org/officeDocument/2006/relationships" xmlns:m="http://schemas.openxmlformats.org/officeDocument/2006/math" xmlns:v="urn:schemas-microsoft-com:vml" xmlns:wp14="http://schemas.microsoft.com/office/word/2010/wordprocessingDrawing" xmlns:wp="http://schemas.openxmlformats.org/drawingml/2006/wordprocessingDrawing" xmlns:w10="urn:schemas-microsoft-com:office:word" xmlns:w="http://schemas.openxmlformats.org/wordprocessingml/2006/main" xmlns:w14="http://schemas.microsoft.com/office/word/2010/wordml" xmlns:w15="http://schemas.microsoft.com/office/word/2012/wordml" xmlns:w16cex="http://schemas.microsoft.com/office/word/2018/wordml/cex" xmlns:w16cid="http://schemas.microsoft.com/office/word/2016/wordml/cid" xmlns:w16="http://schemas.microsoft.com/office/word/2018/wordml" xmlns:w16se="http://schemas.microsoft.com/office/word/2015/wordml/symex" xmlns:wpg="http://schemas.microsoft.com/office/word/2010/wordprocessingGroup" xmlns:wpi="http://schemas.microsoft.com/office/word/2010/wordprocessingInk" xmlns:wne="http://schemas.microsoft.com/office/word/2006/wordml" xmlns:wps="http://schemas.microsoft.com/office/word/2010/wordprocessingShape" mc:Ignorable="w14 w15 w16se w16cid w16 w16cex wp14">
+<w:numbering xmlns:wpc="http://schemas.microsoft.com/office/word/2010/wordprocessingCanvas" xmlns:cx="http://schemas.microsoft.com/office/drawing/2014/chartex" xmlns:cx1="http://schemas.microsoft.com/office/drawing/2015/9/8/chartex" xmlns:cx2="http://schemas.microsoft.com/office/drawing/2015/10/21/chartex" xmlns:cx3="http://schemas.microsoft.com/office/drawing/2016/5/9/chartex" xmlns:cx4="http://schemas.microsoft.com/office/drawing/2016/5/10/chartex" xmlns:cx5="http://schemas.microsoft.com/office/drawing/2016/5/11/chartex" xmlns:cx6="http://schemas.microsoft.com/office/drawing/2016/5/12/chartex" xmlns:cx7="http://schemas.microsoft.com/office/drawing/2016/5/13/chartex" xmlns:cx8="http://schemas.microsoft.com/office/drawing/2016/5/14/chartex" xmlns:mc="http://schemas.openxmlformats.org/markup-compatibility/2006" xmlns:aink="http://schemas.microsoft.com/office/drawing/2016/ink" xmlns:am3d="http://schemas.microsoft.com/office/drawing/2017/model3d" xmlns:o="urn:schemas-microsoft-com:office:office" xmlns:r="http://schemas.openxmlformats.org/officeDocument/2006/relationships" xmlns:m="http://schemas.openxmlformats.org/officeDocument/2006/math" xmlns:v="urn:schemas-microsoft-com:vml" xmlns:wp14="http://schemas.microsoft.com/office/word/2010/wordprocessingDrawing" xmlns:wp="http://schemas.openxmlformats.org/drawingml/2006/wordprocessingDrawing" xmlns:w10="urn:schemas-microsoft-com:office:word" xmlns:w="http://schemas.openxmlformats.org/wordprocessingml/2006/main" xmlns:w14="http://schemas.microsoft.com/office/word/2010/wordml" xmlns:w15="http://schemas.microsoft.com/office/word/2012/wordml" xmlns:w16cex="http://schemas.microsoft.com/office/word/2018/wordml/cex" xmlns:w16cid="http://schemas.microsoft.com/office/word/2016/wordml/cid" xmlns:w16="http://schemas.microsoft.com/office/word/2018/wordml" xmlns:w16sdtdh="http://schemas.microsoft.com/office/word/2020/wordml/sdtdatahash" xmlns:w16se="http://schemas.microsoft.com/office/word/2015/wordml/symex" xmlns:wpg="http://schemas.microsoft.com/office/word/2010/wordprocessingGroup" xmlns:wpi="http://schemas.microsoft.com/office/word/2010/wordprocessingInk" xmlns:wne="http://schemas.microsoft.com/office/word/2006/wordml" xmlns:wps="http://schemas.microsoft.com/office/word/2010/wordprocessingShape" mc:Ignorable="w14 w15 w16se w16cid w16 w16cex w16sdtdh wp14">
   <w:abstractNum w:abstractNumId="0" w15:restartNumberingAfterBreak="0">
     <w:nsid w:val="034402B1"/>
     <w:multiLevelType w:val="multilevel"/>
@@ -7166,7 +10276,7 @@
 </file>
 
 <file path=word/styles.xml><?xml version="1.0" encoding="utf-8"?>
-<w:styles xmlns:mc="http://schemas.openxmlformats.org/markup-compatibility/2006" xmlns:r="http://schemas.openxmlformats.org/officeDocument/2006/relationships" xmlns:w="http://schemas.openxmlformats.org/wordprocessingml/2006/main" xmlns:w14="http://schemas.microsoft.com/office/word/2010/wordml" xmlns:w15="http://schemas.microsoft.com/office/word/2012/wordml" xmlns:w16cex="http://schemas.microsoft.com/office/word/2018/wordml/cex" xmlns:w16cid="http://schemas.microsoft.com/office/word/2016/wordml/cid" xmlns:w16="http://schemas.microsoft.com/office/word/2018/wordml" xmlns:w16se="http://schemas.microsoft.com/office/word/2015/wordml/symex" mc:Ignorable="w14 w15 w16se w16cid w16 w16cex">
+<w:styles xmlns:mc="http://schemas.openxmlformats.org/markup-compatibility/2006" xmlns:r="http://schemas.openxmlformats.org/officeDocument/2006/relationships" xmlns:w="http://schemas.openxmlformats.org/wordprocessingml/2006/main" xmlns:w14="http://schemas.microsoft.com/office/word/2010/wordml" xmlns:w15="http://schemas.microsoft.com/office/word/2012/wordml" xmlns:w16cex="http://schemas.microsoft.com/office/word/2018/wordml/cex" xmlns:w16cid="http://schemas.microsoft.com/office/word/2016/wordml/cid" xmlns:w16="http://schemas.microsoft.com/office/word/2018/wordml" xmlns:w16sdtdh="http://schemas.microsoft.com/office/word/2020/wordml/sdtdatahash" xmlns:w16se="http://schemas.microsoft.com/office/word/2015/wordml/symex" mc:Ignorable="w14 w15 w16se w16cid w16 w16cex w16sdtdh">
   <w:docDefaults>
     <w:rPrDefault>
       <w:rPr>

</xml_diff>